<commit_message>
TOC on SRS doc
</commit_message>
<xml_diff>
--- a/Documentation/SRS Documents/Encompass_SRS Document.docx
+++ b/Documentation/SRS Documents/Encompass_SRS Document.docx
@@ -2030,7 +2030,7 @@
                 <w:szCs w:val="24"/>
                 <w:lang w:val="en-ZA"/>
               </w:rPr>
-              <w:t>9</w:t>
+              <w:t>10</w:t>
             </w:r>
             <w:r>
               <w:rPr>
@@ -2168,7 +2168,7 @@
                 <w:szCs w:val="24"/>
                 <w:lang w:val="en-ZA"/>
               </w:rPr>
-              <w:t>11</w:t>
+              <w:t>12</w:t>
             </w:r>
             <w:r>
               <w:rPr>
@@ -2306,7 +2306,7 @@
                 <w:szCs w:val="24"/>
                 <w:lang w:val="en-ZA"/>
               </w:rPr>
-              <w:t>14</w:t>
+              <w:t>15</w:t>
             </w:r>
             <w:r>
               <w:rPr>
@@ -2444,7 +2444,7 @@
                 <w:szCs w:val="24"/>
                 <w:lang w:val="en-ZA"/>
               </w:rPr>
-              <w:t>17</w:t>
+              <w:t>18</w:t>
             </w:r>
             <w:r>
               <w:rPr>
@@ -2582,7 +2582,7 @@
                 <w:szCs w:val="24"/>
                 <w:lang w:val="en-ZA"/>
               </w:rPr>
-              <w:t>19</w:t>
+              <w:t>20</w:t>
             </w:r>
             <w:r>
               <w:rPr>
@@ -2704,7 +2704,7 @@
                 <w:szCs w:val="24"/>
                 <w:lang w:val="en-ZA"/>
               </w:rPr>
-              <w:t>19</w:t>
+              <w:t>20</w:t>
             </w:r>
             <w:r>
               <w:rPr>
@@ -2824,7 +2824,7 @@
                 <w:szCs w:val="24"/>
                 <w:lang w:val="en-ZA"/>
               </w:rPr>
-              <w:t>20</w:t>
+              <w:t>21</w:t>
             </w:r>
             <w:r>
               <w:rPr>
@@ -2944,7 +2944,7 @@
                 <w:szCs w:val="24"/>
                 <w:lang w:val="en-ZA"/>
               </w:rPr>
-              <w:t>24</w:t>
+              <w:t>25</w:t>
             </w:r>
             <w:r>
               <w:rPr>
@@ -3064,7 +3064,7 @@
                 <w:szCs w:val="24"/>
                 <w:lang w:val="en-ZA"/>
               </w:rPr>
-              <w:t>27</w:t>
+              <w:t>28</w:t>
             </w:r>
             <w:r>
               <w:rPr>
@@ -3200,7 +3200,7 @@
                 <w:szCs w:val="24"/>
                 <w:lang w:val="en-ZA"/>
               </w:rPr>
-              <w:t>29</w:t>
+              <w:t>30</w:t>
             </w:r>
             <w:r>
               <w:rPr>
@@ -3338,7 +3338,7 @@
                 <w:szCs w:val="24"/>
                 <w:lang w:val="en-ZA"/>
               </w:rPr>
-              <w:t>30</w:t>
+              <w:t>31</w:t>
             </w:r>
             <w:r>
               <w:rPr>
@@ -3460,7 +3460,7 @@
                 <w:szCs w:val="24"/>
                 <w:lang w:val="en-ZA"/>
               </w:rPr>
-              <w:t>30</w:t>
+              <w:t>31</w:t>
             </w:r>
             <w:r>
               <w:rPr>
@@ -3580,7 +3580,7 @@
                 <w:szCs w:val="24"/>
                 <w:lang w:val="en-ZA"/>
               </w:rPr>
-              <w:t>31</w:t>
+              <w:t>32</w:t>
             </w:r>
             <w:r>
               <w:rPr>
@@ -4474,7 +4474,29 @@
           <w:szCs w:val="24"/>
           <w:lang w:val="en-ZA"/>
         </w:rPr>
-        <w:t xml:space="preserve">6. To collect and analyze data on user </w:t>
+        <w:t xml:space="preserve">6. To collect and </w:t>
+      </w:r>
+      <w:proofErr w:type="spellStart"/>
+      <w:r>
+        <w:rPr>
+          <w:rFonts w:ascii="Arial" w:hAnsi="Arial" w:cs="Arial"/>
+          <w:color w:val="5C5C5C" w:themeColor="accent1" w:themeTint="BF"/>
+          <w:sz w:val="24"/>
+          <w:szCs w:val="24"/>
+          <w:lang w:val="en-ZA"/>
+        </w:rPr>
+        <w:t>analyze</w:t>
+      </w:r>
+      <w:proofErr w:type="spellEnd"/>
+      <w:r>
+        <w:rPr>
+          <w:rFonts w:ascii="Arial" w:hAnsi="Arial" w:cs="Arial"/>
+          <w:color w:val="5C5C5C" w:themeColor="accent1" w:themeTint="BF"/>
+          <w:sz w:val="24"/>
+          <w:szCs w:val="24"/>
+          <w:lang w:val="en-ZA"/>
+        </w:rPr>
+        <w:t xml:space="preserve"> data on user </w:t>
       </w:r>
       <w:r>
         <w:rPr>
@@ -4494,7 +4516,29 @@
           <w:szCs w:val="24"/>
           <w:lang w:val="en-ZA"/>
         </w:rPr>
-        <w:t xml:space="preserve"> and preferences in order to continuously improve the user experience and better understand user needs.</w:t>
+        <w:t xml:space="preserve"> and preferences </w:t>
+      </w:r>
+      <w:proofErr w:type="gramStart"/>
+      <w:r>
+        <w:rPr>
+          <w:rFonts w:ascii="Arial" w:hAnsi="Arial" w:cs="Arial"/>
+          <w:color w:val="5C5C5C" w:themeColor="accent1" w:themeTint="BF"/>
+          <w:sz w:val="24"/>
+          <w:szCs w:val="24"/>
+          <w:lang w:val="en-ZA"/>
+        </w:rPr>
+        <w:t>in order to</w:t>
+      </w:r>
+      <w:proofErr w:type="gramEnd"/>
+      <w:r>
+        <w:rPr>
+          <w:rFonts w:ascii="Arial" w:hAnsi="Arial" w:cs="Arial"/>
+          <w:color w:val="5C5C5C" w:themeColor="accent1" w:themeTint="BF"/>
+          <w:sz w:val="24"/>
+          <w:szCs w:val="24"/>
+          <w:lang w:val="en-ZA"/>
+        </w:rPr>
+        <w:t xml:space="preserve"> continuously improve the user experience and better understand user needs.</w:t>
       </w:r>
     </w:p>
     <w:p>
@@ -4921,7 +4965,29 @@
           <w:szCs w:val="24"/>
           <w:lang w:val="en-ZA"/>
         </w:rPr>
-        <w:t xml:space="preserve">: The application should allow users to manage their profiles, including adding a profile image, bio and personal information. The users should be able to update this information and their privacy settings as well. </w:t>
+        <w:t xml:space="preserve">: The application should allow users to manage their profiles, including adding a profile image, </w:t>
+      </w:r>
+      <w:proofErr w:type="gramStart"/>
+      <w:r>
+        <w:rPr>
+          <w:rFonts w:ascii="Arial" w:hAnsi="Arial" w:cs="Arial"/>
+          <w:color w:val="5C5C5C" w:themeColor="accent1" w:themeTint="BF"/>
+          <w:sz w:val="24"/>
+          <w:szCs w:val="24"/>
+          <w:lang w:val="en-ZA"/>
+        </w:rPr>
+        <w:t>bio</w:t>
+      </w:r>
+      <w:proofErr w:type="gramEnd"/>
+      <w:r>
+        <w:rPr>
+          <w:rFonts w:ascii="Arial" w:hAnsi="Arial" w:cs="Arial"/>
+          <w:color w:val="5C5C5C" w:themeColor="accent1" w:themeTint="BF"/>
+          <w:sz w:val="24"/>
+          <w:szCs w:val="24"/>
+          <w:lang w:val="en-ZA"/>
+        </w:rPr>
+        <w:t xml:space="preserve"> and personal information. The users should be able to update this information and their privacy settings as well. </w:t>
       </w:r>
     </w:p>
     <w:p>
@@ -5041,7 +5107,29 @@
           <w:lang w:val="en-ZA"/>
         </w:rPr>
         <w:lastRenderedPageBreak/>
-        <w:t>such as group size, location, and category should also be available. The search filter will also include profiles, posts, events and categories too.</w:t>
+        <w:t xml:space="preserve">such as group size, location, and category should also be available. The search filter will also include profiles, posts, </w:t>
+      </w:r>
+      <w:proofErr w:type="gramStart"/>
+      <w:r>
+        <w:rPr>
+          <w:rFonts w:ascii="Arial" w:hAnsi="Arial" w:cs="Arial"/>
+          <w:color w:val="5C5C5C" w:themeColor="accent1" w:themeTint="BF"/>
+          <w:sz w:val="24"/>
+          <w:szCs w:val="24"/>
+          <w:lang w:val="en-ZA"/>
+        </w:rPr>
+        <w:t>events</w:t>
+      </w:r>
+      <w:proofErr w:type="gramEnd"/>
+      <w:r>
+        <w:rPr>
+          <w:rFonts w:ascii="Arial" w:hAnsi="Arial" w:cs="Arial"/>
+          <w:color w:val="5C5C5C" w:themeColor="accent1" w:themeTint="BF"/>
+          <w:sz w:val="24"/>
+          <w:szCs w:val="24"/>
+          <w:lang w:val="en-ZA"/>
+        </w:rPr>
+        <w:t xml:space="preserve"> and categories too.</w:t>
       </w:r>
     </w:p>
     <w:p>
@@ -5216,7 +5304,29 @@
           <w:szCs w:val="24"/>
           <w:lang w:val="en-ZA"/>
         </w:rPr>
-        <w:t>, such as which groups are most popular and which content is most engaging, in order to continuously improve the user experience.</w:t>
+        <w:t xml:space="preserve">, such as which groups are most popular and which content is most engaging, </w:t>
+      </w:r>
+      <w:proofErr w:type="gramStart"/>
+      <w:r>
+        <w:rPr>
+          <w:rFonts w:ascii="Arial" w:hAnsi="Arial" w:cs="Arial"/>
+          <w:color w:val="5C5C5C" w:themeColor="accent1" w:themeTint="BF"/>
+          <w:sz w:val="24"/>
+          <w:szCs w:val="24"/>
+          <w:lang w:val="en-ZA"/>
+        </w:rPr>
+        <w:t>in order to</w:t>
+      </w:r>
+      <w:proofErr w:type="gramEnd"/>
+      <w:r>
+        <w:rPr>
+          <w:rFonts w:ascii="Arial" w:hAnsi="Arial" w:cs="Arial"/>
+          <w:color w:val="5C5C5C" w:themeColor="accent1" w:themeTint="BF"/>
+          <w:sz w:val="24"/>
+          <w:szCs w:val="24"/>
+          <w:lang w:val="en-ZA"/>
+        </w:rPr>
+        <w:t xml:space="preserve"> continuously improve the user experience.</w:t>
       </w:r>
     </w:p>
     <w:p>
@@ -9892,7 +10002,29 @@
           <w:szCs w:val="24"/>
           <w:lang w:val="en-ZA"/>
         </w:rPr>
-        <w:t xml:space="preserve"> this service is responsible for collecting user data relevant to a user’s activities, post engagement, and interest expression throughout the app and it’s features. This data is then used for pushing recommended content.</w:t>
+        <w:t xml:space="preserve"> this service is responsible for collecting user data relevant to a user’s activities, post engagement, and interest expression throughout the app and </w:t>
+      </w:r>
+      <w:proofErr w:type="gramStart"/>
+      <w:r>
+        <w:rPr>
+          <w:rFonts w:ascii="Arial" w:hAnsi="Arial" w:cs="Arial"/>
+          <w:color w:val="5C5C5C" w:themeColor="accent1" w:themeTint="BF"/>
+          <w:sz w:val="24"/>
+          <w:szCs w:val="24"/>
+          <w:lang w:val="en-ZA"/>
+        </w:rPr>
+        <w:t>it’s</w:t>
+      </w:r>
+      <w:proofErr w:type="gramEnd"/>
+      <w:r>
+        <w:rPr>
+          <w:rFonts w:ascii="Arial" w:hAnsi="Arial" w:cs="Arial"/>
+          <w:color w:val="5C5C5C" w:themeColor="accent1" w:themeTint="BF"/>
+          <w:sz w:val="24"/>
+          <w:szCs w:val="24"/>
+          <w:lang w:val="en-ZA"/>
+        </w:rPr>
+        <w:t xml:space="preserve"> features. This data is then used for pushing recommended content.</w:t>
       </w:r>
     </w:p>
     <w:p>
@@ -10093,6 +10225,7 @@
           <w:lang w:val="en-ZA"/>
         </w:rPr>
       </w:pPr>
+      <w:proofErr w:type="spellStart"/>
       <w:r>
         <w:rPr>
           <w:rFonts w:ascii="Courier New" w:hAnsi="Courier New" w:cs="Courier New"/>
@@ -10101,7 +10234,40 @@
           <w:szCs w:val="24"/>
           <w:lang w:val="en-ZA"/>
         </w:rPr>
-        <w:t>registerUser(userDetails):</w:t>
+        <w:t>registerUser</w:t>
+      </w:r>
+      <w:proofErr w:type="spellEnd"/>
+      <w:r>
+        <w:rPr>
+          <w:rFonts w:ascii="Courier New" w:hAnsi="Courier New" w:cs="Courier New"/>
+          <w:color w:val="5C5C5C" w:themeColor="accent1" w:themeTint="BF"/>
+          <w:sz w:val="24"/>
+          <w:szCs w:val="24"/>
+          <w:lang w:val="en-ZA"/>
+        </w:rPr>
+        <w:t>(</w:t>
+      </w:r>
+      <w:proofErr w:type="spellStart"/>
+      <w:r>
+        <w:rPr>
+          <w:rFonts w:ascii="Courier New" w:hAnsi="Courier New" w:cs="Courier New"/>
+          <w:color w:val="5C5C5C" w:themeColor="accent1" w:themeTint="BF"/>
+          <w:sz w:val="24"/>
+          <w:szCs w:val="24"/>
+          <w:lang w:val="en-ZA"/>
+        </w:rPr>
+        <w:t>userDetails</w:t>
+      </w:r>
+      <w:proofErr w:type="spellEnd"/>
+      <w:r>
+        <w:rPr>
+          <w:rFonts w:ascii="Courier New" w:hAnsi="Courier New" w:cs="Courier New"/>
+          <w:color w:val="5C5C5C" w:themeColor="accent1" w:themeTint="BF"/>
+          <w:sz w:val="24"/>
+          <w:szCs w:val="24"/>
+          <w:lang w:val="en-ZA"/>
+        </w:rPr>
+        <w:t>):</w:t>
       </w:r>
       <w:r>
         <w:rPr>
@@ -10130,6 +10296,7 @@
           <w:lang w:val="en-ZA"/>
         </w:rPr>
       </w:pPr>
+      <w:proofErr w:type="spellStart"/>
       <w:r>
         <w:rPr>
           <w:rFonts w:ascii="Courier New" w:hAnsi="Courier New" w:cs="Courier New"/>
@@ -10138,7 +10305,18 @@
           <w:szCs w:val="24"/>
           <w:lang w:val="en-ZA"/>
         </w:rPr>
-        <w:t>loginUser(credentials):</w:t>
+        <w:t>loginUser</w:t>
+      </w:r>
+      <w:proofErr w:type="spellEnd"/>
+      <w:r>
+        <w:rPr>
+          <w:rFonts w:ascii="Courier New" w:hAnsi="Courier New" w:cs="Courier New"/>
+          <w:color w:val="5C5C5C" w:themeColor="accent1" w:themeTint="BF"/>
+          <w:sz w:val="24"/>
+          <w:szCs w:val="24"/>
+          <w:lang w:val="en-ZA"/>
+        </w:rPr>
+        <w:t>(credentials):</w:t>
       </w:r>
       <w:r>
         <w:rPr>
@@ -10167,6 +10345,8 @@
           <w:lang w:val="en-ZA"/>
         </w:rPr>
       </w:pPr>
+      <w:proofErr w:type="spellStart"/>
+      <w:proofErr w:type="gramStart"/>
       <w:r>
         <w:rPr>
           <w:rFonts w:ascii="Courier New" w:hAnsi="Courier New" w:cs="Courier New"/>
@@ -10175,7 +10355,63 @@
           <w:szCs w:val="24"/>
           <w:lang w:val="en-ZA"/>
         </w:rPr>
-        <w:t>updateUserProfile(userId, updatedProfile):</w:t>
+        <w:t>updateUserProfile</w:t>
+      </w:r>
+      <w:proofErr w:type="spellEnd"/>
+      <w:r>
+        <w:rPr>
+          <w:rFonts w:ascii="Courier New" w:hAnsi="Courier New" w:cs="Courier New"/>
+          <w:color w:val="5C5C5C" w:themeColor="accent1" w:themeTint="BF"/>
+          <w:sz w:val="24"/>
+          <w:szCs w:val="24"/>
+          <w:lang w:val="en-ZA"/>
+        </w:rPr>
+        <w:t>(</w:t>
+      </w:r>
+      <w:proofErr w:type="spellStart"/>
+      <w:proofErr w:type="gramEnd"/>
+      <w:r>
+        <w:rPr>
+          <w:rFonts w:ascii="Courier New" w:hAnsi="Courier New" w:cs="Courier New"/>
+          <w:color w:val="5C5C5C" w:themeColor="accent1" w:themeTint="BF"/>
+          <w:sz w:val="24"/>
+          <w:szCs w:val="24"/>
+          <w:lang w:val="en-ZA"/>
+        </w:rPr>
+        <w:t>userId</w:t>
+      </w:r>
+      <w:proofErr w:type="spellEnd"/>
+      <w:r>
+        <w:rPr>
+          <w:rFonts w:ascii="Courier New" w:hAnsi="Courier New" w:cs="Courier New"/>
+          <w:color w:val="5C5C5C" w:themeColor="accent1" w:themeTint="BF"/>
+          <w:sz w:val="24"/>
+          <w:szCs w:val="24"/>
+          <w:lang w:val="en-ZA"/>
+        </w:rPr>
+        <w:t xml:space="preserve">, </w:t>
+      </w:r>
+      <w:proofErr w:type="spellStart"/>
+      <w:r>
+        <w:rPr>
+          <w:rFonts w:ascii="Courier New" w:hAnsi="Courier New" w:cs="Courier New"/>
+          <w:color w:val="5C5C5C" w:themeColor="accent1" w:themeTint="BF"/>
+          <w:sz w:val="24"/>
+          <w:szCs w:val="24"/>
+          <w:lang w:val="en-ZA"/>
+        </w:rPr>
+        <w:t>updatedProfile</w:t>
+      </w:r>
+      <w:proofErr w:type="spellEnd"/>
+      <w:r>
+        <w:rPr>
+          <w:rFonts w:ascii="Courier New" w:hAnsi="Courier New" w:cs="Courier New"/>
+          <w:color w:val="5C5C5C" w:themeColor="accent1" w:themeTint="BF"/>
+          <w:sz w:val="24"/>
+          <w:szCs w:val="24"/>
+          <w:lang w:val="en-ZA"/>
+        </w:rPr>
+        <w:t>):</w:t>
       </w:r>
       <w:r>
         <w:rPr>
@@ -10204,6 +10440,7 @@
           <w:lang w:val="en-ZA"/>
         </w:rPr>
       </w:pPr>
+      <w:proofErr w:type="spellStart"/>
       <w:r>
         <w:rPr>
           <w:rFonts w:ascii="Courier New" w:hAnsi="Courier New" w:cs="Courier New"/>
@@ -10212,7 +10449,40 @@
           <w:szCs w:val="24"/>
           <w:lang w:val="en-ZA"/>
         </w:rPr>
-        <w:t>getUserSettings(userId):</w:t>
+        <w:t>getUserSettings</w:t>
+      </w:r>
+      <w:proofErr w:type="spellEnd"/>
+      <w:r>
+        <w:rPr>
+          <w:rFonts w:ascii="Courier New" w:hAnsi="Courier New" w:cs="Courier New"/>
+          <w:color w:val="5C5C5C" w:themeColor="accent1" w:themeTint="BF"/>
+          <w:sz w:val="24"/>
+          <w:szCs w:val="24"/>
+          <w:lang w:val="en-ZA"/>
+        </w:rPr>
+        <w:t>(</w:t>
+      </w:r>
+      <w:proofErr w:type="spellStart"/>
+      <w:r>
+        <w:rPr>
+          <w:rFonts w:ascii="Courier New" w:hAnsi="Courier New" w:cs="Courier New"/>
+          <w:color w:val="5C5C5C" w:themeColor="accent1" w:themeTint="BF"/>
+          <w:sz w:val="24"/>
+          <w:szCs w:val="24"/>
+          <w:lang w:val="en-ZA"/>
+        </w:rPr>
+        <w:t>userId</w:t>
+      </w:r>
+      <w:proofErr w:type="spellEnd"/>
+      <w:r>
+        <w:rPr>
+          <w:rFonts w:ascii="Courier New" w:hAnsi="Courier New" w:cs="Courier New"/>
+          <w:color w:val="5C5C5C" w:themeColor="accent1" w:themeTint="BF"/>
+          <w:sz w:val="24"/>
+          <w:szCs w:val="24"/>
+          <w:lang w:val="en-ZA"/>
+        </w:rPr>
+        <w:t>):</w:t>
       </w:r>
       <w:r>
         <w:rPr>
@@ -10299,6 +10569,8 @@
           <w:lang w:val="en-ZA"/>
         </w:rPr>
       </w:pPr>
+      <w:proofErr w:type="spellStart"/>
+      <w:proofErr w:type="gramStart"/>
       <w:r>
         <w:rPr>
           <w:rFonts w:ascii="Courier New" w:hAnsi="Courier New" w:cs="Courier New"/>
@@ -10307,7 +10579,63 @@
           <w:szCs w:val="24"/>
           <w:lang w:val="en-ZA"/>
         </w:rPr>
-        <w:t>createPost(userId, postContent):</w:t>
+        <w:t>createPost</w:t>
+      </w:r>
+      <w:proofErr w:type="spellEnd"/>
+      <w:r>
+        <w:rPr>
+          <w:rFonts w:ascii="Courier New" w:hAnsi="Courier New" w:cs="Courier New"/>
+          <w:color w:val="5C5C5C" w:themeColor="accent1" w:themeTint="BF"/>
+          <w:sz w:val="24"/>
+          <w:szCs w:val="24"/>
+          <w:lang w:val="en-ZA"/>
+        </w:rPr>
+        <w:t>(</w:t>
+      </w:r>
+      <w:proofErr w:type="spellStart"/>
+      <w:proofErr w:type="gramEnd"/>
+      <w:r>
+        <w:rPr>
+          <w:rFonts w:ascii="Courier New" w:hAnsi="Courier New" w:cs="Courier New"/>
+          <w:color w:val="5C5C5C" w:themeColor="accent1" w:themeTint="BF"/>
+          <w:sz w:val="24"/>
+          <w:szCs w:val="24"/>
+          <w:lang w:val="en-ZA"/>
+        </w:rPr>
+        <w:t>userId</w:t>
+      </w:r>
+      <w:proofErr w:type="spellEnd"/>
+      <w:r>
+        <w:rPr>
+          <w:rFonts w:ascii="Courier New" w:hAnsi="Courier New" w:cs="Courier New"/>
+          <w:color w:val="5C5C5C" w:themeColor="accent1" w:themeTint="BF"/>
+          <w:sz w:val="24"/>
+          <w:szCs w:val="24"/>
+          <w:lang w:val="en-ZA"/>
+        </w:rPr>
+        <w:t xml:space="preserve">, </w:t>
+      </w:r>
+      <w:proofErr w:type="spellStart"/>
+      <w:r>
+        <w:rPr>
+          <w:rFonts w:ascii="Courier New" w:hAnsi="Courier New" w:cs="Courier New"/>
+          <w:color w:val="5C5C5C" w:themeColor="accent1" w:themeTint="BF"/>
+          <w:sz w:val="24"/>
+          <w:szCs w:val="24"/>
+          <w:lang w:val="en-ZA"/>
+        </w:rPr>
+        <w:t>postContent</w:t>
+      </w:r>
+      <w:proofErr w:type="spellEnd"/>
+      <w:r>
+        <w:rPr>
+          <w:rFonts w:ascii="Courier New" w:hAnsi="Courier New" w:cs="Courier New"/>
+          <w:color w:val="5C5C5C" w:themeColor="accent1" w:themeTint="BF"/>
+          <w:sz w:val="24"/>
+          <w:szCs w:val="24"/>
+          <w:lang w:val="en-ZA"/>
+        </w:rPr>
+        <w:t>):</w:t>
       </w:r>
       <w:r>
         <w:rPr>
@@ -10336,6 +10664,7 @@
           <w:lang w:val="en-ZA"/>
         </w:rPr>
       </w:pPr>
+      <w:proofErr w:type="spellStart"/>
       <w:r>
         <w:rPr>
           <w:rFonts w:ascii="Courier New" w:hAnsi="Courier New" w:cs="Courier New"/>
@@ -10344,7 +10673,40 @@
           <w:szCs w:val="24"/>
           <w:lang w:val="en-ZA"/>
         </w:rPr>
-        <w:t>getPost(postId):</w:t>
+        <w:t>getPost</w:t>
+      </w:r>
+      <w:proofErr w:type="spellEnd"/>
+      <w:r>
+        <w:rPr>
+          <w:rFonts w:ascii="Courier New" w:hAnsi="Courier New" w:cs="Courier New"/>
+          <w:color w:val="5C5C5C" w:themeColor="accent1" w:themeTint="BF"/>
+          <w:sz w:val="24"/>
+          <w:szCs w:val="24"/>
+          <w:lang w:val="en-ZA"/>
+        </w:rPr>
+        <w:t>(</w:t>
+      </w:r>
+      <w:proofErr w:type="spellStart"/>
+      <w:r>
+        <w:rPr>
+          <w:rFonts w:ascii="Courier New" w:hAnsi="Courier New" w:cs="Courier New"/>
+          <w:color w:val="5C5C5C" w:themeColor="accent1" w:themeTint="BF"/>
+          <w:sz w:val="24"/>
+          <w:szCs w:val="24"/>
+          <w:lang w:val="en-ZA"/>
+        </w:rPr>
+        <w:t>postId</w:t>
+      </w:r>
+      <w:proofErr w:type="spellEnd"/>
+      <w:r>
+        <w:rPr>
+          <w:rFonts w:ascii="Courier New" w:hAnsi="Courier New" w:cs="Courier New"/>
+          <w:color w:val="5C5C5C" w:themeColor="accent1" w:themeTint="BF"/>
+          <w:sz w:val="24"/>
+          <w:szCs w:val="24"/>
+          <w:lang w:val="en-ZA"/>
+        </w:rPr>
+        <w:t>):</w:t>
       </w:r>
       <w:r>
         <w:rPr>
@@ -10373,6 +10735,8 @@
           <w:lang w:val="en-ZA"/>
         </w:rPr>
       </w:pPr>
+      <w:proofErr w:type="spellStart"/>
+      <w:proofErr w:type="gramStart"/>
       <w:r>
         <w:rPr>
           <w:rFonts w:ascii="Courier New" w:hAnsi="Courier New" w:cs="Courier New"/>
@@ -10381,7 +10745,63 @@
           <w:szCs w:val="24"/>
           <w:lang w:val="en-ZA"/>
         </w:rPr>
-        <w:t>updatePost(postId, updatedContent):</w:t>
+        <w:t>updatePost</w:t>
+      </w:r>
+      <w:proofErr w:type="spellEnd"/>
+      <w:r>
+        <w:rPr>
+          <w:rFonts w:ascii="Courier New" w:hAnsi="Courier New" w:cs="Courier New"/>
+          <w:color w:val="5C5C5C" w:themeColor="accent1" w:themeTint="BF"/>
+          <w:sz w:val="24"/>
+          <w:szCs w:val="24"/>
+          <w:lang w:val="en-ZA"/>
+        </w:rPr>
+        <w:t>(</w:t>
+      </w:r>
+      <w:proofErr w:type="spellStart"/>
+      <w:proofErr w:type="gramEnd"/>
+      <w:r>
+        <w:rPr>
+          <w:rFonts w:ascii="Courier New" w:hAnsi="Courier New" w:cs="Courier New"/>
+          <w:color w:val="5C5C5C" w:themeColor="accent1" w:themeTint="BF"/>
+          <w:sz w:val="24"/>
+          <w:szCs w:val="24"/>
+          <w:lang w:val="en-ZA"/>
+        </w:rPr>
+        <w:t>postId</w:t>
+      </w:r>
+      <w:proofErr w:type="spellEnd"/>
+      <w:r>
+        <w:rPr>
+          <w:rFonts w:ascii="Courier New" w:hAnsi="Courier New" w:cs="Courier New"/>
+          <w:color w:val="5C5C5C" w:themeColor="accent1" w:themeTint="BF"/>
+          <w:sz w:val="24"/>
+          <w:szCs w:val="24"/>
+          <w:lang w:val="en-ZA"/>
+        </w:rPr>
+        <w:t xml:space="preserve">, </w:t>
+      </w:r>
+      <w:proofErr w:type="spellStart"/>
+      <w:r>
+        <w:rPr>
+          <w:rFonts w:ascii="Courier New" w:hAnsi="Courier New" w:cs="Courier New"/>
+          <w:color w:val="5C5C5C" w:themeColor="accent1" w:themeTint="BF"/>
+          <w:sz w:val="24"/>
+          <w:szCs w:val="24"/>
+          <w:lang w:val="en-ZA"/>
+        </w:rPr>
+        <w:t>updatedContent</w:t>
+      </w:r>
+      <w:proofErr w:type="spellEnd"/>
+      <w:r>
+        <w:rPr>
+          <w:rFonts w:ascii="Courier New" w:hAnsi="Courier New" w:cs="Courier New"/>
+          <w:color w:val="5C5C5C" w:themeColor="accent1" w:themeTint="BF"/>
+          <w:sz w:val="24"/>
+          <w:szCs w:val="24"/>
+          <w:lang w:val="en-ZA"/>
+        </w:rPr>
+        <w:t>):</w:t>
       </w:r>
       <w:r>
         <w:rPr>
@@ -10410,6 +10830,7 @@
           <w:lang w:val="en-ZA"/>
         </w:rPr>
       </w:pPr>
+      <w:proofErr w:type="spellStart"/>
       <w:r>
         <w:rPr>
           <w:rFonts w:ascii="Courier New" w:hAnsi="Courier New" w:cs="Courier New"/>
@@ -10418,7 +10839,40 @@
           <w:szCs w:val="24"/>
           <w:lang w:val="en-ZA"/>
         </w:rPr>
-        <w:t xml:space="preserve">deletePost(postId): </w:t>
+        <w:t>deletePost</w:t>
+      </w:r>
+      <w:proofErr w:type="spellEnd"/>
+      <w:r>
+        <w:rPr>
+          <w:rFonts w:ascii="Courier New" w:hAnsi="Courier New" w:cs="Courier New"/>
+          <w:color w:val="5C5C5C" w:themeColor="accent1" w:themeTint="BF"/>
+          <w:sz w:val="24"/>
+          <w:szCs w:val="24"/>
+          <w:lang w:val="en-ZA"/>
+        </w:rPr>
+        <w:t>(</w:t>
+      </w:r>
+      <w:proofErr w:type="spellStart"/>
+      <w:r>
+        <w:rPr>
+          <w:rFonts w:ascii="Courier New" w:hAnsi="Courier New" w:cs="Courier New"/>
+          <w:color w:val="5C5C5C" w:themeColor="accent1" w:themeTint="BF"/>
+          <w:sz w:val="24"/>
+          <w:szCs w:val="24"/>
+          <w:lang w:val="en-ZA"/>
+        </w:rPr>
+        <w:t>postId</w:t>
+      </w:r>
+      <w:proofErr w:type="spellEnd"/>
+      <w:r>
+        <w:rPr>
+          <w:rFonts w:ascii="Courier New" w:hAnsi="Courier New" w:cs="Courier New"/>
+          <w:color w:val="5C5C5C" w:themeColor="accent1" w:themeTint="BF"/>
+          <w:sz w:val="24"/>
+          <w:szCs w:val="24"/>
+          <w:lang w:val="en-ZA"/>
+        </w:rPr>
+        <w:t xml:space="preserve">): </w:t>
       </w:r>
       <w:r>
         <w:rPr>
@@ -10447,6 +10901,7 @@
           <w:lang w:val="en-ZA"/>
         </w:rPr>
       </w:pPr>
+      <w:proofErr w:type="spellStart"/>
       <w:r>
         <w:rPr>
           <w:rFonts w:ascii="Courier New" w:hAnsi="Courier New" w:cs="Courier New"/>
@@ -10455,7 +10910,40 @@
           <w:szCs w:val="24"/>
           <w:lang w:val="en-ZA"/>
         </w:rPr>
-        <w:t xml:space="preserve">likePost(postId): </w:t>
+        <w:t>likePost</w:t>
+      </w:r>
+      <w:proofErr w:type="spellEnd"/>
+      <w:r>
+        <w:rPr>
+          <w:rFonts w:ascii="Courier New" w:hAnsi="Courier New" w:cs="Courier New"/>
+          <w:color w:val="5C5C5C" w:themeColor="accent1" w:themeTint="BF"/>
+          <w:sz w:val="24"/>
+          <w:szCs w:val="24"/>
+          <w:lang w:val="en-ZA"/>
+        </w:rPr>
+        <w:t>(</w:t>
+      </w:r>
+      <w:proofErr w:type="spellStart"/>
+      <w:r>
+        <w:rPr>
+          <w:rFonts w:ascii="Courier New" w:hAnsi="Courier New" w:cs="Courier New"/>
+          <w:color w:val="5C5C5C" w:themeColor="accent1" w:themeTint="BF"/>
+          <w:sz w:val="24"/>
+          <w:szCs w:val="24"/>
+          <w:lang w:val="en-ZA"/>
+        </w:rPr>
+        <w:t>postId</w:t>
+      </w:r>
+      <w:proofErr w:type="spellEnd"/>
+      <w:r>
+        <w:rPr>
+          <w:rFonts w:ascii="Courier New" w:hAnsi="Courier New" w:cs="Courier New"/>
+          <w:color w:val="5C5C5C" w:themeColor="accent1" w:themeTint="BF"/>
+          <w:sz w:val="24"/>
+          <w:szCs w:val="24"/>
+          <w:lang w:val="en-ZA"/>
+        </w:rPr>
+        <w:t xml:space="preserve">): </w:t>
       </w:r>
       <w:r>
         <w:rPr>
@@ -10484,6 +10972,7 @@
           <w:lang w:val="en-ZA"/>
         </w:rPr>
       </w:pPr>
+      <w:proofErr w:type="spellStart"/>
       <w:r>
         <w:rPr>
           <w:rFonts w:ascii="Courier New" w:hAnsi="Courier New" w:cs="Courier New"/>
@@ -10492,7 +10981,40 @@
           <w:szCs w:val="24"/>
           <w:lang w:val="en-ZA"/>
         </w:rPr>
-        <w:t>dislikePost(postId):</w:t>
+        <w:t>dislikePost</w:t>
+      </w:r>
+      <w:proofErr w:type="spellEnd"/>
+      <w:r>
+        <w:rPr>
+          <w:rFonts w:ascii="Courier New" w:hAnsi="Courier New" w:cs="Courier New"/>
+          <w:color w:val="5C5C5C" w:themeColor="accent1" w:themeTint="BF"/>
+          <w:sz w:val="24"/>
+          <w:szCs w:val="24"/>
+          <w:lang w:val="en-ZA"/>
+        </w:rPr>
+        <w:t>(</w:t>
+      </w:r>
+      <w:proofErr w:type="spellStart"/>
+      <w:r>
+        <w:rPr>
+          <w:rFonts w:ascii="Courier New" w:hAnsi="Courier New" w:cs="Courier New"/>
+          <w:color w:val="5C5C5C" w:themeColor="accent1" w:themeTint="BF"/>
+          <w:sz w:val="24"/>
+          <w:szCs w:val="24"/>
+          <w:lang w:val="en-ZA"/>
+        </w:rPr>
+        <w:t>postId</w:t>
+      </w:r>
+      <w:proofErr w:type="spellEnd"/>
+      <w:r>
+        <w:rPr>
+          <w:rFonts w:ascii="Courier New" w:hAnsi="Courier New" w:cs="Courier New"/>
+          <w:color w:val="5C5C5C" w:themeColor="accent1" w:themeTint="BF"/>
+          <w:sz w:val="24"/>
+          <w:szCs w:val="24"/>
+          <w:lang w:val="en-ZA"/>
+        </w:rPr>
+        <w:t>):</w:t>
       </w:r>
       <w:r>
         <w:rPr>
@@ -10521,6 +11043,8 @@
           <w:lang w:val="en-ZA"/>
         </w:rPr>
       </w:pPr>
+      <w:proofErr w:type="spellStart"/>
+      <w:proofErr w:type="gramStart"/>
       <w:r>
         <w:rPr>
           <w:rFonts w:ascii="Courier New" w:hAnsi="Courier New" w:cs="Courier New"/>
@@ -10529,7 +11053,63 @@
           <w:szCs w:val="24"/>
           <w:lang w:val="en-ZA"/>
         </w:rPr>
-        <w:t>commentOnPost(postId, commentContent):</w:t>
+        <w:t>commentOnPost</w:t>
+      </w:r>
+      <w:proofErr w:type="spellEnd"/>
+      <w:r>
+        <w:rPr>
+          <w:rFonts w:ascii="Courier New" w:hAnsi="Courier New" w:cs="Courier New"/>
+          <w:color w:val="5C5C5C" w:themeColor="accent1" w:themeTint="BF"/>
+          <w:sz w:val="24"/>
+          <w:szCs w:val="24"/>
+          <w:lang w:val="en-ZA"/>
+        </w:rPr>
+        <w:t>(</w:t>
+      </w:r>
+      <w:proofErr w:type="spellStart"/>
+      <w:proofErr w:type="gramEnd"/>
+      <w:r>
+        <w:rPr>
+          <w:rFonts w:ascii="Courier New" w:hAnsi="Courier New" w:cs="Courier New"/>
+          <w:color w:val="5C5C5C" w:themeColor="accent1" w:themeTint="BF"/>
+          <w:sz w:val="24"/>
+          <w:szCs w:val="24"/>
+          <w:lang w:val="en-ZA"/>
+        </w:rPr>
+        <w:t>postId</w:t>
+      </w:r>
+      <w:proofErr w:type="spellEnd"/>
+      <w:r>
+        <w:rPr>
+          <w:rFonts w:ascii="Courier New" w:hAnsi="Courier New" w:cs="Courier New"/>
+          <w:color w:val="5C5C5C" w:themeColor="accent1" w:themeTint="BF"/>
+          <w:sz w:val="24"/>
+          <w:szCs w:val="24"/>
+          <w:lang w:val="en-ZA"/>
+        </w:rPr>
+        <w:t xml:space="preserve">, </w:t>
+      </w:r>
+      <w:proofErr w:type="spellStart"/>
+      <w:r>
+        <w:rPr>
+          <w:rFonts w:ascii="Courier New" w:hAnsi="Courier New" w:cs="Courier New"/>
+          <w:color w:val="5C5C5C" w:themeColor="accent1" w:themeTint="BF"/>
+          <w:sz w:val="24"/>
+          <w:szCs w:val="24"/>
+          <w:lang w:val="en-ZA"/>
+        </w:rPr>
+        <w:t>commentContent</w:t>
+      </w:r>
+      <w:proofErr w:type="spellEnd"/>
+      <w:r>
+        <w:rPr>
+          <w:rFonts w:ascii="Courier New" w:hAnsi="Courier New" w:cs="Courier New"/>
+          <w:color w:val="5C5C5C" w:themeColor="accent1" w:themeTint="BF"/>
+          <w:sz w:val="24"/>
+          <w:szCs w:val="24"/>
+          <w:lang w:val="en-ZA"/>
+        </w:rPr>
+        <w:t>):</w:t>
       </w:r>
       <w:r>
         <w:rPr>
@@ -10594,6 +11174,8 @@
           <w:lang w:val="en-ZA"/>
         </w:rPr>
       </w:pPr>
+      <w:proofErr w:type="spellStart"/>
+      <w:proofErr w:type="gramStart"/>
       <w:r>
         <w:rPr>
           <w:rFonts w:ascii="Courier New" w:hAnsi="Courier New" w:cs="Courier New"/>
@@ -10602,7 +11184,63 @@
           <w:szCs w:val="24"/>
           <w:lang w:val="en-ZA"/>
         </w:rPr>
-        <w:t>createCommunity(userId, communityDetails):</w:t>
+        <w:t>createCommunity</w:t>
+      </w:r>
+      <w:proofErr w:type="spellEnd"/>
+      <w:r>
+        <w:rPr>
+          <w:rFonts w:ascii="Courier New" w:hAnsi="Courier New" w:cs="Courier New"/>
+          <w:color w:val="5C5C5C" w:themeColor="accent1" w:themeTint="BF"/>
+          <w:sz w:val="24"/>
+          <w:szCs w:val="24"/>
+          <w:lang w:val="en-ZA"/>
+        </w:rPr>
+        <w:t>(</w:t>
+      </w:r>
+      <w:proofErr w:type="spellStart"/>
+      <w:proofErr w:type="gramEnd"/>
+      <w:r>
+        <w:rPr>
+          <w:rFonts w:ascii="Courier New" w:hAnsi="Courier New" w:cs="Courier New"/>
+          <w:color w:val="5C5C5C" w:themeColor="accent1" w:themeTint="BF"/>
+          <w:sz w:val="24"/>
+          <w:szCs w:val="24"/>
+          <w:lang w:val="en-ZA"/>
+        </w:rPr>
+        <w:t>userId</w:t>
+      </w:r>
+      <w:proofErr w:type="spellEnd"/>
+      <w:r>
+        <w:rPr>
+          <w:rFonts w:ascii="Courier New" w:hAnsi="Courier New" w:cs="Courier New"/>
+          <w:color w:val="5C5C5C" w:themeColor="accent1" w:themeTint="BF"/>
+          <w:sz w:val="24"/>
+          <w:szCs w:val="24"/>
+          <w:lang w:val="en-ZA"/>
+        </w:rPr>
+        <w:t xml:space="preserve">, </w:t>
+      </w:r>
+      <w:proofErr w:type="spellStart"/>
+      <w:r>
+        <w:rPr>
+          <w:rFonts w:ascii="Courier New" w:hAnsi="Courier New" w:cs="Courier New"/>
+          <w:color w:val="5C5C5C" w:themeColor="accent1" w:themeTint="BF"/>
+          <w:sz w:val="24"/>
+          <w:szCs w:val="24"/>
+          <w:lang w:val="en-ZA"/>
+        </w:rPr>
+        <w:t>communityDetails</w:t>
+      </w:r>
+      <w:proofErr w:type="spellEnd"/>
+      <w:r>
+        <w:rPr>
+          <w:rFonts w:ascii="Courier New" w:hAnsi="Courier New" w:cs="Courier New"/>
+          <w:color w:val="5C5C5C" w:themeColor="accent1" w:themeTint="BF"/>
+          <w:sz w:val="24"/>
+          <w:szCs w:val="24"/>
+          <w:lang w:val="en-ZA"/>
+        </w:rPr>
+        <w:t>):</w:t>
       </w:r>
       <w:r>
         <w:rPr>
@@ -10631,6 +11269,8 @@
           <w:lang w:val="en-ZA"/>
         </w:rPr>
       </w:pPr>
+      <w:proofErr w:type="spellStart"/>
+      <w:proofErr w:type="gramStart"/>
       <w:r>
         <w:rPr>
           <w:rFonts w:ascii="Courier New" w:hAnsi="Courier New" w:cs="Courier New"/>
@@ -10639,7 +11279,63 @@
           <w:szCs w:val="24"/>
           <w:lang w:val="en-ZA"/>
         </w:rPr>
-        <w:t>joinCommunity(userId, communityId):</w:t>
+        <w:t>joinCommunity</w:t>
+      </w:r>
+      <w:proofErr w:type="spellEnd"/>
+      <w:r>
+        <w:rPr>
+          <w:rFonts w:ascii="Courier New" w:hAnsi="Courier New" w:cs="Courier New"/>
+          <w:color w:val="5C5C5C" w:themeColor="accent1" w:themeTint="BF"/>
+          <w:sz w:val="24"/>
+          <w:szCs w:val="24"/>
+          <w:lang w:val="en-ZA"/>
+        </w:rPr>
+        <w:t>(</w:t>
+      </w:r>
+      <w:proofErr w:type="spellStart"/>
+      <w:proofErr w:type="gramEnd"/>
+      <w:r>
+        <w:rPr>
+          <w:rFonts w:ascii="Courier New" w:hAnsi="Courier New" w:cs="Courier New"/>
+          <w:color w:val="5C5C5C" w:themeColor="accent1" w:themeTint="BF"/>
+          <w:sz w:val="24"/>
+          <w:szCs w:val="24"/>
+          <w:lang w:val="en-ZA"/>
+        </w:rPr>
+        <w:t>userId</w:t>
+      </w:r>
+      <w:proofErr w:type="spellEnd"/>
+      <w:r>
+        <w:rPr>
+          <w:rFonts w:ascii="Courier New" w:hAnsi="Courier New" w:cs="Courier New"/>
+          <w:color w:val="5C5C5C" w:themeColor="accent1" w:themeTint="BF"/>
+          <w:sz w:val="24"/>
+          <w:szCs w:val="24"/>
+          <w:lang w:val="en-ZA"/>
+        </w:rPr>
+        <w:t xml:space="preserve">, </w:t>
+      </w:r>
+      <w:proofErr w:type="spellStart"/>
+      <w:r>
+        <w:rPr>
+          <w:rFonts w:ascii="Courier New" w:hAnsi="Courier New" w:cs="Courier New"/>
+          <w:color w:val="5C5C5C" w:themeColor="accent1" w:themeTint="BF"/>
+          <w:sz w:val="24"/>
+          <w:szCs w:val="24"/>
+          <w:lang w:val="en-ZA"/>
+        </w:rPr>
+        <w:t>communityId</w:t>
+      </w:r>
+      <w:proofErr w:type="spellEnd"/>
+      <w:r>
+        <w:rPr>
+          <w:rFonts w:ascii="Courier New" w:hAnsi="Courier New" w:cs="Courier New"/>
+          <w:color w:val="5C5C5C" w:themeColor="accent1" w:themeTint="BF"/>
+          <w:sz w:val="24"/>
+          <w:szCs w:val="24"/>
+          <w:lang w:val="en-ZA"/>
+        </w:rPr>
+        <w:t>):</w:t>
       </w:r>
       <w:r>
         <w:rPr>
@@ -10668,6 +11364,8 @@
           <w:lang w:val="en-ZA"/>
         </w:rPr>
       </w:pPr>
+      <w:proofErr w:type="spellStart"/>
+      <w:proofErr w:type="gramStart"/>
       <w:r>
         <w:rPr>
           <w:rFonts w:ascii="Courier New" w:hAnsi="Courier New" w:cs="Courier New"/>
@@ -10676,7 +11374,63 @@
           <w:szCs w:val="24"/>
           <w:lang w:val="en-ZA"/>
         </w:rPr>
-        <w:t>leaveCommunity(userId, communityId):</w:t>
+        <w:t>leaveCommunity</w:t>
+      </w:r>
+      <w:proofErr w:type="spellEnd"/>
+      <w:r>
+        <w:rPr>
+          <w:rFonts w:ascii="Courier New" w:hAnsi="Courier New" w:cs="Courier New"/>
+          <w:color w:val="5C5C5C" w:themeColor="accent1" w:themeTint="BF"/>
+          <w:sz w:val="24"/>
+          <w:szCs w:val="24"/>
+          <w:lang w:val="en-ZA"/>
+        </w:rPr>
+        <w:t>(</w:t>
+      </w:r>
+      <w:proofErr w:type="spellStart"/>
+      <w:proofErr w:type="gramEnd"/>
+      <w:r>
+        <w:rPr>
+          <w:rFonts w:ascii="Courier New" w:hAnsi="Courier New" w:cs="Courier New"/>
+          <w:color w:val="5C5C5C" w:themeColor="accent1" w:themeTint="BF"/>
+          <w:sz w:val="24"/>
+          <w:szCs w:val="24"/>
+          <w:lang w:val="en-ZA"/>
+        </w:rPr>
+        <w:t>userId</w:t>
+      </w:r>
+      <w:proofErr w:type="spellEnd"/>
+      <w:r>
+        <w:rPr>
+          <w:rFonts w:ascii="Courier New" w:hAnsi="Courier New" w:cs="Courier New"/>
+          <w:color w:val="5C5C5C" w:themeColor="accent1" w:themeTint="BF"/>
+          <w:sz w:val="24"/>
+          <w:szCs w:val="24"/>
+          <w:lang w:val="en-ZA"/>
+        </w:rPr>
+        <w:t xml:space="preserve">, </w:t>
+      </w:r>
+      <w:proofErr w:type="spellStart"/>
+      <w:r>
+        <w:rPr>
+          <w:rFonts w:ascii="Courier New" w:hAnsi="Courier New" w:cs="Courier New"/>
+          <w:color w:val="5C5C5C" w:themeColor="accent1" w:themeTint="BF"/>
+          <w:sz w:val="24"/>
+          <w:szCs w:val="24"/>
+          <w:lang w:val="en-ZA"/>
+        </w:rPr>
+        <w:t>communityId</w:t>
+      </w:r>
+      <w:proofErr w:type="spellEnd"/>
+      <w:r>
+        <w:rPr>
+          <w:rFonts w:ascii="Courier New" w:hAnsi="Courier New" w:cs="Courier New"/>
+          <w:color w:val="5C5C5C" w:themeColor="accent1" w:themeTint="BF"/>
+          <w:sz w:val="24"/>
+          <w:szCs w:val="24"/>
+          <w:lang w:val="en-ZA"/>
+        </w:rPr>
+        <w:t>):</w:t>
       </w:r>
       <w:r>
         <w:rPr>
@@ -10705,6 +11459,7 @@
           <w:lang w:val="en-ZA"/>
         </w:rPr>
       </w:pPr>
+      <w:proofErr w:type="spellStart"/>
       <w:r>
         <w:rPr>
           <w:rFonts w:ascii="Courier New" w:hAnsi="Courier New" w:cs="Courier New"/>
@@ -10713,7 +11468,40 @@
           <w:szCs w:val="24"/>
           <w:lang w:val="en-ZA"/>
         </w:rPr>
-        <w:t>getCommunityPosts(communityId):</w:t>
+        <w:t>getCommunityPosts</w:t>
+      </w:r>
+      <w:proofErr w:type="spellEnd"/>
+      <w:r>
+        <w:rPr>
+          <w:rFonts w:ascii="Courier New" w:hAnsi="Courier New" w:cs="Courier New"/>
+          <w:color w:val="5C5C5C" w:themeColor="accent1" w:themeTint="BF"/>
+          <w:sz w:val="24"/>
+          <w:szCs w:val="24"/>
+          <w:lang w:val="en-ZA"/>
+        </w:rPr>
+        <w:t>(</w:t>
+      </w:r>
+      <w:proofErr w:type="spellStart"/>
+      <w:r>
+        <w:rPr>
+          <w:rFonts w:ascii="Courier New" w:hAnsi="Courier New" w:cs="Courier New"/>
+          <w:color w:val="5C5C5C" w:themeColor="accent1" w:themeTint="BF"/>
+          <w:sz w:val="24"/>
+          <w:szCs w:val="24"/>
+          <w:lang w:val="en-ZA"/>
+        </w:rPr>
+        <w:t>communityId</w:t>
+      </w:r>
+      <w:proofErr w:type="spellEnd"/>
+      <w:r>
+        <w:rPr>
+          <w:rFonts w:ascii="Courier New" w:hAnsi="Courier New" w:cs="Courier New"/>
+          <w:color w:val="5C5C5C" w:themeColor="accent1" w:themeTint="BF"/>
+          <w:sz w:val="24"/>
+          <w:szCs w:val="24"/>
+          <w:lang w:val="en-ZA"/>
+        </w:rPr>
+        <w:t>):</w:t>
       </w:r>
       <w:r>
         <w:rPr>
@@ -10742,6 +11530,8 @@
           <w:lang w:val="en-ZA"/>
         </w:rPr>
       </w:pPr>
+      <w:proofErr w:type="spellStart"/>
+      <w:proofErr w:type="gramStart"/>
       <w:r>
         <w:rPr>
           <w:rFonts w:ascii="Courier New" w:hAnsi="Courier New" w:cs="Courier New"/>
@@ -10750,7 +11540,85 @@
           <w:szCs w:val="24"/>
           <w:lang w:val="en-ZA"/>
         </w:rPr>
-        <w:t>interactWithCommunityPost(userId, postId, interactionType):</w:t>
+        <w:t>interactWithCommunityPost</w:t>
+      </w:r>
+      <w:proofErr w:type="spellEnd"/>
+      <w:r>
+        <w:rPr>
+          <w:rFonts w:ascii="Courier New" w:hAnsi="Courier New" w:cs="Courier New"/>
+          <w:color w:val="5C5C5C" w:themeColor="accent1" w:themeTint="BF"/>
+          <w:sz w:val="24"/>
+          <w:szCs w:val="24"/>
+          <w:lang w:val="en-ZA"/>
+        </w:rPr>
+        <w:t>(</w:t>
+      </w:r>
+      <w:proofErr w:type="spellStart"/>
+      <w:proofErr w:type="gramEnd"/>
+      <w:r>
+        <w:rPr>
+          <w:rFonts w:ascii="Courier New" w:hAnsi="Courier New" w:cs="Courier New"/>
+          <w:color w:val="5C5C5C" w:themeColor="accent1" w:themeTint="BF"/>
+          <w:sz w:val="24"/>
+          <w:szCs w:val="24"/>
+          <w:lang w:val="en-ZA"/>
+        </w:rPr>
+        <w:t>userId</w:t>
+      </w:r>
+      <w:proofErr w:type="spellEnd"/>
+      <w:r>
+        <w:rPr>
+          <w:rFonts w:ascii="Courier New" w:hAnsi="Courier New" w:cs="Courier New"/>
+          <w:color w:val="5C5C5C" w:themeColor="accent1" w:themeTint="BF"/>
+          <w:sz w:val="24"/>
+          <w:szCs w:val="24"/>
+          <w:lang w:val="en-ZA"/>
+        </w:rPr>
+        <w:t xml:space="preserve">, </w:t>
+      </w:r>
+      <w:proofErr w:type="spellStart"/>
+      <w:r>
+        <w:rPr>
+          <w:rFonts w:ascii="Courier New" w:hAnsi="Courier New" w:cs="Courier New"/>
+          <w:color w:val="5C5C5C" w:themeColor="accent1" w:themeTint="BF"/>
+          <w:sz w:val="24"/>
+          <w:szCs w:val="24"/>
+          <w:lang w:val="en-ZA"/>
+        </w:rPr>
+        <w:t>postId</w:t>
+      </w:r>
+      <w:proofErr w:type="spellEnd"/>
+      <w:r>
+        <w:rPr>
+          <w:rFonts w:ascii="Courier New" w:hAnsi="Courier New" w:cs="Courier New"/>
+          <w:color w:val="5C5C5C" w:themeColor="accent1" w:themeTint="BF"/>
+          <w:sz w:val="24"/>
+          <w:szCs w:val="24"/>
+          <w:lang w:val="en-ZA"/>
+        </w:rPr>
+        <w:t xml:space="preserve">, </w:t>
+      </w:r>
+      <w:proofErr w:type="spellStart"/>
+      <w:r>
+        <w:rPr>
+          <w:rFonts w:ascii="Courier New" w:hAnsi="Courier New" w:cs="Courier New"/>
+          <w:color w:val="5C5C5C" w:themeColor="accent1" w:themeTint="BF"/>
+          <w:sz w:val="24"/>
+          <w:szCs w:val="24"/>
+          <w:lang w:val="en-ZA"/>
+        </w:rPr>
+        <w:t>interactionType</w:t>
+      </w:r>
+      <w:proofErr w:type="spellEnd"/>
+      <w:r>
+        <w:rPr>
+          <w:rFonts w:ascii="Courier New" w:hAnsi="Courier New" w:cs="Courier New"/>
+          <w:color w:val="5C5C5C" w:themeColor="accent1" w:themeTint="BF"/>
+          <w:sz w:val="24"/>
+          <w:szCs w:val="24"/>
+          <w:lang w:val="en-ZA"/>
+        </w:rPr>
+        <w:t>):</w:t>
       </w:r>
       <w:r>
         <w:rPr>
@@ -10837,6 +11705,8 @@
           <w:lang w:val="en-ZA"/>
         </w:rPr>
       </w:pPr>
+      <w:proofErr w:type="spellStart"/>
+      <w:proofErr w:type="gramStart"/>
       <w:r>
         <w:rPr>
           <w:rFonts w:ascii="Courier New" w:hAnsi="Courier New" w:cs="Courier New"/>
@@ -10845,7 +11715,63 @@
           <w:szCs w:val="24"/>
           <w:lang w:val="en-ZA"/>
         </w:rPr>
-        <w:t>followUser(followerId, followingId):</w:t>
+        <w:t>followUser</w:t>
+      </w:r>
+      <w:proofErr w:type="spellEnd"/>
+      <w:r>
+        <w:rPr>
+          <w:rFonts w:ascii="Courier New" w:hAnsi="Courier New" w:cs="Courier New"/>
+          <w:color w:val="5C5C5C" w:themeColor="accent1" w:themeTint="BF"/>
+          <w:sz w:val="24"/>
+          <w:szCs w:val="24"/>
+          <w:lang w:val="en-ZA"/>
+        </w:rPr>
+        <w:t>(</w:t>
+      </w:r>
+      <w:proofErr w:type="spellStart"/>
+      <w:proofErr w:type="gramEnd"/>
+      <w:r>
+        <w:rPr>
+          <w:rFonts w:ascii="Courier New" w:hAnsi="Courier New" w:cs="Courier New"/>
+          <w:color w:val="5C5C5C" w:themeColor="accent1" w:themeTint="BF"/>
+          <w:sz w:val="24"/>
+          <w:szCs w:val="24"/>
+          <w:lang w:val="en-ZA"/>
+        </w:rPr>
+        <w:t>followerId</w:t>
+      </w:r>
+      <w:proofErr w:type="spellEnd"/>
+      <w:r>
+        <w:rPr>
+          <w:rFonts w:ascii="Courier New" w:hAnsi="Courier New" w:cs="Courier New"/>
+          <w:color w:val="5C5C5C" w:themeColor="accent1" w:themeTint="BF"/>
+          <w:sz w:val="24"/>
+          <w:szCs w:val="24"/>
+          <w:lang w:val="en-ZA"/>
+        </w:rPr>
+        <w:t xml:space="preserve">, </w:t>
+      </w:r>
+      <w:proofErr w:type="spellStart"/>
+      <w:r>
+        <w:rPr>
+          <w:rFonts w:ascii="Courier New" w:hAnsi="Courier New" w:cs="Courier New"/>
+          <w:color w:val="5C5C5C" w:themeColor="accent1" w:themeTint="BF"/>
+          <w:sz w:val="24"/>
+          <w:szCs w:val="24"/>
+          <w:lang w:val="en-ZA"/>
+        </w:rPr>
+        <w:t>followingId</w:t>
+      </w:r>
+      <w:proofErr w:type="spellEnd"/>
+      <w:r>
+        <w:rPr>
+          <w:rFonts w:ascii="Courier New" w:hAnsi="Courier New" w:cs="Courier New"/>
+          <w:color w:val="5C5C5C" w:themeColor="accent1" w:themeTint="BF"/>
+          <w:sz w:val="24"/>
+          <w:szCs w:val="24"/>
+          <w:lang w:val="en-ZA"/>
+        </w:rPr>
+        <w:t>):</w:t>
       </w:r>
       <w:r>
         <w:rPr>
@@ -10874,6 +11800,8 @@
           <w:lang w:val="en-ZA"/>
         </w:rPr>
       </w:pPr>
+      <w:proofErr w:type="spellStart"/>
+      <w:proofErr w:type="gramStart"/>
       <w:r>
         <w:rPr>
           <w:rFonts w:ascii="Courier New" w:hAnsi="Courier New" w:cs="Courier New"/>
@@ -10882,7 +11810,63 @@
           <w:szCs w:val="24"/>
           <w:lang w:val="en-ZA"/>
         </w:rPr>
-        <w:t>unfollowUser(followerId, followingId):</w:t>
+        <w:t>unfollowUser</w:t>
+      </w:r>
+      <w:proofErr w:type="spellEnd"/>
+      <w:r>
+        <w:rPr>
+          <w:rFonts w:ascii="Courier New" w:hAnsi="Courier New" w:cs="Courier New"/>
+          <w:color w:val="5C5C5C" w:themeColor="accent1" w:themeTint="BF"/>
+          <w:sz w:val="24"/>
+          <w:szCs w:val="24"/>
+          <w:lang w:val="en-ZA"/>
+        </w:rPr>
+        <w:t>(</w:t>
+      </w:r>
+      <w:proofErr w:type="spellStart"/>
+      <w:proofErr w:type="gramEnd"/>
+      <w:r>
+        <w:rPr>
+          <w:rFonts w:ascii="Courier New" w:hAnsi="Courier New" w:cs="Courier New"/>
+          <w:color w:val="5C5C5C" w:themeColor="accent1" w:themeTint="BF"/>
+          <w:sz w:val="24"/>
+          <w:szCs w:val="24"/>
+          <w:lang w:val="en-ZA"/>
+        </w:rPr>
+        <w:t>followerId</w:t>
+      </w:r>
+      <w:proofErr w:type="spellEnd"/>
+      <w:r>
+        <w:rPr>
+          <w:rFonts w:ascii="Courier New" w:hAnsi="Courier New" w:cs="Courier New"/>
+          <w:color w:val="5C5C5C" w:themeColor="accent1" w:themeTint="BF"/>
+          <w:sz w:val="24"/>
+          <w:szCs w:val="24"/>
+          <w:lang w:val="en-ZA"/>
+        </w:rPr>
+        <w:t xml:space="preserve">, </w:t>
+      </w:r>
+      <w:proofErr w:type="spellStart"/>
+      <w:r>
+        <w:rPr>
+          <w:rFonts w:ascii="Courier New" w:hAnsi="Courier New" w:cs="Courier New"/>
+          <w:color w:val="5C5C5C" w:themeColor="accent1" w:themeTint="BF"/>
+          <w:sz w:val="24"/>
+          <w:szCs w:val="24"/>
+          <w:lang w:val="en-ZA"/>
+        </w:rPr>
+        <w:t>followingId</w:t>
+      </w:r>
+      <w:proofErr w:type="spellEnd"/>
+      <w:r>
+        <w:rPr>
+          <w:rFonts w:ascii="Courier New" w:hAnsi="Courier New" w:cs="Courier New"/>
+          <w:color w:val="5C5C5C" w:themeColor="accent1" w:themeTint="BF"/>
+          <w:sz w:val="24"/>
+          <w:szCs w:val="24"/>
+          <w:lang w:val="en-ZA"/>
+        </w:rPr>
+        <w:t>):</w:t>
       </w:r>
       <w:r>
         <w:rPr>
@@ -10911,6 +11895,7 @@
           <w:lang w:val="en-ZA"/>
         </w:rPr>
       </w:pPr>
+      <w:proofErr w:type="spellStart"/>
       <w:r>
         <w:rPr>
           <w:rFonts w:ascii="Courier New" w:hAnsi="Courier New" w:cs="Courier New"/>
@@ -10919,7 +11904,40 @@
           <w:szCs w:val="24"/>
           <w:lang w:val="en-ZA"/>
         </w:rPr>
-        <w:t>getFriends(userId):</w:t>
+        <w:t>getFriends</w:t>
+      </w:r>
+      <w:proofErr w:type="spellEnd"/>
+      <w:r>
+        <w:rPr>
+          <w:rFonts w:ascii="Courier New" w:hAnsi="Courier New" w:cs="Courier New"/>
+          <w:color w:val="5C5C5C" w:themeColor="accent1" w:themeTint="BF"/>
+          <w:sz w:val="24"/>
+          <w:szCs w:val="24"/>
+          <w:lang w:val="en-ZA"/>
+        </w:rPr>
+        <w:t>(</w:t>
+      </w:r>
+      <w:proofErr w:type="spellStart"/>
+      <w:r>
+        <w:rPr>
+          <w:rFonts w:ascii="Courier New" w:hAnsi="Courier New" w:cs="Courier New"/>
+          <w:color w:val="5C5C5C" w:themeColor="accent1" w:themeTint="BF"/>
+          <w:sz w:val="24"/>
+          <w:szCs w:val="24"/>
+          <w:lang w:val="en-ZA"/>
+        </w:rPr>
+        <w:t>userId</w:t>
+      </w:r>
+      <w:proofErr w:type="spellEnd"/>
+      <w:r>
+        <w:rPr>
+          <w:rFonts w:ascii="Courier New" w:hAnsi="Courier New" w:cs="Courier New"/>
+          <w:color w:val="5C5C5C" w:themeColor="accent1" w:themeTint="BF"/>
+          <w:sz w:val="24"/>
+          <w:szCs w:val="24"/>
+          <w:lang w:val="en-ZA"/>
+        </w:rPr>
+        <w:t>):</w:t>
       </w:r>
       <w:r>
         <w:rPr>
@@ -10984,6 +12002,8 @@
           <w:lang w:val="en-ZA"/>
         </w:rPr>
       </w:pPr>
+      <w:proofErr w:type="spellStart"/>
+      <w:proofErr w:type="gramStart"/>
       <w:r>
         <w:rPr>
           <w:rFonts w:ascii="Courier New" w:hAnsi="Courier New" w:cs="Courier New"/>
@@ -10992,7 +12012,63 @@
           <w:szCs w:val="24"/>
           <w:lang w:val="en-ZA"/>
         </w:rPr>
-        <w:t>sendNotification(userId, notificationContent):</w:t>
+        <w:t>sendNotification</w:t>
+      </w:r>
+      <w:proofErr w:type="spellEnd"/>
+      <w:r>
+        <w:rPr>
+          <w:rFonts w:ascii="Courier New" w:hAnsi="Courier New" w:cs="Courier New"/>
+          <w:color w:val="5C5C5C" w:themeColor="accent1" w:themeTint="BF"/>
+          <w:sz w:val="24"/>
+          <w:szCs w:val="24"/>
+          <w:lang w:val="en-ZA"/>
+        </w:rPr>
+        <w:t>(</w:t>
+      </w:r>
+      <w:proofErr w:type="spellStart"/>
+      <w:proofErr w:type="gramEnd"/>
+      <w:r>
+        <w:rPr>
+          <w:rFonts w:ascii="Courier New" w:hAnsi="Courier New" w:cs="Courier New"/>
+          <w:color w:val="5C5C5C" w:themeColor="accent1" w:themeTint="BF"/>
+          <w:sz w:val="24"/>
+          <w:szCs w:val="24"/>
+          <w:lang w:val="en-ZA"/>
+        </w:rPr>
+        <w:t>userId</w:t>
+      </w:r>
+      <w:proofErr w:type="spellEnd"/>
+      <w:r>
+        <w:rPr>
+          <w:rFonts w:ascii="Courier New" w:hAnsi="Courier New" w:cs="Courier New"/>
+          <w:color w:val="5C5C5C" w:themeColor="accent1" w:themeTint="BF"/>
+          <w:sz w:val="24"/>
+          <w:szCs w:val="24"/>
+          <w:lang w:val="en-ZA"/>
+        </w:rPr>
+        <w:t xml:space="preserve">, </w:t>
+      </w:r>
+      <w:proofErr w:type="spellStart"/>
+      <w:r>
+        <w:rPr>
+          <w:rFonts w:ascii="Courier New" w:hAnsi="Courier New" w:cs="Courier New"/>
+          <w:color w:val="5C5C5C" w:themeColor="accent1" w:themeTint="BF"/>
+          <w:sz w:val="24"/>
+          <w:szCs w:val="24"/>
+          <w:lang w:val="en-ZA"/>
+        </w:rPr>
+        <w:t>notificationContent</w:t>
+      </w:r>
+      <w:proofErr w:type="spellEnd"/>
+      <w:r>
+        <w:rPr>
+          <w:rFonts w:ascii="Courier New" w:hAnsi="Courier New" w:cs="Courier New"/>
+          <w:color w:val="5C5C5C" w:themeColor="accent1" w:themeTint="BF"/>
+          <w:sz w:val="24"/>
+          <w:szCs w:val="24"/>
+          <w:lang w:val="en-ZA"/>
+        </w:rPr>
+        <w:t>):</w:t>
       </w:r>
       <w:r>
         <w:rPr>
@@ -11021,6 +12097,7 @@
           <w:lang w:val="en-ZA"/>
         </w:rPr>
       </w:pPr>
+      <w:proofErr w:type="spellStart"/>
       <w:r>
         <w:rPr>
           <w:rFonts w:ascii="Courier New" w:hAnsi="Courier New" w:cs="Courier New"/>
@@ -11029,7 +12106,40 @@
           <w:szCs w:val="24"/>
           <w:lang w:val="en-ZA"/>
         </w:rPr>
-        <w:t>getUnreadNotifications(userId):</w:t>
+        <w:t>getUnreadNotifications</w:t>
+      </w:r>
+      <w:proofErr w:type="spellEnd"/>
+      <w:r>
+        <w:rPr>
+          <w:rFonts w:ascii="Courier New" w:hAnsi="Courier New" w:cs="Courier New"/>
+          <w:color w:val="5C5C5C" w:themeColor="accent1" w:themeTint="BF"/>
+          <w:sz w:val="24"/>
+          <w:szCs w:val="24"/>
+          <w:lang w:val="en-ZA"/>
+        </w:rPr>
+        <w:t>(</w:t>
+      </w:r>
+      <w:proofErr w:type="spellStart"/>
+      <w:r>
+        <w:rPr>
+          <w:rFonts w:ascii="Courier New" w:hAnsi="Courier New" w:cs="Courier New"/>
+          <w:color w:val="5C5C5C" w:themeColor="accent1" w:themeTint="BF"/>
+          <w:sz w:val="24"/>
+          <w:szCs w:val="24"/>
+          <w:lang w:val="en-ZA"/>
+        </w:rPr>
+        <w:t>userId</w:t>
+      </w:r>
+      <w:proofErr w:type="spellEnd"/>
+      <w:r>
+        <w:rPr>
+          <w:rFonts w:ascii="Courier New" w:hAnsi="Courier New" w:cs="Courier New"/>
+          <w:color w:val="5C5C5C" w:themeColor="accent1" w:themeTint="BF"/>
+          <w:sz w:val="24"/>
+          <w:szCs w:val="24"/>
+          <w:lang w:val="en-ZA"/>
+        </w:rPr>
+        <w:t>):</w:t>
       </w:r>
       <w:r>
         <w:rPr>
@@ -11094,6 +12204,8 @@
           <w:lang w:val="en-ZA"/>
         </w:rPr>
       </w:pPr>
+      <w:proofErr w:type="spellStart"/>
+      <w:proofErr w:type="gramStart"/>
       <w:r>
         <w:rPr>
           <w:rFonts w:ascii="Courier New" w:hAnsi="Courier New" w:cs="Courier New"/>
@@ -11102,7 +12214,85 @@
           <w:szCs w:val="24"/>
           <w:lang w:val="en-ZA"/>
         </w:rPr>
-        <w:t>sendMessage(senderId, recipientId, messageContent):</w:t>
+        <w:t>sendMessage</w:t>
+      </w:r>
+      <w:proofErr w:type="spellEnd"/>
+      <w:r>
+        <w:rPr>
+          <w:rFonts w:ascii="Courier New" w:hAnsi="Courier New" w:cs="Courier New"/>
+          <w:color w:val="5C5C5C" w:themeColor="accent1" w:themeTint="BF"/>
+          <w:sz w:val="24"/>
+          <w:szCs w:val="24"/>
+          <w:lang w:val="en-ZA"/>
+        </w:rPr>
+        <w:t>(</w:t>
+      </w:r>
+      <w:proofErr w:type="spellStart"/>
+      <w:proofErr w:type="gramEnd"/>
+      <w:r>
+        <w:rPr>
+          <w:rFonts w:ascii="Courier New" w:hAnsi="Courier New" w:cs="Courier New"/>
+          <w:color w:val="5C5C5C" w:themeColor="accent1" w:themeTint="BF"/>
+          <w:sz w:val="24"/>
+          <w:szCs w:val="24"/>
+          <w:lang w:val="en-ZA"/>
+        </w:rPr>
+        <w:t>senderId</w:t>
+      </w:r>
+      <w:proofErr w:type="spellEnd"/>
+      <w:r>
+        <w:rPr>
+          <w:rFonts w:ascii="Courier New" w:hAnsi="Courier New" w:cs="Courier New"/>
+          <w:color w:val="5C5C5C" w:themeColor="accent1" w:themeTint="BF"/>
+          <w:sz w:val="24"/>
+          <w:szCs w:val="24"/>
+          <w:lang w:val="en-ZA"/>
+        </w:rPr>
+        <w:t xml:space="preserve">, </w:t>
+      </w:r>
+      <w:proofErr w:type="spellStart"/>
+      <w:r>
+        <w:rPr>
+          <w:rFonts w:ascii="Courier New" w:hAnsi="Courier New" w:cs="Courier New"/>
+          <w:color w:val="5C5C5C" w:themeColor="accent1" w:themeTint="BF"/>
+          <w:sz w:val="24"/>
+          <w:szCs w:val="24"/>
+          <w:lang w:val="en-ZA"/>
+        </w:rPr>
+        <w:t>recipientId</w:t>
+      </w:r>
+      <w:proofErr w:type="spellEnd"/>
+      <w:r>
+        <w:rPr>
+          <w:rFonts w:ascii="Courier New" w:hAnsi="Courier New" w:cs="Courier New"/>
+          <w:color w:val="5C5C5C" w:themeColor="accent1" w:themeTint="BF"/>
+          <w:sz w:val="24"/>
+          <w:szCs w:val="24"/>
+          <w:lang w:val="en-ZA"/>
+        </w:rPr>
+        <w:t xml:space="preserve">, </w:t>
+      </w:r>
+      <w:proofErr w:type="spellStart"/>
+      <w:r>
+        <w:rPr>
+          <w:rFonts w:ascii="Courier New" w:hAnsi="Courier New" w:cs="Courier New"/>
+          <w:color w:val="5C5C5C" w:themeColor="accent1" w:themeTint="BF"/>
+          <w:sz w:val="24"/>
+          <w:szCs w:val="24"/>
+          <w:lang w:val="en-ZA"/>
+        </w:rPr>
+        <w:t>messageContent</w:t>
+      </w:r>
+      <w:proofErr w:type="spellEnd"/>
+      <w:r>
+        <w:rPr>
+          <w:rFonts w:ascii="Courier New" w:hAnsi="Courier New" w:cs="Courier New"/>
+          <w:color w:val="5C5C5C" w:themeColor="accent1" w:themeTint="BF"/>
+          <w:sz w:val="24"/>
+          <w:szCs w:val="24"/>
+          <w:lang w:val="en-ZA"/>
+        </w:rPr>
+        <w:t>):</w:t>
       </w:r>
       <w:r>
         <w:rPr>
@@ -11131,6 +12321,8 @@
           <w:lang w:val="en-ZA"/>
         </w:rPr>
       </w:pPr>
+      <w:proofErr w:type="spellStart"/>
+      <w:proofErr w:type="gramStart"/>
       <w:r>
         <w:rPr>
           <w:rFonts w:ascii="Courier New" w:hAnsi="Courier New" w:cs="Courier New"/>
@@ -11139,7 +12331,51 @@
           <w:szCs w:val="24"/>
           <w:lang w:val="en-ZA"/>
         </w:rPr>
-        <w:t>createGroupChat(members, chatDetails):</w:t>
+        <w:t>createGroupChat</w:t>
+      </w:r>
+      <w:proofErr w:type="spellEnd"/>
+      <w:r>
+        <w:rPr>
+          <w:rFonts w:ascii="Courier New" w:hAnsi="Courier New" w:cs="Courier New"/>
+          <w:color w:val="5C5C5C" w:themeColor="accent1" w:themeTint="BF"/>
+          <w:sz w:val="24"/>
+          <w:szCs w:val="24"/>
+          <w:lang w:val="en-ZA"/>
+        </w:rPr>
+        <w:t>(</w:t>
+      </w:r>
+      <w:proofErr w:type="gramEnd"/>
+      <w:r>
+        <w:rPr>
+          <w:rFonts w:ascii="Courier New" w:hAnsi="Courier New" w:cs="Courier New"/>
+          <w:color w:val="5C5C5C" w:themeColor="accent1" w:themeTint="BF"/>
+          <w:sz w:val="24"/>
+          <w:szCs w:val="24"/>
+          <w:lang w:val="en-ZA"/>
+        </w:rPr>
+        <w:t xml:space="preserve">members, </w:t>
+      </w:r>
+      <w:proofErr w:type="spellStart"/>
+      <w:r>
+        <w:rPr>
+          <w:rFonts w:ascii="Courier New" w:hAnsi="Courier New" w:cs="Courier New"/>
+          <w:color w:val="5C5C5C" w:themeColor="accent1" w:themeTint="BF"/>
+          <w:sz w:val="24"/>
+          <w:szCs w:val="24"/>
+          <w:lang w:val="en-ZA"/>
+        </w:rPr>
+        <w:t>chatDetails</w:t>
+      </w:r>
+      <w:proofErr w:type="spellEnd"/>
+      <w:r>
+        <w:rPr>
+          <w:rFonts w:ascii="Courier New" w:hAnsi="Courier New" w:cs="Courier New"/>
+          <w:color w:val="5C5C5C" w:themeColor="accent1" w:themeTint="BF"/>
+          <w:sz w:val="24"/>
+          <w:szCs w:val="24"/>
+          <w:lang w:val="en-ZA"/>
+        </w:rPr>
+        <w:t>):</w:t>
       </w:r>
       <w:r>
         <w:rPr>
@@ -11168,6 +12404,8 @@
           <w:lang w:val="en-ZA"/>
         </w:rPr>
       </w:pPr>
+      <w:proofErr w:type="spellStart"/>
+      <w:proofErr w:type="gramStart"/>
       <w:r>
         <w:rPr>
           <w:rFonts w:ascii="Arial" w:hAnsi="Arial" w:cs="Arial"/>
@@ -11186,7 +12424,85 @@
           <w:szCs w:val="24"/>
           <w:lang w:val="en-ZA"/>
         </w:rPr>
-        <w:t>endMessageToGroupChat(chatId, senderId, messageContent):</w:t>
+        <w:t>endMessageToGroupChat</w:t>
+      </w:r>
+      <w:proofErr w:type="spellEnd"/>
+      <w:r>
+        <w:rPr>
+          <w:rFonts w:ascii="Courier New" w:hAnsi="Courier New" w:cs="Courier New"/>
+          <w:color w:val="5C5C5C" w:themeColor="accent1" w:themeTint="BF"/>
+          <w:sz w:val="24"/>
+          <w:szCs w:val="24"/>
+          <w:lang w:val="en-ZA"/>
+        </w:rPr>
+        <w:t>(</w:t>
+      </w:r>
+      <w:proofErr w:type="spellStart"/>
+      <w:proofErr w:type="gramEnd"/>
+      <w:r>
+        <w:rPr>
+          <w:rFonts w:ascii="Courier New" w:hAnsi="Courier New" w:cs="Courier New"/>
+          <w:color w:val="5C5C5C" w:themeColor="accent1" w:themeTint="BF"/>
+          <w:sz w:val="24"/>
+          <w:szCs w:val="24"/>
+          <w:lang w:val="en-ZA"/>
+        </w:rPr>
+        <w:t>chatId</w:t>
+      </w:r>
+      <w:proofErr w:type="spellEnd"/>
+      <w:r>
+        <w:rPr>
+          <w:rFonts w:ascii="Courier New" w:hAnsi="Courier New" w:cs="Courier New"/>
+          <w:color w:val="5C5C5C" w:themeColor="accent1" w:themeTint="BF"/>
+          <w:sz w:val="24"/>
+          <w:szCs w:val="24"/>
+          <w:lang w:val="en-ZA"/>
+        </w:rPr>
+        <w:t xml:space="preserve">, </w:t>
+      </w:r>
+      <w:proofErr w:type="spellStart"/>
+      <w:r>
+        <w:rPr>
+          <w:rFonts w:ascii="Courier New" w:hAnsi="Courier New" w:cs="Courier New"/>
+          <w:color w:val="5C5C5C" w:themeColor="accent1" w:themeTint="BF"/>
+          <w:sz w:val="24"/>
+          <w:szCs w:val="24"/>
+          <w:lang w:val="en-ZA"/>
+        </w:rPr>
+        <w:t>senderId</w:t>
+      </w:r>
+      <w:proofErr w:type="spellEnd"/>
+      <w:r>
+        <w:rPr>
+          <w:rFonts w:ascii="Courier New" w:hAnsi="Courier New" w:cs="Courier New"/>
+          <w:color w:val="5C5C5C" w:themeColor="accent1" w:themeTint="BF"/>
+          <w:sz w:val="24"/>
+          <w:szCs w:val="24"/>
+          <w:lang w:val="en-ZA"/>
+        </w:rPr>
+        <w:t xml:space="preserve">, </w:t>
+      </w:r>
+      <w:proofErr w:type="spellStart"/>
+      <w:r>
+        <w:rPr>
+          <w:rFonts w:ascii="Courier New" w:hAnsi="Courier New" w:cs="Courier New"/>
+          <w:color w:val="5C5C5C" w:themeColor="accent1" w:themeTint="BF"/>
+          <w:sz w:val="24"/>
+          <w:szCs w:val="24"/>
+          <w:lang w:val="en-ZA"/>
+        </w:rPr>
+        <w:t>messageContent</w:t>
+      </w:r>
+      <w:proofErr w:type="spellEnd"/>
+      <w:r>
+        <w:rPr>
+          <w:rFonts w:ascii="Courier New" w:hAnsi="Courier New" w:cs="Courier New"/>
+          <w:color w:val="5C5C5C" w:themeColor="accent1" w:themeTint="BF"/>
+          <w:sz w:val="24"/>
+          <w:szCs w:val="24"/>
+          <w:lang w:val="en-ZA"/>
+        </w:rPr>
+        <w:t>):</w:t>
       </w:r>
       <w:r>
         <w:rPr>
@@ -11251,6 +12567,7 @@
           <w:lang w:val="en-ZA"/>
         </w:rPr>
       </w:pPr>
+      <w:proofErr w:type="spellStart"/>
       <w:r>
         <w:rPr>
           <w:rFonts w:ascii="Courier New" w:hAnsi="Courier New" w:cs="Courier New"/>
@@ -11259,7 +12576,18 @@
           <w:szCs w:val="24"/>
           <w:lang w:val="en-ZA"/>
         </w:rPr>
-        <w:t>searchUsers(query):</w:t>
+        <w:t>searchUsers</w:t>
+      </w:r>
+      <w:proofErr w:type="spellEnd"/>
+      <w:r>
+        <w:rPr>
+          <w:rFonts w:ascii="Courier New" w:hAnsi="Courier New" w:cs="Courier New"/>
+          <w:color w:val="5C5C5C" w:themeColor="accent1" w:themeTint="BF"/>
+          <w:sz w:val="24"/>
+          <w:szCs w:val="24"/>
+          <w:lang w:val="en-ZA"/>
+        </w:rPr>
+        <w:t>(query):</w:t>
       </w:r>
       <w:r>
         <w:rPr>
@@ -11288,6 +12616,7 @@
           <w:lang w:val="en-ZA"/>
         </w:rPr>
       </w:pPr>
+      <w:proofErr w:type="spellStart"/>
       <w:r>
         <w:rPr>
           <w:rFonts w:ascii="Courier New" w:hAnsi="Courier New" w:cs="Courier New"/>
@@ -11296,7 +12625,18 @@
           <w:szCs w:val="24"/>
           <w:lang w:val="en-ZA"/>
         </w:rPr>
-        <w:t>searchPosts(query):</w:t>
+        <w:t>searchPosts</w:t>
+      </w:r>
+      <w:proofErr w:type="spellEnd"/>
+      <w:r>
+        <w:rPr>
+          <w:rFonts w:ascii="Courier New" w:hAnsi="Courier New" w:cs="Courier New"/>
+          <w:color w:val="5C5C5C" w:themeColor="accent1" w:themeTint="BF"/>
+          <w:sz w:val="24"/>
+          <w:szCs w:val="24"/>
+          <w:lang w:val="en-ZA"/>
+        </w:rPr>
+        <w:t>(query):</w:t>
       </w:r>
       <w:r>
         <w:rPr>
@@ -11325,6 +12665,7 @@
           <w:lang w:val="en-ZA"/>
         </w:rPr>
       </w:pPr>
+      <w:proofErr w:type="spellStart"/>
       <w:r>
         <w:rPr>
           <w:rFonts w:ascii="Courier New" w:hAnsi="Courier New" w:cs="Courier New"/>
@@ -11334,7 +12675,18 @@
           <w:lang w:val="en-ZA"/>
         </w:rPr>
         <w:lastRenderedPageBreak/>
-        <w:t>searchCommunities(query):</w:t>
+        <w:t>searchCommunities</w:t>
+      </w:r>
+      <w:proofErr w:type="spellEnd"/>
+      <w:r>
+        <w:rPr>
+          <w:rFonts w:ascii="Courier New" w:hAnsi="Courier New" w:cs="Courier New"/>
+          <w:color w:val="5C5C5C" w:themeColor="accent1" w:themeTint="BF"/>
+          <w:sz w:val="24"/>
+          <w:szCs w:val="24"/>
+          <w:lang w:val="en-ZA"/>
+        </w:rPr>
+        <w:t>(query):</w:t>
       </w:r>
       <w:r>
         <w:rPr>
@@ -11362,6 +12714,7 @@
           <w14:ligatures w14:val="standardContextual"/>
         </w:rPr>
       </w:pPr>
+      <w:proofErr w:type="spellStart"/>
       <w:r>
         <w:rPr>
           <w:rFonts w:ascii="Courier New" w:hAnsi="Courier New" w:cs="Courier New"/>
@@ -11370,7 +12723,18 @@
           <w:szCs w:val="24"/>
           <w:lang w:val="en-ZA"/>
         </w:rPr>
-        <w:t>searchEvents(query):</w:t>
+        <w:t>searchEvents</w:t>
+      </w:r>
+      <w:proofErr w:type="spellEnd"/>
+      <w:r>
+        <w:rPr>
+          <w:rFonts w:ascii="Courier New" w:hAnsi="Courier New" w:cs="Courier New"/>
+          <w:color w:val="5C5C5C" w:themeColor="accent1" w:themeTint="BF"/>
+          <w:sz w:val="24"/>
+          <w:szCs w:val="24"/>
+          <w:lang w:val="en-ZA"/>
+        </w:rPr>
+        <w:t>(query):</w:t>
       </w:r>
       <w:r>
         <w:rPr>
@@ -11443,6 +12807,7 @@
           <w:lang w:val="en-ZA"/>
         </w:rPr>
       </w:pPr>
+      <w:proofErr w:type="spellStart"/>
       <w:r>
         <w:rPr>
           <w:rFonts w:ascii="Courier New" w:hAnsi="Courier New" w:cs="Courier New"/>
@@ -11451,7 +12816,40 @@
           <w:szCs w:val="24"/>
           <w:lang w:val="en-ZA"/>
         </w:rPr>
-        <w:t>getRecommendedContent(userId):</w:t>
+        <w:t>getRecommendedContent</w:t>
+      </w:r>
+      <w:proofErr w:type="spellEnd"/>
+      <w:r>
+        <w:rPr>
+          <w:rFonts w:ascii="Courier New" w:hAnsi="Courier New" w:cs="Courier New"/>
+          <w:color w:val="5C5C5C" w:themeColor="accent1" w:themeTint="BF"/>
+          <w:sz w:val="24"/>
+          <w:szCs w:val="24"/>
+          <w:lang w:val="en-ZA"/>
+        </w:rPr>
+        <w:t>(</w:t>
+      </w:r>
+      <w:proofErr w:type="spellStart"/>
+      <w:r>
+        <w:rPr>
+          <w:rFonts w:ascii="Courier New" w:hAnsi="Courier New" w:cs="Courier New"/>
+          <w:color w:val="5C5C5C" w:themeColor="accent1" w:themeTint="BF"/>
+          <w:sz w:val="24"/>
+          <w:szCs w:val="24"/>
+          <w:lang w:val="en-ZA"/>
+        </w:rPr>
+        <w:t>userId</w:t>
+      </w:r>
+      <w:proofErr w:type="spellEnd"/>
+      <w:r>
+        <w:rPr>
+          <w:rFonts w:ascii="Courier New" w:hAnsi="Courier New" w:cs="Courier New"/>
+          <w:color w:val="5C5C5C" w:themeColor="accent1" w:themeTint="BF"/>
+          <w:sz w:val="24"/>
+          <w:szCs w:val="24"/>
+          <w:lang w:val="en-ZA"/>
+        </w:rPr>
+        <w:t>):</w:t>
       </w:r>
       <w:r>
         <w:rPr>
@@ -11516,6 +12914,7 @@
           <w:lang w:val="en-ZA"/>
         </w:rPr>
       </w:pPr>
+      <w:proofErr w:type="spellStart"/>
       <w:r>
         <w:rPr>
           <w:rFonts w:ascii="Courier New" w:hAnsi="Courier New" w:cs="Courier New"/>
@@ -11524,7 +12923,18 @@
           <w:szCs w:val="24"/>
           <w:lang w:val="en-ZA"/>
         </w:rPr>
-        <w:t>authenticateUser(credentials):</w:t>
+        <w:t>authenticateUser</w:t>
+      </w:r>
+      <w:proofErr w:type="spellEnd"/>
+      <w:r>
+        <w:rPr>
+          <w:rFonts w:ascii="Courier New" w:hAnsi="Courier New" w:cs="Courier New"/>
+          <w:color w:val="5C5C5C" w:themeColor="accent1" w:themeTint="BF"/>
+          <w:sz w:val="24"/>
+          <w:szCs w:val="24"/>
+          <w:lang w:val="en-ZA"/>
+        </w:rPr>
+        <w:t>(credentials):</w:t>
       </w:r>
       <w:r>
         <w:rPr>
@@ -11589,6 +12999,8 @@
           <w:lang w:val="en-ZA"/>
         </w:rPr>
       </w:pPr>
+      <w:proofErr w:type="spellStart"/>
+      <w:proofErr w:type="gramStart"/>
       <w:r>
         <w:rPr>
           <w:rFonts w:ascii="Courier New" w:hAnsi="Courier New" w:cs="Courier New"/>
@@ -11597,7 +13009,63 @@
           <w:szCs w:val="24"/>
           <w:lang w:val="en-ZA"/>
         </w:rPr>
-        <w:t>uploadProfilePicture(userId, imageData):</w:t>
+        <w:t>uploadProfilePicture</w:t>
+      </w:r>
+      <w:proofErr w:type="spellEnd"/>
+      <w:r>
+        <w:rPr>
+          <w:rFonts w:ascii="Courier New" w:hAnsi="Courier New" w:cs="Courier New"/>
+          <w:color w:val="5C5C5C" w:themeColor="accent1" w:themeTint="BF"/>
+          <w:sz w:val="24"/>
+          <w:szCs w:val="24"/>
+          <w:lang w:val="en-ZA"/>
+        </w:rPr>
+        <w:t>(</w:t>
+      </w:r>
+      <w:proofErr w:type="spellStart"/>
+      <w:proofErr w:type="gramEnd"/>
+      <w:r>
+        <w:rPr>
+          <w:rFonts w:ascii="Courier New" w:hAnsi="Courier New" w:cs="Courier New"/>
+          <w:color w:val="5C5C5C" w:themeColor="accent1" w:themeTint="BF"/>
+          <w:sz w:val="24"/>
+          <w:szCs w:val="24"/>
+          <w:lang w:val="en-ZA"/>
+        </w:rPr>
+        <w:t>userId</w:t>
+      </w:r>
+      <w:proofErr w:type="spellEnd"/>
+      <w:r>
+        <w:rPr>
+          <w:rFonts w:ascii="Courier New" w:hAnsi="Courier New" w:cs="Courier New"/>
+          <w:color w:val="5C5C5C" w:themeColor="accent1" w:themeTint="BF"/>
+          <w:sz w:val="24"/>
+          <w:szCs w:val="24"/>
+          <w:lang w:val="en-ZA"/>
+        </w:rPr>
+        <w:t xml:space="preserve">, </w:t>
+      </w:r>
+      <w:proofErr w:type="spellStart"/>
+      <w:r>
+        <w:rPr>
+          <w:rFonts w:ascii="Courier New" w:hAnsi="Courier New" w:cs="Courier New"/>
+          <w:color w:val="5C5C5C" w:themeColor="accent1" w:themeTint="BF"/>
+          <w:sz w:val="24"/>
+          <w:szCs w:val="24"/>
+          <w:lang w:val="en-ZA"/>
+        </w:rPr>
+        <w:t>imageData</w:t>
+      </w:r>
+      <w:proofErr w:type="spellEnd"/>
+      <w:r>
+        <w:rPr>
+          <w:rFonts w:ascii="Courier New" w:hAnsi="Courier New" w:cs="Courier New"/>
+          <w:color w:val="5C5C5C" w:themeColor="accent1" w:themeTint="BF"/>
+          <w:sz w:val="24"/>
+          <w:szCs w:val="24"/>
+          <w:lang w:val="en-ZA"/>
+        </w:rPr>
+        <w:t>):</w:t>
       </w:r>
       <w:r>
         <w:rPr>
@@ -11626,6 +13094,8 @@
           <w:lang w:val="en-ZA"/>
         </w:rPr>
       </w:pPr>
+      <w:proofErr w:type="spellStart"/>
+      <w:proofErr w:type="gramStart"/>
       <w:r>
         <w:rPr>
           <w:rFonts w:ascii="Courier New" w:hAnsi="Courier New" w:cs="Courier New"/>
@@ -11634,7 +13104,63 @@
           <w:szCs w:val="24"/>
           <w:lang w:val="en-ZA"/>
         </w:rPr>
-        <w:t>uploadPostImage(postId, imageData):</w:t>
+        <w:t>uploadPostImage</w:t>
+      </w:r>
+      <w:proofErr w:type="spellEnd"/>
+      <w:r>
+        <w:rPr>
+          <w:rFonts w:ascii="Courier New" w:hAnsi="Courier New" w:cs="Courier New"/>
+          <w:color w:val="5C5C5C" w:themeColor="accent1" w:themeTint="BF"/>
+          <w:sz w:val="24"/>
+          <w:szCs w:val="24"/>
+          <w:lang w:val="en-ZA"/>
+        </w:rPr>
+        <w:t>(</w:t>
+      </w:r>
+      <w:proofErr w:type="spellStart"/>
+      <w:proofErr w:type="gramEnd"/>
+      <w:r>
+        <w:rPr>
+          <w:rFonts w:ascii="Courier New" w:hAnsi="Courier New" w:cs="Courier New"/>
+          <w:color w:val="5C5C5C" w:themeColor="accent1" w:themeTint="BF"/>
+          <w:sz w:val="24"/>
+          <w:szCs w:val="24"/>
+          <w:lang w:val="en-ZA"/>
+        </w:rPr>
+        <w:t>postId</w:t>
+      </w:r>
+      <w:proofErr w:type="spellEnd"/>
+      <w:r>
+        <w:rPr>
+          <w:rFonts w:ascii="Courier New" w:hAnsi="Courier New" w:cs="Courier New"/>
+          <w:color w:val="5C5C5C" w:themeColor="accent1" w:themeTint="BF"/>
+          <w:sz w:val="24"/>
+          <w:szCs w:val="24"/>
+          <w:lang w:val="en-ZA"/>
+        </w:rPr>
+        <w:t xml:space="preserve">, </w:t>
+      </w:r>
+      <w:proofErr w:type="spellStart"/>
+      <w:r>
+        <w:rPr>
+          <w:rFonts w:ascii="Courier New" w:hAnsi="Courier New" w:cs="Courier New"/>
+          <w:color w:val="5C5C5C" w:themeColor="accent1" w:themeTint="BF"/>
+          <w:sz w:val="24"/>
+          <w:szCs w:val="24"/>
+          <w:lang w:val="en-ZA"/>
+        </w:rPr>
+        <w:t>imageData</w:t>
+      </w:r>
+      <w:proofErr w:type="spellEnd"/>
+      <w:r>
+        <w:rPr>
+          <w:rFonts w:ascii="Courier New" w:hAnsi="Courier New" w:cs="Courier New"/>
+          <w:color w:val="5C5C5C" w:themeColor="accent1" w:themeTint="BF"/>
+          <w:sz w:val="24"/>
+          <w:szCs w:val="24"/>
+          <w:lang w:val="en-ZA"/>
+        </w:rPr>
+        <w:t>):</w:t>
       </w:r>
       <w:r>
         <w:rPr>
@@ -11663,6 +13189,7 @@
           <w:lang w:val="en-ZA"/>
         </w:rPr>
       </w:pPr>
+      <w:proofErr w:type="spellStart"/>
       <w:r>
         <w:rPr>
           <w:rFonts w:ascii="Courier New" w:hAnsi="Courier New" w:cs="Courier New"/>
@@ -11671,7 +13198,40 @@
           <w:szCs w:val="24"/>
           <w:lang w:val="en-ZA"/>
         </w:rPr>
-        <w:t>uploadVideo(videoData):</w:t>
+        <w:t>uploadVideo</w:t>
+      </w:r>
+      <w:proofErr w:type="spellEnd"/>
+      <w:r>
+        <w:rPr>
+          <w:rFonts w:ascii="Courier New" w:hAnsi="Courier New" w:cs="Courier New"/>
+          <w:color w:val="5C5C5C" w:themeColor="accent1" w:themeTint="BF"/>
+          <w:sz w:val="24"/>
+          <w:szCs w:val="24"/>
+          <w:lang w:val="en-ZA"/>
+        </w:rPr>
+        <w:t>(</w:t>
+      </w:r>
+      <w:proofErr w:type="spellStart"/>
+      <w:r>
+        <w:rPr>
+          <w:rFonts w:ascii="Courier New" w:hAnsi="Courier New" w:cs="Courier New"/>
+          <w:color w:val="5C5C5C" w:themeColor="accent1" w:themeTint="BF"/>
+          <w:sz w:val="24"/>
+          <w:szCs w:val="24"/>
+          <w:lang w:val="en-ZA"/>
+        </w:rPr>
+        <w:t>videoData</w:t>
+      </w:r>
+      <w:proofErr w:type="spellEnd"/>
+      <w:r>
+        <w:rPr>
+          <w:rFonts w:ascii="Courier New" w:hAnsi="Courier New" w:cs="Courier New"/>
+          <w:color w:val="5C5C5C" w:themeColor="accent1" w:themeTint="BF"/>
+          <w:sz w:val="24"/>
+          <w:szCs w:val="24"/>
+          <w:lang w:val="en-ZA"/>
+        </w:rPr>
+        <w:t>):</w:t>
       </w:r>
       <w:r>
         <w:rPr>
@@ -11752,15 +13312,39 @@
           <w:lang w:val="en-ZA"/>
         </w:rPr>
       </w:pPr>
-      <w:r>
-        <w:rPr>
-          <w:rFonts w:ascii="Arial" w:hAnsi="Arial" w:cs="Arial"/>
-          <w:color w:val="5C5C5C" w:themeColor="accent1" w:themeTint="BF"/>
-          <w:sz w:val="24"/>
-          <w:szCs w:val="24"/>
-          <w:lang w:val="en-ZA"/>
-        </w:rPr>
-        <w:t>getAppInformation(): Retrieves app-wide information such as terms of service, privacy policy, or general information.</w:t>
+      <w:proofErr w:type="spellStart"/>
+      <w:proofErr w:type="gramStart"/>
+      <w:r>
+        <w:rPr>
+          <w:rFonts w:ascii="Arial" w:hAnsi="Arial" w:cs="Arial"/>
+          <w:color w:val="5C5C5C" w:themeColor="accent1" w:themeTint="BF"/>
+          <w:sz w:val="24"/>
+          <w:szCs w:val="24"/>
+          <w:lang w:val="en-ZA"/>
+        </w:rPr>
+        <w:t>getAppInformation</w:t>
+      </w:r>
+      <w:proofErr w:type="spellEnd"/>
+      <w:r>
+        <w:rPr>
+          <w:rFonts w:ascii="Arial" w:hAnsi="Arial" w:cs="Arial"/>
+          <w:color w:val="5C5C5C" w:themeColor="accent1" w:themeTint="BF"/>
+          <w:sz w:val="24"/>
+          <w:szCs w:val="24"/>
+          <w:lang w:val="en-ZA"/>
+        </w:rPr>
+        <w:t>(</w:t>
+      </w:r>
+      <w:proofErr w:type="gramEnd"/>
+      <w:r>
+        <w:rPr>
+          <w:rFonts w:ascii="Arial" w:hAnsi="Arial" w:cs="Arial"/>
+          <w:color w:val="5C5C5C" w:themeColor="accent1" w:themeTint="BF"/>
+          <w:sz w:val="24"/>
+          <w:szCs w:val="24"/>
+          <w:lang w:val="en-ZA"/>
+        </w:rPr>
+        <w:t>): Retrieves app-wide information such as terms of service, privacy policy, or general information.</w:t>
       </w:r>
     </w:p>
     <w:p>
@@ -12816,7 +14400,29 @@
           <w:szCs w:val="24"/>
           <w:lang w:val="en-ZA"/>
         </w:rPr>
-        <w:t xml:space="preserve"> Use the service contract as a reference for testing and validating the behavior of your services. Ensure that each service adheres to the contract and performs as expected. Use automated tests or contract-driven testing tools to validate the contract's compliance.</w:t>
+        <w:t xml:space="preserve"> Use the service contract as a reference for testing and validating the </w:t>
+      </w:r>
+      <w:proofErr w:type="spellStart"/>
+      <w:r>
+        <w:rPr>
+          <w:rFonts w:ascii="Arial" w:hAnsi="Arial" w:cs="Arial"/>
+          <w:color w:val="5C5C5C" w:themeColor="accent1" w:themeTint="BF"/>
+          <w:sz w:val="24"/>
+          <w:szCs w:val="24"/>
+          <w:lang w:val="en-ZA"/>
+        </w:rPr>
+        <w:t>behavior</w:t>
+      </w:r>
+      <w:proofErr w:type="spellEnd"/>
+      <w:r>
+        <w:rPr>
+          <w:rFonts w:ascii="Arial" w:hAnsi="Arial" w:cs="Arial"/>
+          <w:color w:val="5C5C5C" w:themeColor="accent1" w:themeTint="BF"/>
+          <w:sz w:val="24"/>
+          <w:szCs w:val="24"/>
+          <w:lang w:val="en-ZA"/>
+        </w:rPr>
+        <w:t xml:space="preserve"> of your services. Ensure that each service adheres to the contract and performs as expected. Use automated tests or contract-driven testing tools to validate the contract's compliance.</w:t>
       </w:r>
     </w:p>
     <w:p>
@@ -12901,7 +14507,51 @@
           <w:szCs w:val="24"/>
           <w:lang w:val="en-ZA"/>
         </w:rPr>
-        <w:t xml:space="preserve"> The application will be making use of authentication and Authorization to ensure that the all the user data is safe and can only be accessed by authorized users. Authentication will take place when a user is logging in or registering. When a user logs in, their login credentials will be encrypted and a userID key will be created. This UserID key will be used throughout the application for authorization. For data authorization, in the MongoDB database we will have rules that will enforce authorization in certain collections so that only the correct (the user who is logged in) can view their data and not everyone.</w:t>
+        <w:t xml:space="preserve"> The application will be making use of authentication and Authorization to ensure that the all the user data is safe and can only be accessed by authorized users. Authentication will take place when a user is logging in or registering. When a user logs in, their login credentials will be encrypted and a </w:t>
+      </w:r>
+      <w:proofErr w:type="spellStart"/>
+      <w:r>
+        <w:rPr>
+          <w:rFonts w:ascii="Arial" w:hAnsi="Arial" w:cs="Arial"/>
+          <w:color w:val="5C5C5C" w:themeColor="accent1" w:themeTint="BF"/>
+          <w:sz w:val="24"/>
+          <w:szCs w:val="24"/>
+          <w:lang w:val="en-ZA"/>
+        </w:rPr>
+        <w:t>userID</w:t>
+      </w:r>
+      <w:proofErr w:type="spellEnd"/>
+      <w:r>
+        <w:rPr>
+          <w:rFonts w:ascii="Arial" w:hAnsi="Arial" w:cs="Arial"/>
+          <w:color w:val="5C5C5C" w:themeColor="accent1" w:themeTint="BF"/>
+          <w:sz w:val="24"/>
+          <w:szCs w:val="24"/>
+          <w:lang w:val="en-ZA"/>
+        </w:rPr>
+        <w:t xml:space="preserve"> key will be created. This </w:t>
+      </w:r>
+      <w:proofErr w:type="spellStart"/>
+      <w:r>
+        <w:rPr>
+          <w:rFonts w:ascii="Arial" w:hAnsi="Arial" w:cs="Arial"/>
+          <w:color w:val="5C5C5C" w:themeColor="accent1" w:themeTint="BF"/>
+          <w:sz w:val="24"/>
+          <w:szCs w:val="24"/>
+          <w:lang w:val="en-ZA"/>
+        </w:rPr>
+        <w:t>UserID</w:t>
+      </w:r>
+      <w:proofErr w:type="spellEnd"/>
+      <w:r>
+        <w:rPr>
+          <w:rFonts w:ascii="Arial" w:hAnsi="Arial" w:cs="Arial"/>
+          <w:color w:val="5C5C5C" w:themeColor="accent1" w:themeTint="BF"/>
+          <w:sz w:val="24"/>
+          <w:szCs w:val="24"/>
+          <w:lang w:val="en-ZA"/>
+        </w:rPr>
+        <w:t xml:space="preserve"> key will be used throughout the application for authorization. For data authorization, in the MongoDB database we will have rules that will enforce authorization in certain collections so that only the correct (the user who is logged in) can view their data and not everyone.</w:t>
       </w:r>
     </w:p>
     <w:p>
@@ -12938,7 +14588,51 @@
           <w:szCs w:val="24"/>
           <w:lang w:val="en-ZA"/>
         </w:rPr>
-        <w:t xml:space="preserve"> If an error must occur in the app due to a bad request to the api, then the user will be given an informative pop up saying that an error has occurred. However, to avoid many errors from being made, all user inputs will be checked for correct syntax before they are passed along to the api. If the user has inputted something incorrectly, they will be given a pop up (or prompt) to tell them what error they made, so that they are able to go back and fix it and try again.</w:t>
+        <w:t xml:space="preserve"> If an error must occur in the app due to a bad request to the </w:t>
+      </w:r>
+      <w:proofErr w:type="spellStart"/>
+      <w:r>
+        <w:rPr>
+          <w:rFonts w:ascii="Arial" w:hAnsi="Arial" w:cs="Arial"/>
+          <w:color w:val="5C5C5C" w:themeColor="accent1" w:themeTint="BF"/>
+          <w:sz w:val="24"/>
+          <w:szCs w:val="24"/>
+          <w:lang w:val="en-ZA"/>
+        </w:rPr>
+        <w:t>api</w:t>
+      </w:r>
+      <w:proofErr w:type="spellEnd"/>
+      <w:r>
+        <w:rPr>
+          <w:rFonts w:ascii="Arial" w:hAnsi="Arial" w:cs="Arial"/>
+          <w:color w:val="5C5C5C" w:themeColor="accent1" w:themeTint="BF"/>
+          <w:sz w:val="24"/>
+          <w:szCs w:val="24"/>
+          <w:lang w:val="en-ZA"/>
+        </w:rPr>
+        <w:t xml:space="preserve">, then the user will be given an informative pop up saying that an error has occurred. However, to avoid many errors from being made, all user inputs will be checked for correct syntax before they are passed along to the </w:t>
+      </w:r>
+      <w:proofErr w:type="spellStart"/>
+      <w:r>
+        <w:rPr>
+          <w:rFonts w:ascii="Arial" w:hAnsi="Arial" w:cs="Arial"/>
+          <w:color w:val="5C5C5C" w:themeColor="accent1" w:themeTint="BF"/>
+          <w:sz w:val="24"/>
+          <w:szCs w:val="24"/>
+          <w:lang w:val="en-ZA"/>
+        </w:rPr>
+        <w:t>api</w:t>
+      </w:r>
+      <w:proofErr w:type="spellEnd"/>
+      <w:r>
+        <w:rPr>
+          <w:rFonts w:ascii="Arial" w:hAnsi="Arial" w:cs="Arial"/>
+          <w:color w:val="5C5C5C" w:themeColor="accent1" w:themeTint="BF"/>
+          <w:sz w:val="24"/>
+          <w:szCs w:val="24"/>
+          <w:lang w:val="en-ZA"/>
+        </w:rPr>
+        <w:t>. If the user has inputted something incorrectly, they will be given a pop up (or prompt) to tell them what error they made, so that they are able to go back and fix it and try again.</w:t>
       </w:r>
     </w:p>
     <w:p>
@@ -13770,7 +15464,29 @@
           <w:szCs w:val="24"/>
           <w:lang w:val="en-ZA"/>
         </w:rPr>
-        <w:t>1. Performance: The application must be highly performant and able to handle a large number of users and groups without experiencing performance issues or downtime.</w:t>
+        <w:t xml:space="preserve">1. Performance: The application must be highly performant and able to handle </w:t>
+      </w:r>
+      <w:proofErr w:type="gramStart"/>
+      <w:r>
+        <w:rPr>
+          <w:rFonts w:ascii="Arial" w:hAnsi="Arial" w:cs="Arial"/>
+          <w:color w:val="5C5C5C" w:themeColor="accent1" w:themeTint="BF"/>
+          <w:sz w:val="24"/>
+          <w:szCs w:val="24"/>
+          <w:lang w:val="en-ZA"/>
+        </w:rPr>
+        <w:t>a large number of</w:t>
+      </w:r>
+      <w:proofErr w:type="gramEnd"/>
+      <w:r>
+        <w:rPr>
+          <w:rFonts w:ascii="Arial" w:hAnsi="Arial" w:cs="Arial"/>
+          <w:color w:val="5C5C5C" w:themeColor="accent1" w:themeTint="BF"/>
+          <w:sz w:val="24"/>
+          <w:szCs w:val="24"/>
+          <w:lang w:val="en-ZA"/>
+        </w:rPr>
+        <w:t xml:space="preserve"> users and groups without experiencing performance issues or downtime.</w:t>
       </w:r>
     </w:p>
     <w:p>
@@ -14109,16 +15825,6 @@
           <w:u w:val="single"/>
         </w:rPr>
       </w:pPr>
-      <w:r>
-        <w:rPr>
-          <w:rFonts w:ascii="Arial" w:hAnsi="Arial" w:cs="Arial"/>
-          <w:color w:val="5C5C5C" w:themeColor="accent1" w:themeTint="BF"/>
-          <w:sz w:val="24"/>
-          <w:szCs w:val="24"/>
-          <w:u w:val="single"/>
-        </w:rPr>
-        <w:t xml:space="preserve">Publish-Subscribe (Pub-Sub) Architecture: </w:t>
-      </w:r>
     </w:p>
     <w:p>
       <w:pPr>
@@ -14131,16 +15837,56 @@
           <w:color w:val="5C5C5C" w:themeColor="accent1" w:themeTint="BF"/>
           <w:sz w:val="24"/>
           <w:szCs w:val="24"/>
-        </w:rPr>
-      </w:pPr>
-      <w:r>
-        <w:rPr>
-          <w:rFonts w:ascii="Arial" w:hAnsi="Arial" w:cs="Arial"/>
-          <w:color w:val="5C5C5C" w:themeColor="accent1" w:themeTint="BF"/>
-          <w:sz w:val="24"/>
-          <w:szCs w:val="24"/>
+          <w:u w:val="single"/>
+        </w:rPr>
+      </w:pPr>
+    </w:p>
+    <w:p>
+      <w:pPr>
+        <w:tabs>
+          <w:tab w:val="left" w:pos="2280"/>
+        </w:tabs>
+        <w:spacing w:line="360" w:lineRule="auto"/>
+        <w:rPr>
+          <w:rFonts w:ascii="Arial" w:hAnsi="Arial" w:cs="Arial"/>
+          <w:color w:val="5C5C5C" w:themeColor="accent1" w:themeTint="BF"/>
+          <w:sz w:val="24"/>
+          <w:szCs w:val="24"/>
+          <w:u w:val="single"/>
+        </w:rPr>
+      </w:pPr>
+      <w:r>
+        <w:rPr>
+          <w:rFonts w:ascii="Arial" w:hAnsi="Arial" w:cs="Arial"/>
+          <w:color w:val="5C5C5C" w:themeColor="accent1" w:themeTint="BF"/>
+          <w:sz w:val="24"/>
+          <w:szCs w:val="24"/>
+          <w:u w:val="single"/>
         </w:rPr>
         <w:lastRenderedPageBreak/>
+        <w:t xml:space="preserve">Publish-Subscribe (Pub-Sub) Architecture: </w:t>
+      </w:r>
+    </w:p>
+    <w:p>
+      <w:pPr>
+        <w:tabs>
+          <w:tab w:val="left" w:pos="2280"/>
+        </w:tabs>
+        <w:spacing w:line="360" w:lineRule="auto"/>
+        <w:rPr>
+          <w:rFonts w:ascii="Arial" w:hAnsi="Arial" w:cs="Arial"/>
+          <w:color w:val="5C5C5C" w:themeColor="accent1" w:themeTint="BF"/>
+          <w:sz w:val="24"/>
+          <w:szCs w:val="24"/>
+        </w:rPr>
+      </w:pPr>
+      <w:r>
+        <w:rPr>
+          <w:rFonts w:ascii="Arial" w:hAnsi="Arial" w:cs="Arial"/>
+          <w:color w:val="5C5C5C" w:themeColor="accent1" w:themeTint="BF"/>
+          <w:sz w:val="24"/>
+          <w:szCs w:val="24"/>
+        </w:rPr>
         <w:t xml:space="preserve">The publish-subscribe architecture, also known as the event-driven architecture, allows Encompass users to subscribe to specific communities of interest. When a client publishes a message to a channel, all subscribed clients receive the message. This pattern facilitates real-time communication and enables the creation of chat rooms or group conversations. </w:t>
       </w:r>
     </w:p>
@@ -14961,7 +16707,29 @@
           <w:szCs w:val="24"/>
           <w:lang w:val="en-ZA"/>
         </w:rPr>
-        <w:t>The Proxy Design Pattern provides a surrogate or placeholder for another object, controlling access to it. In our chat messaging app, the Proxy Pattern is utilized to store and update the states of the Feed, otherProfile, and Community pages when the user performs actions such as refreshing the Feed, clicking on a profile, or accessing a community</w:t>
+        <w:t xml:space="preserve">The Proxy Design Pattern provides a surrogate or placeholder for another object, controlling access to it. In our chat messaging app, the Proxy Pattern is utilized to store and update the states of the Feed, </w:t>
+      </w:r>
+      <w:proofErr w:type="spellStart"/>
+      <w:r>
+        <w:rPr>
+          <w:rFonts w:ascii="Arial" w:hAnsi="Arial" w:cs="Arial"/>
+          <w:color w:val="5C5C5C" w:themeColor="accent1" w:themeTint="BF"/>
+          <w:sz w:val="24"/>
+          <w:szCs w:val="24"/>
+          <w:lang w:val="en-ZA"/>
+        </w:rPr>
+        <w:t>otherProfile</w:t>
+      </w:r>
+      <w:proofErr w:type="spellEnd"/>
+      <w:r>
+        <w:rPr>
+          <w:rFonts w:ascii="Arial" w:hAnsi="Arial" w:cs="Arial"/>
+          <w:color w:val="5C5C5C" w:themeColor="accent1" w:themeTint="BF"/>
+          <w:sz w:val="24"/>
+          <w:szCs w:val="24"/>
+          <w:lang w:val="en-ZA"/>
+        </w:rPr>
+        <w:t>, and Community pages when the user performs actions such as refreshing the Feed, clicking on a profile, or accessing a community</w:t>
       </w:r>
       <w:r>
         <w:rPr>
@@ -15172,7 +16940,29 @@
           <w:szCs w:val="24"/>
           <w:lang w:val="en-ZA"/>
         </w:rPr>
-        <w:t>retrieves and updates the content, minimizing unnecessary server calls. Similarly, the Proxies for otherProfile and Community pages handle their respective states, providing efficient access and updating.</w:t>
+        <w:t xml:space="preserve">retrieves and updates the content, minimizing unnecessary server calls. Similarly, the Proxies for </w:t>
+      </w:r>
+      <w:proofErr w:type="spellStart"/>
+      <w:r>
+        <w:rPr>
+          <w:rFonts w:ascii="Arial" w:hAnsi="Arial" w:cs="Arial"/>
+          <w:color w:val="5C5C5C" w:themeColor="accent1" w:themeTint="BF"/>
+          <w:sz w:val="24"/>
+          <w:szCs w:val="24"/>
+          <w:lang w:val="en-ZA"/>
+        </w:rPr>
+        <w:t>otherProfile</w:t>
+      </w:r>
+      <w:proofErr w:type="spellEnd"/>
+      <w:r>
+        <w:rPr>
+          <w:rFonts w:ascii="Arial" w:hAnsi="Arial" w:cs="Arial"/>
+          <w:color w:val="5C5C5C" w:themeColor="accent1" w:themeTint="BF"/>
+          <w:sz w:val="24"/>
+          <w:szCs w:val="24"/>
+          <w:lang w:val="en-ZA"/>
+        </w:rPr>
+        <w:t xml:space="preserve"> and Community pages handle their respective states, providing efficient access and updating.</w:t>
       </w:r>
     </w:p>
     <w:p>
@@ -15607,6 +17397,29 @@
           <w:tab w:val="left" w:pos="2280"/>
         </w:tabs>
         <w:spacing w:line="360" w:lineRule="auto"/>
+        <w:rPr>
+          <w:rFonts w:ascii="Arial" w:hAnsi="Arial" w:cs="Arial"/>
+          <w:color w:val="5C5C5C" w:themeColor="accent1" w:themeTint="BF"/>
+          <w:sz w:val="24"/>
+          <w:szCs w:val="24"/>
+        </w:rPr>
+      </w:pPr>
+      <w:r>
+        <w:rPr>
+          <w:rFonts w:ascii="Arial" w:hAnsi="Arial" w:cs="Arial"/>
+          <w:color w:val="5C5C5C" w:themeColor="accent1" w:themeTint="BF"/>
+          <w:sz w:val="24"/>
+          <w:szCs w:val="24"/>
+        </w:rPr>
+        <w:t>//to-do</w:t>
+      </w:r>
+    </w:p>
+    <w:p>
+      <w:pPr>
+        <w:tabs>
+          <w:tab w:val="left" w:pos="2280"/>
+        </w:tabs>
+        <w:spacing w:line="360" w:lineRule="auto"/>
         <w:outlineLvl w:val="0"/>
         <w:rPr>
           <w:rFonts w:ascii="Arial" w:hAnsi="Arial" w:cs="Arial"/>
@@ -15695,7 +17508,25 @@
           <w:sz w:val="24"/>
           <w:szCs w:val="24"/>
         </w:rPr>
-        <w:t xml:space="preserve">The below technologies are so </w:t>
+        <w:t xml:space="preserve">The below technologies </w:t>
+      </w:r>
+      <w:r>
+        <w:rPr>
+          <w:rFonts w:ascii="Arial" w:hAnsi="Arial" w:cs="Arial"/>
+          <w:color w:val="5C5C5C" w:themeColor="accent1" w:themeTint="BF"/>
+          <w:sz w:val="24"/>
+          <w:szCs w:val="24"/>
+        </w:rPr>
+        <w:t>are</w:t>
+      </w:r>
+      <w:r>
+        <w:rPr>
+          <w:rFonts w:ascii="Arial" w:hAnsi="Arial" w:cs="Arial"/>
+          <w:color w:val="5C5C5C" w:themeColor="accent1" w:themeTint="BF"/>
+          <w:sz w:val="24"/>
+          <w:szCs w:val="24"/>
+        </w:rPr>
+        <w:t xml:space="preserve"> </w:t>
       </w:r>
       <w:r>
         <w:rPr>
@@ -15770,13 +17601,13 @@
           <w:lang w:val="en-ZA" w:eastAsia="en-ZA"/>
         </w:rPr>
         <w:drawing>
-          <wp:anchor distT="0" distB="0" distL="114300" distR="114300" simplePos="0" relativeHeight="251688960" behindDoc="1" locked="0" layoutInCell="1" allowOverlap="1" wp14:anchorId="4A1F64DE" wp14:editId="183DC1FF">
+          <wp:anchor distT="0" distB="0" distL="114300" distR="114300" simplePos="0" relativeHeight="251688960" behindDoc="1" locked="0" layoutInCell="1" allowOverlap="1" wp14:anchorId="4A1F64DE" wp14:editId="3B94E225">
             <wp:simplePos x="0" y="0"/>
             <wp:positionH relativeFrom="margin">
-              <wp:posOffset>-59376</wp:posOffset>
+              <wp:align>left</wp:align>
             </wp:positionH>
             <wp:positionV relativeFrom="margin">
-              <wp:posOffset>1809997</wp:posOffset>
+              <wp:posOffset>2473984</wp:posOffset>
             </wp:positionV>
             <wp:extent cx="2316480" cy="923925"/>
             <wp:effectExtent l="0" t="0" r="0" b="9525"/>
@@ -15963,15 +17794,49 @@
         </w:rPr>
         <w:t xml:space="preserve">Back-end: </w:t>
       </w:r>
-      <w:r>
-        <w:rPr>
-          <w:rFonts w:ascii="Arial" w:hAnsi="Arial" w:cs="Arial"/>
-          <w:color w:val="5C5C5C" w:themeColor="accent1" w:themeTint="BF"/>
-          <w:sz w:val="24"/>
-          <w:szCs w:val="24"/>
-          <w:lang w:val="en-ZA"/>
-        </w:rPr>
-        <w:t xml:space="preserve">NestJS's solid and scalable architecture makes it a great choice for backend development. Because it is based on Node.js, it is extremely effective and fast. It also provides a large selection of plugins and modules that can be quickly added to the project, making it a very adaptable framework. As Encompass application expands, NestJS offers a strong basis for creating microservices that are simple to manage and scale. NestJS encourages developers to </w:t>
+      <w:proofErr w:type="spellStart"/>
+      <w:r>
+        <w:rPr>
+          <w:rFonts w:ascii="Arial" w:hAnsi="Arial" w:cs="Arial"/>
+          <w:color w:val="5C5C5C" w:themeColor="accent1" w:themeTint="BF"/>
+          <w:sz w:val="24"/>
+          <w:szCs w:val="24"/>
+          <w:lang w:val="en-ZA"/>
+        </w:rPr>
+        <w:t>NestJS's</w:t>
+      </w:r>
+      <w:proofErr w:type="spellEnd"/>
+      <w:r>
+        <w:rPr>
+          <w:rFonts w:ascii="Arial" w:hAnsi="Arial" w:cs="Arial"/>
+          <w:color w:val="5C5C5C" w:themeColor="accent1" w:themeTint="BF"/>
+          <w:sz w:val="24"/>
+          <w:szCs w:val="24"/>
+          <w:lang w:val="en-ZA"/>
+        </w:rPr>
+        <w:t xml:space="preserve"> solid and scalable architecture makes it a great choice for </w:t>
+      </w:r>
+      <w:proofErr w:type="gramStart"/>
+      <w:r>
+        <w:rPr>
+          <w:rFonts w:ascii="Arial" w:hAnsi="Arial" w:cs="Arial"/>
+          <w:color w:val="5C5C5C" w:themeColor="accent1" w:themeTint="BF"/>
+          <w:sz w:val="24"/>
+          <w:szCs w:val="24"/>
+          <w:lang w:val="en-ZA"/>
+        </w:rPr>
+        <w:t>backend</w:t>
+      </w:r>
+      <w:proofErr w:type="gramEnd"/>
+      <w:r>
+        <w:rPr>
+          <w:rFonts w:ascii="Arial" w:hAnsi="Arial" w:cs="Arial"/>
+          <w:color w:val="5C5C5C" w:themeColor="accent1" w:themeTint="BF"/>
+          <w:sz w:val="24"/>
+          <w:szCs w:val="24"/>
+          <w:lang w:val="en-ZA"/>
+        </w:rPr>
+        <w:t xml:space="preserve"> development. Because it is based on Node.js, it is extremely effective and fast. It also provides a large selection of plugins and modules that can be quickly added to </w:t>
       </w:r>
       <w:r>
         <w:rPr>
@@ -15982,7 +17847,51 @@
           <w:lang w:val="en-ZA"/>
         </w:rPr>
         <w:lastRenderedPageBreak/>
-        <w:t xml:space="preserve">produce clear and manageable code, which leads to quicker development and fewer defects. It also places a strong emphasis on modularity and testability. </w:t>
+        <w:t xml:space="preserve">the project, making it a very adaptable framework. As Encompass application expands, </w:t>
+      </w:r>
+      <w:proofErr w:type="spellStart"/>
+      <w:r>
+        <w:rPr>
+          <w:rFonts w:ascii="Arial" w:hAnsi="Arial" w:cs="Arial"/>
+          <w:color w:val="5C5C5C" w:themeColor="accent1" w:themeTint="BF"/>
+          <w:sz w:val="24"/>
+          <w:szCs w:val="24"/>
+          <w:lang w:val="en-ZA"/>
+        </w:rPr>
+        <w:t>NestJS</w:t>
+      </w:r>
+      <w:proofErr w:type="spellEnd"/>
+      <w:r>
+        <w:rPr>
+          <w:rFonts w:ascii="Arial" w:hAnsi="Arial" w:cs="Arial"/>
+          <w:color w:val="5C5C5C" w:themeColor="accent1" w:themeTint="BF"/>
+          <w:sz w:val="24"/>
+          <w:szCs w:val="24"/>
+          <w:lang w:val="en-ZA"/>
+        </w:rPr>
+        <w:t xml:space="preserve"> offers a strong basis for creating microservices that are simple to manage and scale. </w:t>
+      </w:r>
+      <w:proofErr w:type="spellStart"/>
+      <w:r>
+        <w:rPr>
+          <w:rFonts w:ascii="Arial" w:hAnsi="Arial" w:cs="Arial"/>
+          <w:color w:val="5C5C5C" w:themeColor="accent1" w:themeTint="BF"/>
+          <w:sz w:val="24"/>
+          <w:szCs w:val="24"/>
+          <w:lang w:val="en-ZA"/>
+        </w:rPr>
+        <w:t>NestJS</w:t>
+      </w:r>
+      <w:proofErr w:type="spellEnd"/>
+      <w:r>
+        <w:rPr>
+          <w:rFonts w:ascii="Arial" w:hAnsi="Arial" w:cs="Arial"/>
+          <w:color w:val="5C5C5C" w:themeColor="accent1" w:themeTint="BF"/>
+          <w:sz w:val="24"/>
+          <w:szCs w:val="24"/>
+          <w:lang w:val="en-ZA"/>
+        </w:rPr>
+        <w:t xml:space="preserve"> encourages developers to produce clear and manageable code, which leads to quicker development and fewer defects. It also places a strong emphasis on modularity and testability. </w:t>
       </w:r>
     </w:p>
     <w:p>
@@ -16165,13 +18074,13 @@
           <w:lang w:val="en-ZA"/>
         </w:rPr>
         <w:drawing>
-          <wp:anchor distT="0" distB="0" distL="114300" distR="114300" simplePos="0" relativeHeight="251810816" behindDoc="1" locked="0" layoutInCell="1" allowOverlap="1" wp14:anchorId="4516123F" wp14:editId="2047BB8B">
+          <wp:anchor distT="0" distB="0" distL="114300" distR="114300" simplePos="0" relativeHeight="251810816" behindDoc="1" locked="0" layoutInCell="1" allowOverlap="1" wp14:anchorId="4516123F" wp14:editId="327E01C7">
             <wp:simplePos x="0" y="0"/>
             <wp:positionH relativeFrom="margin">
               <wp:align>left</wp:align>
             </wp:positionH>
             <wp:positionV relativeFrom="paragraph">
-              <wp:posOffset>88265</wp:posOffset>
+              <wp:posOffset>131397</wp:posOffset>
             </wp:positionV>
             <wp:extent cx="2323465" cy="1390650"/>
             <wp:effectExtent l="0" t="0" r="635" b="0"/>
@@ -16202,7 +18111,7 @@
                   <pic:spPr>
                     <a:xfrm>
                       <a:off x="0" y="0"/>
-                      <a:ext cx="2326166" cy="1391954"/>
+                      <a:ext cx="2323465" cy="1390650"/>
                     </a:xfrm>
                     <a:prstGeom prst="rect">
                       <a:avLst/>
@@ -16248,7 +18157,7 @@
           <w:sz w:val="24"/>
           <w:szCs w:val="24"/>
         </w:rPr>
-        <w:t xml:space="preserve">Using AWS for hosting provides numerous advantages that make it a compelling choice for businesses. Firstly, AWS offers unparalleled scalability, allowing you to seamlessly accommodate fluctuating levels of traffic and data storage needs. Its elastic infrastructure enables quick provisioning and scaling of resources, ensuring optimal performance and cost-efficiency. Additionally, AWS boasts a global network of data centers, enabling you to deploy your applications closer to your target audience for reduced latency and improved user experience. The platform also provides a wide range of services and tools, including compute, storage, </w:t>
+        <w:t xml:space="preserve">Using AWS for hosting provides numerous advantages that make it a compelling choice for businesses. Firstly, AWS offers unparalleled scalability, allowing you to seamlessly accommodate fluctuating levels of traffic and data storage needs. Its elastic infrastructure enables quick provisioning and scaling of resources, ensuring optimal performance and cost-efficiency. Additionally, </w:t>
       </w:r>
       <w:r>
         <w:rPr>
@@ -16258,7 +18167,27 @@
           <w:szCs w:val="24"/>
         </w:rPr>
         <w:lastRenderedPageBreak/>
-        <w:t>database, networking, and security, empowering you to build and manage highly available and secure applications. Moreover, AWS's pay-as-you-go pricing model allows you to only pay for the resources you consume, eliminating upfront costs and enabling cost optimization. With its robust security measures, reliability, extensive service offerings, and flexibility, AWS is an ideal choice for organizations seeking a scalable and reliable hosting solution for their applications.</w:t>
+        <w:t xml:space="preserve">AWS boasts a global network of data centers, enabling you to deploy your applications closer to your target audience for reduced latency and improved user experience. The platform also provides a wide range of services and tools, including </w:t>
+      </w:r>
+      <w:proofErr w:type="gramStart"/>
+      <w:r>
+        <w:rPr>
+          <w:rFonts w:ascii="Arial" w:hAnsi="Arial" w:cs="Arial"/>
+          <w:color w:val="5C5C5C" w:themeColor="accent1" w:themeTint="BF"/>
+          <w:sz w:val="24"/>
+          <w:szCs w:val="24"/>
+        </w:rPr>
+        <w:t>compute</w:t>
+      </w:r>
+      <w:proofErr w:type="gramEnd"/>
+      <w:r>
+        <w:rPr>
+          <w:rFonts w:ascii="Arial" w:hAnsi="Arial" w:cs="Arial"/>
+          <w:color w:val="5C5C5C" w:themeColor="accent1" w:themeTint="BF"/>
+          <w:sz w:val="24"/>
+          <w:szCs w:val="24"/>
+        </w:rPr>
+        <w:t>, storage, database, networking, and security, empowering you to build and manage highly available and secure applications. Moreover, AWS's pay-as-you-go pricing model allows you to only pay for the resources you consume, eliminating upfront costs and enabling cost optimization. With its robust security measures, reliability, extensive service offerings, and flexibility, AWS is an ideal choice for organizations seeking a scalable and reliable hosting solution for their applications.</w:t>
       </w:r>
     </w:p>
     <w:tbl>
@@ -16538,11 +18467,61 @@
                 <w:color w:val="5C5C5C" w:themeColor="accent1" w:themeTint="BF"/>
               </w:rPr>
             </w:pPr>
+            <w:proofErr w:type="spellStart"/>
             <w:r>
               <w:rPr>
                 <w:color w:val="5C5C5C" w:themeColor="accent1" w:themeTint="BF"/>
               </w:rPr>
-              <w:t>OverLeaf (LaTex), Google Docs, Doxygen, Markdown(GitHub)</w:t>
+              <w:t>OverLeaf</w:t>
+            </w:r>
+            <w:proofErr w:type="spellEnd"/>
+            <w:r>
+              <w:rPr>
+                <w:color w:val="5C5C5C" w:themeColor="accent1" w:themeTint="BF"/>
+              </w:rPr>
+              <w:t xml:space="preserve"> (</w:t>
+            </w:r>
+            <w:proofErr w:type="spellStart"/>
+            <w:r>
+              <w:rPr>
+                <w:color w:val="5C5C5C" w:themeColor="accent1" w:themeTint="BF"/>
+              </w:rPr>
+              <w:t>LaTex</w:t>
+            </w:r>
+            <w:proofErr w:type="spellEnd"/>
+            <w:r>
+              <w:rPr>
+                <w:color w:val="5C5C5C" w:themeColor="accent1" w:themeTint="BF"/>
+              </w:rPr>
+              <w:t xml:space="preserve">), Google Docs, </w:t>
+            </w:r>
+            <w:proofErr w:type="spellStart"/>
+            <w:r>
+              <w:rPr>
+                <w:color w:val="5C5C5C" w:themeColor="accent1" w:themeTint="BF"/>
+              </w:rPr>
+              <w:t>Doxygen</w:t>
+            </w:r>
+            <w:proofErr w:type="spellEnd"/>
+            <w:r>
+              <w:rPr>
+                <w:color w:val="5C5C5C" w:themeColor="accent1" w:themeTint="BF"/>
+              </w:rPr>
+              <w:t xml:space="preserve">, </w:t>
+            </w:r>
+            <w:proofErr w:type="gramStart"/>
+            <w:r>
+              <w:rPr>
+                <w:color w:val="5C5C5C" w:themeColor="accent1" w:themeTint="BF"/>
+              </w:rPr>
+              <w:t>Markdown(</w:t>
+            </w:r>
+            <w:proofErr w:type="gramEnd"/>
+            <w:r>
+              <w:rPr>
+                <w:color w:val="5C5C5C" w:themeColor="accent1" w:themeTint="BF"/>
+              </w:rPr>
+              <w:t>GitHub)</w:t>
             </w:r>
           </w:p>
         </w:tc>
@@ -17906,6 +19885,7 @@
           <w:docPartUnique/>
         </w:docPartObj>
       </w:sdtPr>
+      <w:sdtEndPr/>
       <w:sdtContent/>
     </w:sdt>
   </w:p>
@@ -21741,6 +23721,7 @@
   <w:style w:type="character" w:default="1" w:styleId="DefaultParagraphFont">
     <w:name w:val="Default Paragraph Font"/>
     <w:uiPriority w:val="1"/>
+    <w:semiHidden/>
     <w:unhideWhenUsed/>
   </w:style>
   <w:style w:type="table" w:default="1" w:styleId="TableNormal">
@@ -47101,6 +49082,15 @@
 </file>
 
 <file path=customXml/item1.xml><?xml version="1.0" encoding="utf-8"?>
+<?mso-contentType ?>
+<FormTemplates xmlns="http://schemas.microsoft.com/sharepoint/v3/contenttype/forms">
+  <Display>DocumentLibraryForm</Display>
+  <Edit>DocumentLibraryForm</Edit>
+  <New>DocumentLibraryForm</New>
+</FormTemplates>
+</file>
+
+<file path=customXml/item2.xml><?xml version="1.0" encoding="utf-8"?>
 <ct:contentTypeSchema xmlns:ct="http://schemas.microsoft.com/office/2006/metadata/contentType" xmlns:ma="http://schemas.microsoft.com/office/2006/metadata/properties/metaAttributes" ct:_="" ma:_="" ma:contentTypeName="Document" ma:contentTypeID="0x01010079F111ED35F8CC479449609E8A0923A6" ma:contentTypeVersion="12" ma:contentTypeDescription="Create a new document." ma:contentTypeScope="" ma:versionID="e2fe73d34af300204b2c04d95f547fc8">
   <xsd:schema xmlns:xsd="http://www.w3.org/2001/XMLSchema" xmlns:xs="http://www.w3.org/2001/XMLSchema" xmlns:p="http://schemas.microsoft.com/office/2006/metadata/properties" xmlns:ns2="71af3243-3dd4-4a8d-8c0d-dd76da1f02a5" xmlns:ns3="16c05727-aa75-4e4a-9b5f-8a80a1165891" targetNamespace="http://schemas.microsoft.com/office/2006/metadata/properties" ma:root="true" ma:fieldsID="cb4f6533a2a85f2c78aa0456c298b376" ns2:_="" ns3:_="">
     <xsd:import namespace="71af3243-3dd4-4a8d-8c0d-dd76da1f02a5"/>
@@ -47321,16 +49311,11 @@
 </ct:contentTypeSchema>
 </file>
 
-<file path=customXml/item2.xml><?xml version="1.0" encoding="utf-8"?>
-<?mso-contentType ?>
-<FormTemplates xmlns="http://schemas.microsoft.com/sharepoint/v3/contenttype/forms">
-  <Display>DocumentLibraryForm</Display>
-  <Edit>DocumentLibraryForm</Edit>
-  <New>DocumentLibraryForm</New>
-</FormTemplates>
+<file path=customXml/item3.xml><?xml version="1.0" encoding="utf-8"?>
+<b:Sources xmlns:b="http://schemas.openxmlformats.org/officeDocument/2006/bibliography" xmlns="http://schemas.openxmlformats.org/officeDocument/2006/bibliography" SelectedStyle="\APASixthEditionOfficeOnline.xsl" StyleName="APA" Version="6"/>
 </file>
 
-<file path=customXml/item3.xml><?xml version="1.0" encoding="utf-8"?>
+<file path=customXml/item4.xml><?xml version="1.0" encoding="utf-8"?>
 <p:properties xmlns:p="http://schemas.microsoft.com/office/2006/metadata/properties" xmlns:xsi="http://www.w3.org/2001/XMLSchema-instance" xmlns:pc="http://schemas.microsoft.com/office/infopath/2007/PartnerControls">
   <documentManagement>
     <Status xmlns="71af3243-3dd4-4a8d-8c0d-dd76da1f02a5">Not started</Status>
@@ -47339,11 +49324,15 @@
 </p:properties>
 </file>
 
-<file path=customXml/item4.xml><?xml version="1.0" encoding="utf-8"?>
-<b:Sources xmlns:b="http://schemas.openxmlformats.org/officeDocument/2006/bibliography" xmlns="http://schemas.openxmlformats.org/officeDocument/2006/bibliography" SelectedStyle="\APASixthEditionOfficeOnline.xsl" StyleName="APA" Version="6"/>
+<file path=customXml/itemProps1.xml><?xml version="1.0" encoding="utf-8"?>
+<ds:datastoreItem xmlns:ds="http://schemas.openxmlformats.org/officeDocument/2006/customXml" ds:itemID="{D35F523B-6F79-453B-A31C-C014ADD7585A}">
+  <ds:schemaRefs>
+    <ds:schemaRef ds:uri="http://schemas.microsoft.com/sharepoint/v3/contenttype/forms"/>
+  </ds:schemaRefs>
+</ds:datastoreItem>
 </file>
 
-<file path=customXml/itemProps1.xml><?xml version="1.0" encoding="utf-8"?>
+<file path=customXml/itemProps2.xml><?xml version="1.0" encoding="utf-8"?>
 <ds:datastoreItem xmlns:ds="http://schemas.openxmlformats.org/officeDocument/2006/customXml" ds:itemID="{37B22DC9-F7CB-4A5F-80BF-56917C93D8DC}">
   <ds:schemaRefs>
     <ds:schemaRef ds:uri="http://schemas.microsoft.com/office/2006/metadata/contentType"/>
@@ -47362,15 +49351,15 @@
 </ds:datastoreItem>
 </file>
 
-<file path=customXml/itemProps2.xml><?xml version="1.0" encoding="utf-8"?>
-<ds:datastoreItem xmlns:ds="http://schemas.openxmlformats.org/officeDocument/2006/customXml" ds:itemID="{D35F523B-6F79-453B-A31C-C014ADD7585A}">
+<file path=customXml/itemProps3.xml><?xml version="1.0" encoding="utf-8"?>
+<ds:datastoreItem xmlns:ds="http://schemas.openxmlformats.org/officeDocument/2006/customXml" ds:itemID="{38C33FBC-40FF-4A5D-8B9B-F84FC0BC4310}">
   <ds:schemaRefs>
-    <ds:schemaRef ds:uri="http://schemas.microsoft.com/sharepoint/v3/contenttype/forms"/>
+    <ds:schemaRef ds:uri="http://schemas.openxmlformats.org/officeDocument/2006/bibliography"/>
   </ds:schemaRefs>
 </ds:datastoreItem>
 </file>
 
-<file path=customXml/itemProps3.xml><?xml version="1.0" encoding="utf-8"?>
+<file path=customXml/itemProps4.xml><?xml version="1.0" encoding="utf-8"?>
 <ds:datastoreItem xmlns:ds="http://schemas.openxmlformats.org/officeDocument/2006/customXml" ds:itemID="{08968B94-8DD6-4238-98DF-CB00A93A9214}">
   <ds:schemaRefs>
     <ds:schemaRef ds:uri="http://schemas.microsoft.com/office/2006/metadata/properties"/>
@@ -47378,12 +49367,4 @@
     <ds:schemaRef ds:uri="71af3243-3dd4-4a8d-8c0d-dd76da1f02a5"/>
   </ds:schemaRefs>
 </ds:datastoreItem>
-</file>
-
-<file path=customXml/itemProps4.xml><?xml version="1.0" encoding="utf-8"?>
-<ds:datastoreItem xmlns:ds="http://schemas.openxmlformats.org/officeDocument/2006/customXml" ds:itemID="{38C33FBC-40FF-4A5D-8B9B-F84FC0BC4310}">
-  <ds:schemaRefs>
-    <ds:schemaRef ds:uri="http://schemas.openxmlformats.org/officeDocument/2006/bibliography"/>
-  </ds:schemaRefs>
-</ds:datastoreItem>
 </file>
</xml_diff>

<commit_message>
Deployment model AWS S3 Bucket
</commit_message>
<xml_diff>
--- a/Documentation/SRS Documents/Encompass_SRS Document.docx
+++ b/Documentation/SRS Documents/Encompass_SRS Document.docx
@@ -17410,9 +17410,210 @@
           <w:color w:val="5C5C5C" w:themeColor="accent1" w:themeTint="BF"/>
           <w:sz w:val="24"/>
           <w:szCs w:val="24"/>
+          <w:highlight w:val="yellow"/>
         </w:rPr>
         <w:t>//to-do</w:t>
       </w:r>
+    </w:p>
+    <w:p>
+      <w:pPr>
+        <w:tabs>
+          <w:tab w:val="left" w:pos="2280"/>
+        </w:tabs>
+        <w:spacing w:line="360" w:lineRule="auto"/>
+        <w:rPr>
+          <w:rFonts w:ascii="Arial" w:hAnsi="Arial" w:cs="Arial"/>
+          <w:color w:val="5C5C5C" w:themeColor="accent1" w:themeTint="BF"/>
+          <w:sz w:val="24"/>
+          <w:szCs w:val="24"/>
+        </w:rPr>
+      </w:pPr>
+      <w:r>
+        <w:rPr>
+          <w:rFonts w:ascii="Arial" w:hAnsi="Arial" w:cs="Arial"/>
+          <w:color w:val="5C5C5C" w:themeColor="accent1" w:themeTint="BF"/>
+          <w:sz w:val="24"/>
+          <w:szCs w:val="24"/>
+        </w:rPr>
+        <w:t xml:space="preserve">The AWS S3 Bucket, MongoDB AWS S3, and AWS Lambda </w:t>
+      </w:r>
+      <w:r>
+        <w:rPr>
+          <w:rFonts w:ascii="Arial" w:hAnsi="Arial" w:cs="Arial"/>
+          <w:color w:val="5C5C5C" w:themeColor="accent1" w:themeTint="BF"/>
+          <w:sz w:val="24"/>
+          <w:szCs w:val="24"/>
+        </w:rPr>
+        <w:t>will</w:t>
+      </w:r>
+      <w:r>
+        <w:rPr>
+          <w:rFonts w:ascii="Arial" w:hAnsi="Arial" w:cs="Arial"/>
+          <w:color w:val="5C5C5C" w:themeColor="accent1" w:themeTint="BF"/>
+          <w:sz w:val="24"/>
+          <w:szCs w:val="24"/>
+        </w:rPr>
+        <w:t xml:space="preserve"> be combined to create a deployment model for Encompass, providing a scalable and efficient infrastructure for hosting and accessing the application.</w:t>
+      </w:r>
+    </w:p>
+    <w:p>
+      <w:pPr>
+        <w:tabs>
+          <w:tab w:val="left" w:pos="2280"/>
+        </w:tabs>
+        <w:spacing w:line="360" w:lineRule="auto"/>
+        <w:rPr>
+          <w:rFonts w:ascii="Arial" w:hAnsi="Arial" w:cs="Arial"/>
+          <w:color w:val="5C5C5C" w:themeColor="accent1" w:themeTint="BF"/>
+          <w:sz w:val="24"/>
+          <w:szCs w:val="24"/>
+        </w:rPr>
+      </w:pPr>
+      <w:r>
+        <w:rPr>
+          <w:rFonts w:ascii="Arial" w:hAnsi="Arial" w:cs="Arial"/>
+          <w:color w:val="5C5C5C" w:themeColor="accent1" w:themeTint="BF"/>
+          <w:sz w:val="24"/>
+          <w:szCs w:val="24"/>
+        </w:rPr>
+        <w:t>1. AWS S3 Bucket:</w:t>
+      </w:r>
+    </w:p>
+    <w:p>
+      <w:pPr>
+        <w:tabs>
+          <w:tab w:val="left" w:pos="2280"/>
+        </w:tabs>
+        <w:spacing w:line="360" w:lineRule="auto"/>
+        <w:rPr>
+          <w:rFonts w:ascii="Arial" w:hAnsi="Arial" w:cs="Arial"/>
+          <w:color w:val="5C5C5C" w:themeColor="accent1" w:themeTint="BF"/>
+          <w:sz w:val="24"/>
+          <w:szCs w:val="24"/>
+        </w:rPr>
+      </w:pPr>
+      <w:r>
+        <w:rPr>
+          <w:rFonts w:ascii="Arial" w:hAnsi="Arial" w:cs="Arial"/>
+          <w:color w:val="5C5C5C" w:themeColor="accent1" w:themeTint="BF"/>
+          <w:sz w:val="24"/>
+          <w:szCs w:val="24"/>
+        </w:rPr>
+        <w:t xml:space="preserve">Encompass can utilize an AWS S3 Bucket to store and serve its static assets. For example, the HTML, CSS, and JavaScript files that make up the Encompass frontend can be stored in the S3 Bucket. Additionally, media files such as profile pictures, community banners, and post images can also be stored in the S3 Bucket. By hosting these files in an S3 Bucket, Encompass can benefit from AWS's content delivery network (CDN), ensuring fast and reliable access to the </w:t>
+      </w:r>
+      <w:proofErr w:type="gramStart"/>
+      <w:r>
+        <w:rPr>
+          <w:rFonts w:ascii="Arial" w:hAnsi="Arial" w:cs="Arial"/>
+          <w:color w:val="5C5C5C" w:themeColor="accent1" w:themeTint="BF"/>
+          <w:sz w:val="24"/>
+          <w:szCs w:val="24"/>
+        </w:rPr>
+        <w:t>frontend</w:t>
+      </w:r>
+      <w:proofErr w:type="gramEnd"/>
+      <w:r>
+        <w:rPr>
+          <w:rFonts w:ascii="Arial" w:hAnsi="Arial" w:cs="Arial"/>
+          <w:color w:val="5C5C5C" w:themeColor="accent1" w:themeTint="BF"/>
+          <w:sz w:val="24"/>
+          <w:szCs w:val="24"/>
+        </w:rPr>
+        <w:t xml:space="preserve"> assets for users across the globe.</w:t>
+      </w:r>
+    </w:p>
+    <w:p>
+      <w:pPr>
+        <w:tabs>
+          <w:tab w:val="left" w:pos="2280"/>
+        </w:tabs>
+        <w:spacing w:line="360" w:lineRule="auto"/>
+        <w:rPr>
+          <w:rFonts w:ascii="Arial" w:hAnsi="Arial" w:cs="Arial"/>
+          <w:color w:val="5C5C5C" w:themeColor="accent1" w:themeTint="BF"/>
+          <w:sz w:val="24"/>
+          <w:szCs w:val="24"/>
+        </w:rPr>
+      </w:pPr>
+      <w:r>
+        <w:rPr>
+          <w:rFonts w:ascii="Arial" w:hAnsi="Arial" w:cs="Arial"/>
+          <w:color w:val="5C5C5C" w:themeColor="accent1" w:themeTint="BF"/>
+          <w:sz w:val="24"/>
+          <w:szCs w:val="24"/>
+        </w:rPr>
+        <w:t>Example:</w:t>
+      </w:r>
+    </w:p>
+    <w:p>
+      <w:pPr>
+        <w:tabs>
+          <w:tab w:val="left" w:pos="2280"/>
+        </w:tabs>
+        <w:spacing w:line="360" w:lineRule="auto"/>
+        <w:rPr>
+          <w:rFonts w:ascii="Arial" w:hAnsi="Arial" w:cs="Arial"/>
+          <w:color w:val="5C5C5C" w:themeColor="accent1" w:themeTint="BF"/>
+          <w:sz w:val="24"/>
+          <w:szCs w:val="24"/>
+        </w:rPr>
+      </w:pPr>
+      <w:r>
+        <w:rPr>
+          <w:rFonts w:ascii="Arial" w:hAnsi="Arial" w:cs="Arial"/>
+          <w:color w:val="5C5C5C" w:themeColor="accent1" w:themeTint="BF"/>
+          <w:sz w:val="24"/>
+          <w:szCs w:val="24"/>
+        </w:rPr>
+        <w:t>Encompass's homepage (index.html), along with its associated CSS and JavaScript files, can be stored in an AWS S3 Bucket. When users access the Encompass website, these static assets are retrieved from the S3 Bucket, providing a responsive and engaging user interface.</w:t>
+      </w:r>
+    </w:p>
+    <w:p>
+      <w:pPr>
+        <w:tabs>
+          <w:tab w:val="left" w:pos="2280"/>
+        </w:tabs>
+        <w:spacing w:line="360" w:lineRule="auto"/>
+        <w:rPr>
+          <w:rFonts w:ascii="Arial" w:hAnsi="Arial" w:cs="Arial"/>
+          <w:color w:val="5C5C5C" w:themeColor="accent1" w:themeTint="BF"/>
+          <w:sz w:val="24"/>
+          <w:szCs w:val="24"/>
+        </w:rPr>
+      </w:pPr>
+    </w:p>
+    <w:p>
+      <w:pPr>
+        <w:rPr>
+          <w:rFonts w:ascii="Arial" w:hAnsi="Arial" w:cs="Arial"/>
+          <w:color w:val="5C5C5C" w:themeColor="accent1" w:themeTint="BF"/>
+          <w:sz w:val="24"/>
+          <w:szCs w:val="24"/>
+        </w:rPr>
+      </w:pPr>
+      <w:r>
+        <w:rPr>
+          <w:rFonts w:ascii="Arial" w:hAnsi="Arial" w:cs="Arial"/>
+          <w:color w:val="5C5C5C" w:themeColor="accent1" w:themeTint="BF"/>
+          <w:sz w:val="24"/>
+          <w:szCs w:val="24"/>
+        </w:rPr>
+        <w:br w:type="page"/>
+      </w:r>
+    </w:p>
+    <w:p>
+      <w:pPr>
+        <w:tabs>
+          <w:tab w:val="left" w:pos="2280"/>
+        </w:tabs>
+        <w:spacing w:line="360" w:lineRule="auto"/>
+        <w:rPr>
+          <w:rFonts w:ascii="Arial" w:hAnsi="Arial" w:cs="Arial"/>
+          <w:color w:val="5C5C5C" w:themeColor="accent1" w:themeTint="BF"/>
+          <w:sz w:val="24"/>
+          <w:szCs w:val="24"/>
+        </w:rPr>
+      </w:pPr>
     </w:p>
     <w:p>
       <w:pPr>
@@ -17601,13 +17802,13 @@
           <w:lang w:val="en-ZA" w:eastAsia="en-ZA"/>
         </w:rPr>
         <w:drawing>
-          <wp:anchor distT="0" distB="0" distL="114300" distR="114300" simplePos="0" relativeHeight="251688960" behindDoc="1" locked="0" layoutInCell="1" allowOverlap="1" wp14:anchorId="4A1F64DE" wp14:editId="3B94E225">
+          <wp:anchor distT="0" distB="0" distL="114300" distR="114300" simplePos="0" relativeHeight="251688960" behindDoc="1" locked="0" layoutInCell="1" allowOverlap="1" wp14:anchorId="4A1F64DE" wp14:editId="70067878">
             <wp:simplePos x="0" y="0"/>
             <wp:positionH relativeFrom="margin">
-              <wp:align>left</wp:align>
+              <wp:posOffset>-232913</wp:posOffset>
             </wp:positionH>
             <wp:positionV relativeFrom="margin">
-              <wp:posOffset>2473984</wp:posOffset>
+              <wp:posOffset>2464794</wp:posOffset>
             </wp:positionV>
             <wp:extent cx="2316480" cy="923925"/>
             <wp:effectExtent l="0" t="0" r="0" b="9525"/>
@@ -17814,29 +18015,51 @@
           <w:szCs w:val="24"/>
           <w:lang w:val="en-ZA"/>
         </w:rPr>
-        <w:t xml:space="preserve"> solid and scalable architecture makes it a great choice for </w:t>
-      </w:r>
-      <w:proofErr w:type="gramStart"/>
-      <w:r>
-        <w:rPr>
-          <w:rFonts w:ascii="Arial" w:hAnsi="Arial" w:cs="Arial"/>
-          <w:color w:val="5C5C5C" w:themeColor="accent1" w:themeTint="BF"/>
-          <w:sz w:val="24"/>
-          <w:szCs w:val="24"/>
-          <w:lang w:val="en-ZA"/>
-        </w:rPr>
-        <w:t>backend</w:t>
-      </w:r>
-      <w:proofErr w:type="gramEnd"/>
-      <w:r>
-        <w:rPr>
-          <w:rFonts w:ascii="Arial" w:hAnsi="Arial" w:cs="Arial"/>
-          <w:color w:val="5C5C5C" w:themeColor="accent1" w:themeTint="BF"/>
-          <w:sz w:val="24"/>
-          <w:szCs w:val="24"/>
-          <w:lang w:val="en-ZA"/>
-        </w:rPr>
-        <w:t xml:space="preserve"> development. Because it is based on Node.js, it is extremely effective and fast. It also provides a large selection of plugins and modules that can be quickly added to </w:t>
+        <w:t xml:space="preserve"> solid and scalable architecture makes it a great choice for backend development. Because it is based on Node.js, it is extremely effective and fast. It also provides a large selection of plugins and modules that can be quickly added to the project, making it a very adaptable framework. As Encompass application expands, </w:t>
+      </w:r>
+      <w:proofErr w:type="spellStart"/>
+      <w:r>
+        <w:rPr>
+          <w:rFonts w:ascii="Arial" w:hAnsi="Arial" w:cs="Arial"/>
+          <w:color w:val="5C5C5C" w:themeColor="accent1" w:themeTint="BF"/>
+          <w:sz w:val="24"/>
+          <w:szCs w:val="24"/>
+          <w:lang w:val="en-ZA"/>
+        </w:rPr>
+        <w:t>NestJS</w:t>
+      </w:r>
+      <w:proofErr w:type="spellEnd"/>
+      <w:r>
+        <w:rPr>
+          <w:rFonts w:ascii="Arial" w:hAnsi="Arial" w:cs="Arial"/>
+          <w:color w:val="5C5C5C" w:themeColor="accent1" w:themeTint="BF"/>
+          <w:sz w:val="24"/>
+          <w:szCs w:val="24"/>
+          <w:lang w:val="en-ZA"/>
+        </w:rPr>
+        <w:t xml:space="preserve"> offers a strong basis for creating microservices that are simple to manage and scale. </w:t>
+      </w:r>
+      <w:proofErr w:type="spellStart"/>
+      <w:r>
+        <w:rPr>
+          <w:rFonts w:ascii="Arial" w:hAnsi="Arial" w:cs="Arial"/>
+          <w:color w:val="5C5C5C" w:themeColor="accent1" w:themeTint="BF"/>
+          <w:sz w:val="24"/>
+          <w:szCs w:val="24"/>
+          <w:lang w:val="en-ZA"/>
+        </w:rPr>
+        <w:t>NestJS</w:t>
+      </w:r>
+      <w:proofErr w:type="spellEnd"/>
+      <w:r>
+        <w:rPr>
+          <w:rFonts w:ascii="Arial" w:hAnsi="Arial" w:cs="Arial"/>
+          <w:color w:val="5C5C5C" w:themeColor="accent1" w:themeTint="BF"/>
+          <w:sz w:val="24"/>
+          <w:szCs w:val="24"/>
+          <w:lang w:val="en-ZA"/>
+        </w:rPr>
+        <w:t xml:space="preserve"> encourages developers to </w:t>
       </w:r>
       <w:r>
         <w:rPr>
@@ -17847,51 +18070,7 @@
           <w:lang w:val="en-ZA"/>
         </w:rPr>
         <w:lastRenderedPageBreak/>
-        <w:t xml:space="preserve">the project, making it a very adaptable framework. As Encompass application expands, </w:t>
-      </w:r>
-      <w:proofErr w:type="spellStart"/>
-      <w:r>
-        <w:rPr>
-          <w:rFonts w:ascii="Arial" w:hAnsi="Arial" w:cs="Arial"/>
-          <w:color w:val="5C5C5C" w:themeColor="accent1" w:themeTint="BF"/>
-          <w:sz w:val="24"/>
-          <w:szCs w:val="24"/>
-          <w:lang w:val="en-ZA"/>
-        </w:rPr>
-        <w:t>NestJS</w:t>
-      </w:r>
-      <w:proofErr w:type="spellEnd"/>
-      <w:r>
-        <w:rPr>
-          <w:rFonts w:ascii="Arial" w:hAnsi="Arial" w:cs="Arial"/>
-          <w:color w:val="5C5C5C" w:themeColor="accent1" w:themeTint="BF"/>
-          <w:sz w:val="24"/>
-          <w:szCs w:val="24"/>
-          <w:lang w:val="en-ZA"/>
-        </w:rPr>
-        <w:t xml:space="preserve"> offers a strong basis for creating microservices that are simple to manage and scale. </w:t>
-      </w:r>
-      <w:proofErr w:type="spellStart"/>
-      <w:r>
-        <w:rPr>
-          <w:rFonts w:ascii="Arial" w:hAnsi="Arial" w:cs="Arial"/>
-          <w:color w:val="5C5C5C" w:themeColor="accent1" w:themeTint="BF"/>
-          <w:sz w:val="24"/>
-          <w:szCs w:val="24"/>
-          <w:lang w:val="en-ZA"/>
-        </w:rPr>
-        <w:t>NestJS</w:t>
-      </w:r>
-      <w:proofErr w:type="spellEnd"/>
-      <w:r>
-        <w:rPr>
-          <w:rFonts w:ascii="Arial" w:hAnsi="Arial" w:cs="Arial"/>
-          <w:color w:val="5C5C5C" w:themeColor="accent1" w:themeTint="BF"/>
-          <w:sz w:val="24"/>
-          <w:szCs w:val="24"/>
-          <w:lang w:val="en-ZA"/>
-        </w:rPr>
-        <w:t xml:space="preserve"> encourages developers to produce clear and manageable code, which leads to quicker development and fewer defects. It also places a strong emphasis on modularity and testability. </w:t>
+        <w:t xml:space="preserve">produce clear and manageable code, which leads to quicker development and fewer defects. It also places a strong emphasis on modularity and testability. </w:t>
       </w:r>
     </w:p>
     <w:p>
@@ -18157,7 +18336,7 @@
           <w:sz w:val="24"/>
           <w:szCs w:val="24"/>
         </w:rPr>
-        <w:t xml:space="preserve">Using AWS for hosting provides numerous advantages that make it a compelling choice for businesses. Firstly, AWS offers unparalleled scalability, allowing you to seamlessly accommodate fluctuating levels of traffic and data storage needs. Its elastic infrastructure enables quick provisioning and scaling of resources, ensuring optimal performance and cost-efficiency. Additionally, </w:t>
+        <w:t xml:space="preserve">Using AWS for hosting provides numerous advantages that make it a compelling choice for businesses. Firstly, AWS offers unparalleled scalability, allowing you to seamlessly accommodate fluctuating levels of traffic and data storage needs. Its elastic infrastructure enables quick provisioning and scaling of resources, ensuring optimal performance and cost-efficiency. Additionally, AWS boasts a global network of data centers, enabling you to deploy your applications closer to your target audience for reduced latency and improved user experience. The platform also provides a wide range of services and tools, including compute, storage, </w:t>
       </w:r>
       <w:r>
         <w:rPr>
@@ -18167,27 +18346,7 @@
           <w:szCs w:val="24"/>
         </w:rPr>
         <w:lastRenderedPageBreak/>
-        <w:t xml:space="preserve">AWS boasts a global network of data centers, enabling you to deploy your applications closer to your target audience for reduced latency and improved user experience. The platform also provides a wide range of services and tools, including </w:t>
-      </w:r>
-      <w:proofErr w:type="gramStart"/>
-      <w:r>
-        <w:rPr>
-          <w:rFonts w:ascii="Arial" w:hAnsi="Arial" w:cs="Arial"/>
-          <w:color w:val="5C5C5C" w:themeColor="accent1" w:themeTint="BF"/>
-          <w:sz w:val="24"/>
-          <w:szCs w:val="24"/>
-        </w:rPr>
-        <w:t>compute</w:t>
-      </w:r>
-      <w:proofErr w:type="gramEnd"/>
-      <w:r>
-        <w:rPr>
-          <w:rFonts w:ascii="Arial" w:hAnsi="Arial" w:cs="Arial"/>
-          <w:color w:val="5C5C5C" w:themeColor="accent1" w:themeTint="BF"/>
-          <w:sz w:val="24"/>
-          <w:szCs w:val="24"/>
-        </w:rPr>
-        <w:t>, storage, database, networking, and security, empowering you to build and manage highly available and secure applications. Moreover, AWS's pay-as-you-go pricing model allows you to only pay for the resources you consume, eliminating upfront costs and enabling cost optimization. With its robust security measures, reliability, extensive service offerings, and flexibility, AWS is an ideal choice for organizations seeking a scalable and reliable hosting solution for their applications.</w:t>
+        <w:t>database, networking, and security, empowering you to build and manage highly available and secure applications. Moreover, AWS's pay-as-you-go pricing model allows you to only pay for the resources you consume, eliminating upfront costs and enabling cost optimization. With its robust security measures, reliability, extensive service offerings, and flexibility, AWS is an ideal choice for organizations seeking a scalable and reliable hosting solution for their applications.</w:t>
       </w:r>
     </w:p>
     <w:tbl>
@@ -23721,7 +23880,6 @@
   <w:style w:type="character" w:default="1" w:styleId="DefaultParagraphFont">
     <w:name w:val="Default Paragraph Font"/>
     <w:uiPriority w:val="1"/>
-    <w:semiHidden/>
     <w:unhideWhenUsed/>
   </w:style>
   <w:style w:type="table" w:default="1" w:styleId="TableNormal">
@@ -49082,15 +49240,6 @@
 </file>
 
 <file path=customXml/item1.xml><?xml version="1.0" encoding="utf-8"?>
-<?mso-contentType ?>
-<FormTemplates xmlns="http://schemas.microsoft.com/sharepoint/v3/contenttype/forms">
-  <Display>DocumentLibraryForm</Display>
-  <Edit>DocumentLibraryForm</Edit>
-  <New>DocumentLibraryForm</New>
-</FormTemplates>
-</file>
-
-<file path=customXml/item2.xml><?xml version="1.0" encoding="utf-8"?>
 <ct:contentTypeSchema xmlns:ct="http://schemas.microsoft.com/office/2006/metadata/contentType" xmlns:ma="http://schemas.microsoft.com/office/2006/metadata/properties/metaAttributes" ct:_="" ma:_="" ma:contentTypeName="Document" ma:contentTypeID="0x01010079F111ED35F8CC479449609E8A0923A6" ma:contentTypeVersion="12" ma:contentTypeDescription="Create a new document." ma:contentTypeScope="" ma:versionID="e2fe73d34af300204b2c04d95f547fc8">
   <xsd:schema xmlns:xsd="http://www.w3.org/2001/XMLSchema" xmlns:xs="http://www.w3.org/2001/XMLSchema" xmlns:p="http://schemas.microsoft.com/office/2006/metadata/properties" xmlns:ns2="71af3243-3dd4-4a8d-8c0d-dd76da1f02a5" xmlns:ns3="16c05727-aa75-4e4a-9b5f-8a80a1165891" targetNamespace="http://schemas.microsoft.com/office/2006/metadata/properties" ma:root="true" ma:fieldsID="cb4f6533a2a85f2c78aa0456c298b376" ns2:_="" ns3:_="">
     <xsd:import namespace="71af3243-3dd4-4a8d-8c0d-dd76da1f02a5"/>
@@ -49311,11 +49460,16 @@
 </ct:contentTypeSchema>
 </file>
 
-<file path=customXml/item3.xml><?xml version="1.0" encoding="utf-8"?>
-<b:Sources xmlns:b="http://schemas.openxmlformats.org/officeDocument/2006/bibliography" xmlns="http://schemas.openxmlformats.org/officeDocument/2006/bibliography" SelectedStyle="\APASixthEditionOfficeOnline.xsl" StyleName="APA" Version="6"/>
+<file path=customXml/item2.xml><?xml version="1.0" encoding="utf-8"?>
+<?mso-contentType ?>
+<FormTemplates xmlns="http://schemas.microsoft.com/sharepoint/v3/contenttype/forms">
+  <Display>DocumentLibraryForm</Display>
+  <Edit>DocumentLibraryForm</Edit>
+  <New>DocumentLibraryForm</New>
+</FormTemplates>
 </file>
 
-<file path=customXml/item4.xml><?xml version="1.0" encoding="utf-8"?>
+<file path=customXml/item3.xml><?xml version="1.0" encoding="utf-8"?>
 <p:properties xmlns:p="http://schemas.microsoft.com/office/2006/metadata/properties" xmlns:xsi="http://www.w3.org/2001/XMLSchema-instance" xmlns:pc="http://schemas.microsoft.com/office/infopath/2007/PartnerControls">
   <documentManagement>
     <Status xmlns="71af3243-3dd4-4a8d-8c0d-dd76da1f02a5">Not started</Status>
@@ -49324,15 +49478,11 @@
 </p:properties>
 </file>
 
-<file path=customXml/itemProps1.xml><?xml version="1.0" encoding="utf-8"?>
-<ds:datastoreItem xmlns:ds="http://schemas.openxmlformats.org/officeDocument/2006/customXml" ds:itemID="{D35F523B-6F79-453B-A31C-C014ADD7585A}">
-  <ds:schemaRefs>
-    <ds:schemaRef ds:uri="http://schemas.microsoft.com/sharepoint/v3/contenttype/forms"/>
-  </ds:schemaRefs>
-</ds:datastoreItem>
+<file path=customXml/item4.xml><?xml version="1.0" encoding="utf-8"?>
+<b:Sources xmlns:b="http://schemas.openxmlformats.org/officeDocument/2006/bibliography" xmlns="http://schemas.openxmlformats.org/officeDocument/2006/bibliography" SelectedStyle="\APASixthEditionOfficeOnline.xsl" StyleName="APA" Version="6"/>
 </file>
 
-<file path=customXml/itemProps2.xml><?xml version="1.0" encoding="utf-8"?>
+<file path=customXml/itemProps1.xml><?xml version="1.0" encoding="utf-8"?>
 <ds:datastoreItem xmlns:ds="http://schemas.openxmlformats.org/officeDocument/2006/customXml" ds:itemID="{37B22DC9-F7CB-4A5F-80BF-56917C93D8DC}">
   <ds:schemaRefs>
     <ds:schemaRef ds:uri="http://schemas.microsoft.com/office/2006/metadata/contentType"/>
@@ -49351,15 +49501,15 @@
 </ds:datastoreItem>
 </file>
 
-<file path=customXml/itemProps3.xml><?xml version="1.0" encoding="utf-8"?>
-<ds:datastoreItem xmlns:ds="http://schemas.openxmlformats.org/officeDocument/2006/customXml" ds:itemID="{38C33FBC-40FF-4A5D-8B9B-F84FC0BC4310}">
+<file path=customXml/itemProps2.xml><?xml version="1.0" encoding="utf-8"?>
+<ds:datastoreItem xmlns:ds="http://schemas.openxmlformats.org/officeDocument/2006/customXml" ds:itemID="{D35F523B-6F79-453B-A31C-C014ADD7585A}">
   <ds:schemaRefs>
-    <ds:schemaRef ds:uri="http://schemas.openxmlformats.org/officeDocument/2006/bibliography"/>
+    <ds:schemaRef ds:uri="http://schemas.microsoft.com/sharepoint/v3/contenttype/forms"/>
   </ds:schemaRefs>
 </ds:datastoreItem>
 </file>
 
-<file path=customXml/itemProps4.xml><?xml version="1.0" encoding="utf-8"?>
+<file path=customXml/itemProps3.xml><?xml version="1.0" encoding="utf-8"?>
 <ds:datastoreItem xmlns:ds="http://schemas.openxmlformats.org/officeDocument/2006/customXml" ds:itemID="{08968B94-8DD6-4238-98DF-CB00A93A9214}">
   <ds:schemaRefs>
     <ds:schemaRef ds:uri="http://schemas.microsoft.com/office/2006/metadata/properties"/>
@@ -49367,4 +49517,12 @@
     <ds:schemaRef ds:uri="71af3243-3dd4-4a8d-8c0d-dd76da1f02a5"/>
   </ds:schemaRefs>
 </ds:datastoreItem>
+</file>
+
+<file path=customXml/itemProps4.xml><?xml version="1.0" encoding="utf-8"?>
+<ds:datastoreItem xmlns:ds="http://schemas.openxmlformats.org/officeDocument/2006/customXml" ds:itemID="{38C33FBC-40FF-4A5D-8B9B-F84FC0BC4310}">
+  <ds:schemaRefs>
+    <ds:schemaRef ds:uri="http://schemas.openxmlformats.org/officeDocument/2006/bibliography"/>
+  </ds:schemaRefs>
+</ds:datastoreItem>
 </file>
</xml_diff>

<commit_message>
MongoDB AWS s3 in deployment model
</commit_message>
<xml_diff>
--- a/Documentation/SRS Documents/Encompass_SRS Document.docx
+++ b/Documentation/SRS Documents/Encompass_SRS Document.docx
@@ -17499,7 +17499,61 @@
           <w:sz w:val="24"/>
           <w:szCs w:val="24"/>
         </w:rPr>
-        <w:t xml:space="preserve">Encompass can utilize an AWS S3 Bucket to store and serve its static assets. For example, the HTML, CSS, and JavaScript files that make up the Encompass frontend can be stored in the S3 Bucket. Additionally, media files such as profile pictures, community banners, and post images can also be stored in the S3 Bucket. By hosting these files in an S3 Bucket, Encompass can benefit from AWS's content delivery network (CDN), ensuring fast and reliable access to the </w:t>
+        <w:t xml:space="preserve">Encompass </w:t>
+      </w:r>
+      <w:r>
+        <w:rPr>
+          <w:rFonts w:ascii="Arial" w:hAnsi="Arial" w:cs="Arial"/>
+          <w:color w:val="5C5C5C" w:themeColor="accent1" w:themeTint="BF"/>
+          <w:sz w:val="24"/>
+          <w:szCs w:val="24"/>
+        </w:rPr>
+        <w:t>will</w:t>
+      </w:r>
+      <w:r>
+        <w:rPr>
+          <w:rFonts w:ascii="Arial" w:hAnsi="Arial" w:cs="Arial"/>
+          <w:color w:val="5C5C5C" w:themeColor="accent1" w:themeTint="BF"/>
+          <w:sz w:val="24"/>
+          <w:szCs w:val="24"/>
+        </w:rPr>
+        <w:t xml:space="preserve"> utilize an AWS S3 Bucket to store and serve its static assets. For example, the HTML, CSS, and JavaScript files that make up the Encompass frontend can be stored in the S3 Bucket. Additionally, media files such as profile pictures, community banners, and post images </w:t>
+      </w:r>
+      <w:r>
+        <w:rPr>
+          <w:rFonts w:ascii="Arial" w:hAnsi="Arial" w:cs="Arial"/>
+          <w:color w:val="5C5C5C" w:themeColor="accent1" w:themeTint="BF"/>
+          <w:sz w:val="24"/>
+          <w:szCs w:val="24"/>
+        </w:rPr>
+        <w:t>will</w:t>
+      </w:r>
+      <w:r>
+        <w:rPr>
+          <w:rFonts w:ascii="Arial" w:hAnsi="Arial" w:cs="Arial"/>
+          <w:color w:val="5C5C5C" w:themeColor="accent1" w:themeTint="BF"/>
+          <w:sz w:val="24"/>
+          <w:szCs w:val="24"/>
+        </w:rPr>
+        <w:t xml:space="preserve"> also be stored in the S3 Bucket. By hosting these files in an S3 Bucket, Encompass </w:t>
+      </w:r>
+      <w:r>
+        <w:rPr>
+          <w:rFonts w:ascii="Arial" w:hAnsi="Arial" w:cs="Arial"/>
+          <w:color w:val="5C5C5C" w:themeColor="accent1" w:themeTint="BF"/>
+          <w:sz w:val="24"/>
+          <w:szCs w:val="24"/>
+        </w:rPr>
+        <w:t>will</w:t>
+      </w:r>
+      <w:r>
+        <w:rPr>
+          <w:rFonts w:ascii="Arial" w:hAnsi="Arial" w:cs="Arial"/>
+          <w:color w:val="5C5C5C" w:themeColor="accent1" w:themeTint="BF"/>
+          <w:sz w:val="24"/>
+          <w:szCs w:val="24"/>
+        </w:rPr>
+        <w:t xml:space="preserve"> benefit from AWS's content delivery network (CDN), ensuring fast and reliable access to the </w:t>
       </w:r>
       <w:proofErr w:type="gramStart"/>
       <w:r>
@@ -17528,6 +17582,7 @@
           <w:tab w:val="left" w:pos="2280"/>
         </w:tabs>
         <w:spacing w:line="360" w:lineRule="auto"/>
+        <w:ind w:left="720"/>
         <w:rPr>
           <w:rFonts w:ascii="Arial" w:hAnsi="Arial" w:cs="Arial"/>
           <w:color w:val="5C5C5C" w:themeColor="accent1" w:themeTint="BF"/>
@@ -17551,6 +17606,7 @@
           <w:tab w:val="left" w:pos="2280"/>
         </w:tabs>
         <w:spacing w:line="360" w:lineRule="auto"/>
+        <w:ind w:left="720"/>
         <w:rPr>
           <w:rFonts w:ascii="Arial" w:hAnsi="Arial" w:cs="Arial"/>
           <w:color w:val="5C5C5C" w:themeColor="accent1" w:themeTint="BF"/>
@@ -17567,6 +17623,290 @@
         </w:rPr>
         <w:t>Encompass's homepage (index.html), along with its associated CSS and JavaScript files, can be stored in an AWS S3 Bucket. When users access the Encompass website, these static assets are retrieved from the S3 Bucket, providing a responsive and engaging user interface.</w:t>
       </w:r>
+    </w:p>
+    <w:p>
+      <w:pPr>
+        <w:tabs>
+          <w:tab w:val="left" w:pos="2280"/>
+        </w:tabs>
+        <w:spacing w:line="360" w:lineRule="auto"/>
+        <w:rPr>
+          <w:rFonts w:ascii="Arial" w:hAnsi="Arial" w:cs="Arial"/>
+          <w:color w:val="5C5C5C" w:themeColor="accent1" w:themeTint="BF"/>
+          <w:sz w:val="24"/>
+          <w:szCs w:val="24"/>
+        </w:rPr>
+      </w:pPr>
+      <w:r>
+        <w:rPr>
+          <w:rFonts w:ascii="Arial" w:hAnsi="Arial" w:cs="Arial"/>
+          <w:color w:val="5C5C5C" w:themeColor="accent1" w:themeTint="BF"/>
+          <w:sz w:val="24"/>
+          <w:szCs w:val="24"/>
+        </w:rPr>
+        <w:t>2. MongoDB AWS S3 (accessing via provided URL):</w:t>
+      </w:r>
+    </w:p>
+    <w:p>
+      <w:pPr>
+        <w:tabs>
+          <w:tab w:val="left" w:pos="2280"/>
+        </w:tabs>
+        <w:spacing w:line="360" w:lineRule="auto"/>
+        <w:rPr>
+          <w:rFonts w:ascii="Arial" w:hAnsi="Arial" w:cs="Arial"/>
+          <w:color w:val="5C5C5C" w:themeColor="accent1" w:themeTint="BF"/>
+          <w:sz w:val="24"/>
+          <w:szCs w:val="24"/>
+        </w:rPr>
+      </w:pPr>
+      <w:r>
+        <w:rPr>
+          <w:rFonts w:ascii="Arial" w:hAnsi="Arial" w:cs="Arial"/>
+          <w:color w:val="5C5C5C" w:themeColor="accent1" w:themeTint="BF"/>
+          <w:sz w:val="24"/>
+          <w:szCs w:val="24"/>
+        </w:rPr>
+        <w:t xml:space="preserve">Encompass </w:t>
+      </w:r>
+      <w:r>
+        <w:rPr>
+          <w:rFonts w:ascii="Arial" w:hAnsi="Arial" w:cs="Arial"/>
+          <w:color w:val="5C5C5C" w:themeColor="accent1" w:themeTint="BF"/>
+          <w:sz w:val="24"/>
+          <w:szCs w:val="24"/>
+        </w:rPr>
+        <w:t>utilizes</w:t>
+      </w:r>
+      <w:r>
+        <w:rPr>
+          <w:rFonts w:ascii="Arial" w:hAnsi="Arial" w:cs="Arial"/>
+          <w:color w:val="5C5C5C" w:themeColor="accent1" w:themeTint="BF"/>
+          <w:sz w:val="24"/>
+          <w:szCs w:val="24"/>
+        </w:rPr>
+        <w:t xml:space="preserve"> MongoDB as its database for storing and managing application data. For larger files, such as media or document files, MongoDB </w:t>
+      </w:r>
+      <w:r>
+        <w:rPr>
+          <w:rFonts w:ascii="Arial" w:hAnsi="Arial" w:cs="Arial"/>
+          <w:color w:val="5C5C5C" w:themeColor="accent1" w:themeTint="BF"/>
+          <w:sz w:val="24"/>
+          <w:szCs w:val="24"/>
+        </w:rPr>
+        <w:t>will</w:t>
+      </w:r>
+      <w:r>
+        <w:rPr>
+          <w:rFonts w:ascii="Arial" w:hAnsi="Arial" w:cs="Arial"/>
+          <w:color w:val="5C5C5C" w:themeColor="accent1" w:themeTint="BF"/>
+          <w:sz w:val="24"/>
+          <w:szCs w:val="24"/>
+        </w:rPr>
+        <w:t xml:space="preserve"> be configured to </w:t>
+      </w:r>
+      <w:r>
+        <w:rPr>
+          <w:rFonts w:ascii="Arial" w:hAnsi="Arial" w:cs="Arial"/>
+          <w:color w:val="5C5C5C" w:themeColor="accent1" w:themeTint="BF"/>
+          <w:sz w:val="24"/>
+          <w:szCs w:val="24"/>
+        </w:rPr>
+        <w:lastRenderedPageBreak/>
+        <w:t>leverage AWS S3 for storage. MongoDB store</w:t>
+      </w:r>
+      <w:r>
+        <w:rPr>
+          <w:rFonts w:ascii="Arial" w:hAnsi="Arial" w:cs="Arial"/>
+          <w:color w:val="5C5C5C" w:themeColor="accent1" w:themeTint="BF"/>
+          <w:sz w:val="24"/>
+          <w:szCs w:val="24"/>
+        </w:rPr>
+        <w:t>s</w:t>
+      </w:r>
+      <w:r>
+        <w:rPr>
+          <w:rFonts w:ascii="Arial" w:hAnsi="Arial" w:cs="Arial"/>
+          <w:color w:val="5C5C5C" w:themeColor="accent1" w:themeTint="BF"/>
+          <w:sz w:val="24"/>
+          <w:szCs w:val="24"/>
+        </w:rPr>
+        <w:t xml:space="preserve"> file metadata and </w:t>
+      </w:r>
+      <w:proofErr w:type="gramStart"/>
+      <w:r>
+        <w:rPr>
+          <w:rFonts w:ascii="Arial" w:hAnsi="Arial" w:cs="Arial"/>
+          <w:color w:val="5C5C5C" w:themeColor="accent1" w:themeTint="BF"/>
+          <w:sz w:val="24"/>
+          <w:szCs w:val="24"/>
+        </w:rPr>
+        <w:t>provide</w:t>
+      </w:r>
+      <w:proofErr w:type="gramEnd"/>
+      <w:r>
+        <w:rPr>
+          <w:rFonts w:ascii="Arial" w:hAnsi="Arial" w:cs="Arial"/>
+          <w:color w:val="5C5C5C" w:themeColor="accent1" w:themeTint="BF"/>
+          <w:sz w:val="24"/>
+          <w:szCs w:val="24"/>
+        </w:rPr>
+        <w:t xml:space="preserve"> URLs that allow users to directly access the files from AWS S3. This approach offloads the storage and delivery of larger files to AWS S3, ensuring efficient data management and reducing the load on the MongoDB database.</w:t>
+      </w:r>
+    </w:p>
+    <w:p>
+      <w:pPr>
+        <w:tabs>
+          <w:tab w:val="left" w:pos="2280"/>
+        </w:tabs>
+        <w:spacing w:line="360" w:lineRule="auto"/>
+        <w:ind w:left="720"/>
+        <w:rPr>
+          <w:rFonts w:ascii="Arial" w:hAnsi="Arial" w:cs="Arial"/>
+          <w:color w:val="5C5C5C" w:themeColor="accent1" w:themeTint="BF"/>
+          <w:sz w:val="24"/>
+          <w:szCs w:val="24"/>
+        </w:rPr>
+      </w:pPr>
+      <w:r>
+        <w:rPr>
+          <w:rFonts w:ascii="Arial" w:hAnsi="Arial" w:cs="Arial"/>
+          <w:color w:val="5C5C5C" w:themeColor="accent1" w:themeTint="BF"/>
+          <w:sz w:val="24"/>
+          <w:szCs w:val="24"/>
+        </w:rPr>
+        <w:t>Example:</w:t>
+      </w:r>
+    </w:p>
+    <w:p>
+      <w:pPr>
+        <w:tabs>
+          <w:tab w:val="left" w:pos="2280"/>
+        </w:tabs>
+        <w:spacing w:line="360" w:lineRule="auto"/>
+        <w:ind w:left="720"/>
+        <w:rPr>
+          <w:rFonts w:ascii="Arial" w:hAnsi="Arial" w:cs="Arial"/>
+          <w:color w:val="5C5C5C" w:themeColor="accent1" w:themeTint="BF"/>
+          <w:sz w:val="24"/>
+          <w:szCs w:val="24"/>
+        </w:rPr>
+      </w:pPr>
+      <w:r>
+        <w:rPr>
+          <w:rFonts w:ascii="Arial" w:hAnsi="Arial" w:cs="Arial"/>
+          <w:color w:val="5C5C5C" w:themeColor="accent1" w:themeTint="BF"/>
+          <w:sz w:val="24"/>
+          <w:szCs w:val="24"/>
+        </w:rPr>
+        <w:t xml:space="preserve">In Encompass, users can upload and share </w:t>
+      </w:r>
+      <w:r>
+        <w:rPr>
+          <w:rFonts w:ascii="Arial" w:hAnsi="Arial" w:cs="Arial"/>
+          <w:color w:val="5C5C5C" w:themeColor="accent1" w:themeTint="BF"/>
+          <w:sz w:val="24"/>
+          <w:szCs w:val="24"/>
+        </w:rPr>
+        <w:t>media</w:t>
+      </w:r>
+      <w:r>
+        <w:rPr>
+          <w:rFonts w:ascii="Arial" w:hAnsi="Arial" w:cs="Arial"/>
+          <w:color w:val="5C5C5C" w:themeColor="accent1" w:themeTint="BF"/>
+          <w:sz w:val="24"/>
+          <w:szCs w:val="24"/>
+        </w:rPr>
+        <w:t xml:space="preserve"> within communities. When a user uploads a </w:t>
+      </w:r>
+      <w:r>
+        <w:rPr>
+          <w:rFonts w:ascii="Arial" w:hAnsi="Arial" w:cs="Arial"/>
+          <w:color w:val="5C5C5C" w:themeColor="accent1" w:themeTint="BF"/>
+          <w:sz w:val="24"/>
+          <w:szCs w:val="24"/>
+        </w:rPr>
+        <w:t>media file</w:t>
+      </w:r>
+      <w:r>
+        <w:rPr>
+          <w:rFonts w:ascii="Arial" w:hAnsi="Arial" w:cs="Arial"/>
+          <w:color w:val="5C5C5C" w:themeColor="accent1" w:themeTint="BF"/>
+          <w:sz w:val="24"/>
+          <w:szCs w:val="24"/>
+        </w:rPr>
+        <w:t xml:space="preserve">, such as </w:t>
+      </w:r>
+      <w:proofErr w:type="gramStart"/>
+      <w:r>
+        <w:rPr>
+          <w:rFonts w:ascii="Arial" w:hAnsi="Arial" w:cs="Arial"/>
+          <w:color w:val="5C5C5C" w:themeColor="accent1" w:themeTint="BF"/>
+          <w:sz w:val="24"/>
+          <w:szCs w:val="24"/>
+        </w:rPr>
+        <w:t xml:space="preserve">a </w:t>
+      </w:r>
+      <w:r>
+        <w:rPr>
+          <w:rFonts w:ascii="Arial" w:hAnsi="Arial" w:cs="Arial"/>
+          <w:color w:val="5C5C5C" w:themeColor="accent1" w:themeTint="BF"/>
+          <w:sz w:val="24"/>
+          <w:szCs w:val="24"/>
+        </w:rPr>
+        <w:t>an</w:t>
+      </w:r>
+      <w:proofErr w:type="gramEnd"/>
+      <w:r>
+        <w:rPr>
+          <w:rFonts w:ascii="Arial" w:hAnsi="Arial" w:cs="Arial"/>
+          <w:color w:val="5C5C5C" w:themeColor="accent1" w:themeTint="BF"/>
+          <w:sz w:val="24"/>
+          <w:szCs w:val="24"/>
+        </w:rPr>
+        <w:t xml:space="preserve"> image</w:t>
+      </w:r>
+      <w:r>
+        <w:rPr>
+          <w:rFonts w:ascii="Arial" w:hAnsi="Arial" w:cs="Arial"/>
+          <w:color w:val="5C5C5C" w:themeColor="accent1" w:themeTint="BF"/>
+          <w:sz w:val="24"/>
+          <w:szCs w:val="24"/>
+        </w:rPr>
+        <w:t xml:space="preserve"> file, the file itself is stored in AWS S3, while the relevant metadata (e.g., filename, size, upload date) is stored in the MongoDB database. When other users want to access the </w:t>
+      </w:r>
+      <w:r>
+        <w:rPr>
+          <w:rFonts w:ascii="Arial" w:hAnsi="Arial" w:cs="Arial"/>
+          <w:color w:val="5C5C5C" w:themeColor="accent1" w:themeTint="BF"/>
+          <w:sz w:val="24"/>
+          <w:szCs w:val="24"/>
+        </w:rPr>
+        <w:t>file</w:t>
+      </w:r>
+      <w:r>
+        <w:rPr>
+          <w:rFonts w:ascii="Arial" w:hAnsi="Arial" w:cs="Arial"/>
+          <w:color w:val="5C5C5C" w:themeColor="accent1" w:themeTint="BF"/>
+          <w:sz w:val="24"/>
+          <w:szCs w:val="24"/>
+        </w:rPr>
+        <w:t>, they can retrieve it via a URL provided by MongoDB, which points to the file stored in AWS S3.</w:t>
+      </w:r>
+    </w:p>
+    <w:p>
+      <w:pPr>
+        <w:tabs>
+          <w:tab w:val="left" w:pos="2280"/>
+        </w:tabs>
+        <w:spacing w:line="360" w:lineRule="auto"/>
+        <w:rPr>
+          <w:rFonts w:ascii="Arial" w:hAnsi="Arial" w:cs="Arial"/>
+          <w:color w:val="5C5C5C" w:themeColor="accent1" w:themeTint="BF"/>
+          <w:sz w:val="24"/>
+          <w:szCs w:val="24"/>
+        </w:rPr>
+      </w:pPr>
     </w:p>
     <w:p>
       <w:pPr>
@@ -23880,6 +24220,7 @@
   <w:style w:type="character" w:default="1" w:styleId="DefaultParagraphFont">
     <w:name w:val="Default Paragraph Font"/>
     <w:uiPriority w:val="1"/>
+    <w:semiHidden/>
     <w:unhideWhenUsed/>
   </w:style>
   <w:style w:type="table" w:default="1" w:styleId="TableNormal">
@@ -49240,6 +49581,15 @@
 </file>
 
 <file path=customXml/item1.xml><?xml version="1.0" encoding="utf-8"?>
+<?mso-contentType ?>
+<FormTemplates xmlns="http://schemas.microsoft.com/sharepoint/v3/contenttype/forms">
+  <Display>DocumentLibraryForm</Display>
+  <Edit>DocumentLibraryForm</Edit>
+  <New>DocumentLibraryForm</New>
+</FormTemplates>
+</file>
+
+<file path=customXml/item2.xml><?xml version="1.0" encoding="utf-8"?>
 <ct:contentTypeSchema xmlns:ct="http://schemas.microsoft.com/office/2006/metadata/contentType" xmlns:ma="http://schemas.microsoft.com/office/2006/metadata/properties/metaAttributes" ct:_="" ma:_="" ma:contentTypeName="Document" ma:contentTypeID="0x01010079F111ED35F8CC479449609E8A0923A6" ma:contentTypeVersion="12" ma:contentTypeDescription="Create a new document." ma:contentTypeScope="" ma:versionID="e2fe73d34af300204b2c04d95f547fc8">
   <xsd:schema xmlns:xsd="http://www.w3.org/2001/XMLSchema" xmlns:xs="http://www.w3.org/2001/XMLSchema" xmlns:p="http://schemas.microsoft.com/office/2006/metadata/properties" xmlns:ns2="71af3243-3dd4-4a8d-8c0d-dd76da1f02a5" xmlns:ns3="16c05727-aa75-4e4a-9b5f-8a80a1165891" targetNamespace="http://schemas.microsoft.com/office/2006/metadata/properties" ma:root="true" ma:fieldsID="cb4f6533a2a85f2c78aa0456c298b376" ns2:_="" ns3:_="">
     <xsd:import namespace="71af3243-3dd4-4a8d-8c0d-dd76da1f02a5"/>
@@ -49460,16 +49810,11 @@
 </ct:contentTypeSchema>
 </file>
 
-<file path=customXml/item2.xml><?xml version="1.0" encoding="utf-8"?>
-<?mso-contentType ?>
-<FormTemplates xmlns="http://schemas.microsoft.com/sharepoint/v3/contenttype/forms">
-  <Display>DocumentLibraryForm</Display>
-  <Edit>DocumentLibraryForm</Edit>
-  <New>DocumentLibraryForm</New>
-</FormTemplates>
+<file path=customXml/item3.xml><?xml version="1.0" encoding="utf-8"?>
+<b:Sources xmlns:b="http://schemas.openxmlformats.org/officeDocument/2006/bibliography" xmlns="http://schemas.openxmlformats.org/officeDocument/2006/bibliography" SelectedStyle="\APASixthEditionOfficeOnline.xsl" StyleName="APA" Version="6"/>
 </file>
 
-<file path=customXml/item3.xml><?xml version="1.0" encoding="utf-8"?>
+<file path=customXml/item4.xml><?xml version="1.0" encoding="utf-8"?>
 <p:properties xmlns:p="http://schemas.microsoft.com/office/2006/metadata/properties" xmlns:xsi="http://www.w3.org/2001/XMLSchema-instance" xmlns:pc="http://schemas.microsoft.com/office/infopath/2007/PartnerControls">
   <documentManagement>
     <Status xmlns="71af3243-3dd4-4a8d-8c0d-dd76da1f02a5">Not started</Status>
@@ -49478,11 +49823,15 @@
 </p:properties>
 </file>
 
-<file path=customXml/item4.xml><?xml version="1.0" encoding="utf-8"?>
-<b:Sources xmlns:b="http://schemas.openxmlformats.org/officeDocument/2006/bibliography" xmlns="http://schemas.openxmlformats.org/officeDocument/2006/bibliography" SelectedStyle="\APASixthEditionOfficeOnline.xsl" StyleName="APA" Version="6"/>
+<file path=customXml/itemProps1.xml><?xml version="1.0" encoding="utf-8"?>
+<ds:datastoreItem xmlns:ds="http://schemas.openxmlformats.org/officeDocument/2006/customXml" ds:itemID="{D35F523B-6F79-453B-A31C-C014ADD7585A}">
+  <ds:schemaRefs>
+    <ds:schemaRef ds:uri="http://schemas.microsoft.com/sharepoint/v3/contenttype/forms"/>
+  </ds:schemaRefs>
+</ds:datastoreItem>
 </file>
 
-<file path=customXml/itemProps1.xml><?xml version="1.0" encoding="utf-8"?>
+<file path=customXml/itemProps2.xml><?xml version="1.0" encoding="utf-8"?>
 <ds:datastoreItem xmlns:ds="http://schemas.openxmlformats.org/officeDocument/2006/customXml" ds:itemID="{37B22DC9-F7CB-4A5F-80BF-56917C93D8DC}">
   <ds:schemaRefs>
     <ds:schemaRef ds:uri="http://schemas.microsoft.com/office/2006/metadata/contentType"/>
@@ -49501,15 +49850,15 @@
 </ds:datastoreItem>
 </file>
 
-<file path=customXml/itemProps2.xml><?xml version="1.0" encoding="utf-8"?>
-<ds:datastoreItem xmlns:ds="http://schemas.openxmlformats.org/officeDocument/2006/customXml" ds:itemID="{D35F523B-6F79-453B-A31C-C014ADD7585A}">
+<file path=customXml/itemProps3.xml><?xml version="1.0" encoding="utf-8"?>
+<ds:datastoreItem xmlns:ds="http://schemas.openxmlformats.org/officeDocument/2006/customXml" ds:itemID="{38C33FBC-40FF-4A5D-8B9B-F84FC0BC4310}">
   <ds:schemaRefs>
-    <ds:schemaRef ds:uri="http://schemas.microsoft.com/sharepoint/v3/contenttype/forms"/>
+    <ds:schemaRef ds:uri="http://schemas.openxmlformats.org/officeDocument/2006/bibliography"/>
   </ds:schemaRefs>
 </ds:datastoreItem>
 </file>
 
-<file path=customXml/itemProps3.xml><?xml version="1.0" encoding="utf-8"?>
+<file path=customXml/itemProps4.xml><?xml version="1.0" encoding="utf-8"?>
 <ds:datastoreItem xmlns:ds="http://schemas.openxmlformats.org/officeDocument/2006/customXml" ds:itemID="{08968B94-8DD6-4238-98DF-CB00A93A9214}">
   <ds:schemaRefs>
     <ds:schemaRef ds:uri="http://schemas.microsoft.com/office/2006/metadata/properties"/>
@@ -49517,12 +49866,4 @@
     <ds:schemaRef ds:uri="71af3243-3dd4-4a8d-8c0d-dd76da1f02a5"/>
   </ds:schemaRefs>
 </ds:datastoreItem>
-</file>
-
-<file path=customXml/itemProps4.xml><?xml version="1.0" encoding="utf-8"?>
-<ds:datastoreItem xmlns:ds="http://schemas.openxmlformats.org/officeDocument/2006/customXml" ds:itemID="{38C33FBC-40FF-4A5D-8B9B-F84FC0BC4310}">
-  <ds:schemaRefs>
-    <ds:schemaRef ds:uri="http://schemas.openxmlformats.org/officeDocument/2006/bibliography"/>
-  </ds:schemaRefs>
-</ds:datastoreItem>
 </file>
</xml_diff>

<commit_message>
pdf SRS demo 2
</commit_message>
<xml_diff>
--- a/Documentation/SRS Documents/Encompass_SRS Document.docx
+++ b/Documentation/SRS Documents/Encompass_SRS Document.docx
@@ -3974,7 +3974,7 @@
                 <w:szCs w:val="24"/>
                 <w:lang w:val="en-ZA"/>
               </w:rPr>
-              <w:t>38</w:t>
+              <w:t>40</w:t>
             </w:r>
             <w:r>
               <w:rPr>
@@ -18493,29 +18493,7 @@
           <w:szCs w:val="24"/>
           <w:lang w:val="en-ZA"/>
         </w:rPr>
-        <w:t xml:space="preserve"> solid and scalable architecture makes it a great choice for </w:t>
-      </w:r>
-      <w:proofErr w:type="gramStart"/>
-      <w:r>
-        <w:rPr>
-          <w:rFonts w:ascii="Arial" w:hAnsi="Arial" w:cs="Arial"/>
-          <w:color w:val="5C5C5C" w:themeColor="accent1" w:themeTint="BF"/>
-          <w:sz w:val="24"/>
-          <w:szCs w:val="24"/>
-          <w:lang w:val="en-ZA"/>
-        </w:rPr>
-        <w:t>backend</w:t>
-      </w:r>
-      <w:proofErr w:type="gramEnd"/>
-      <w:r>
-        <w:rPr>
-          <w:rFonts w:ascii="Arial" w:hAnsi="Arial" w:cs="Arial"/>
-          <w:color w:val="5C5C5C" w:themeColor="accent1" w:themeTint="BF"/>
-          <w:sz w:val="24"/>
-          <w:szCs w:val="24"/>
-          <w:lang w:val="en-ZA"/>
-        </w:rPr>
-        <w:t xml:space="preserve"> development. Because it is based on Node.js, it is extremely effective and fast. It also provides a large selection of plugins and modules that can be quickly added to the project, making it a very adaptable framework. As Encompass application expands, </w:t>
+        <w:t xml:space="preserve"> solid and scalable architecture makes it a great choice for backend development. Because it is based on Node.js, it is extremely effective and fast. It also provides a large selection of plugins and modules that can be quickly added to the project, making it a very adaptable framework. As Encompass application expands, </w:t>
       </w:r>
       <w:proofErr w:type="spellStart"/>
       <w:r>
@@ -20524,7 +20502,6 @@
           <w:docPartUnique/>
         </w:docPartObj>
       </w:sdtPr>
-      <w:sdtEndPr/>
       <w:sdtContent/>
     </w:sdt>
   </w:p>
@@ -49721,6 +49698,15 @@
 </file>
 
 <file path=customXml/item1.xml><?xml version="1.0" encoding="utf-8"?>
+<?mso-contentType ?>
+<FormTemplates xmlns="http://schemas.microsoft.com/sharepoint/v3/contenttype/forms">
+  <Display>DocumentLibraryForm</Display>
+  <Edit>DocumentLibraryForm</Edit>
+  <New>DocumentLibraryForm</New>
+</FormTemplates>
+</file>
+
+<file path=customXml/item2.xml><?xml version="1.0" encoding="utf-8"?>
 <ct:contentTypeSchema xmlns:ct="http://schemas.microsoft.com/office/2006/metadata/contentType" xmlns:ma="http://schemas.microsoft.com/office/2006/metadata/properties/metaAttributes" ct:_="" ma:_="" ma:contentTypeName="Document" ma:contentTypeID="0x01010079F111ED35F8CC479449609E8A0923A6" ma:contentTypeVersion="12" ma:contentTypeDescription="Create a new document." ma:contentTypeScope="" ma:versionID="e2fe73d34af300204b2c04d95f547fc8">
   <xsd:schema xmlns:xsd="http://www.w3.org/2001/XMLSchema" xmlns:xs="http://www.w3.org/2001/XMLSchema" xmlns:p="http://schemas.microsoft.com/office/2006/metadata/properties" xmlns:ns2="71af3243-3dd4-4a8d-8c0d-dd76da1f02a5" xmlns:ns3="16c05727-aa75-4e4a-9b5f-8a80a1165891" targetNamespace="http://schemas.microsoft.com/office/2006/metadata/properties" ma:root="true" ma:fieldsID="cb4f6533a2a85f2c78aa0456c298b376" ns2:_="" ns3:_="">
     <xsd:import namespace="71af3243-3dd4-4a8d-8c0d-dd76da1f02a5"/>
@@ -49941,16 +49927,11 @@
 </ct:contentTypeSchema>
 </file>
 
-<file path=customXml/item2.xml><?xml version="1.0" encoding="utf-8"?>
-<?mso-contentType ?>
-<FormTemplates xmlns="http://schemas.microsoft.com/sharepoint/v3/contenttype/forms">
-  <Display>DocumentLibraryForm</Display>
-  <Edit>DocumentLibraryForm</Edit>
-  <New>DocumentLibraryForm</New>
-</FormTemplates>
+<file path=customXml/item3.xml><?xml version="1.0" encoding="utf-8"?>
+<b:Sources xmlns:b="http://schemas.openxmlformats.org/officeDocument/2006/bibliography" xmlns="http://schemas.openxmlformats.org/officeDocument/2006/bibliography" SelectedStyle="\APASixthEditionOfficeOnline.xsl" StyleName="APA" Version="6"/>
 </file>
 
-<file path=customXml/item3.xml><?xml version="1.0" encoding="utf-8"?>
+<file path=customXml/item4.xml><?xml version="1.0" encoding="utf-8"?>
 <p:properties xmlns:p="http://schemas.microsoft.com/office/2006/metadata/properties" xmlns:xsi="http://www.w3.org/2001/XMLSchema-instance" xmlns:pc="http://schemas.microsoft.com/office/infopath/2007/PartnerControls">
   <documentManagement>
     <Status xmlns="71af3243-3dd4-4a8d-8c0d-dd76da1f02a5">Not started</Status>
@@ -49959,11 +49940,15 @@
 </p:properties>
 </file>
 
-<file path=customXml/item4.xml><?xml version="1.0" encoding="utf-8"?>
-<b:Sources xmlns:b="http://schemas.openxmlformats.org/officeDocument/2006/bibliography" xmlns="http://schemas.openxmlformats.org/officeDocument/2006/bibliography" SelectedStyle="\APASixthEditionOfficeOnline.xsl" StyleName="APA" Version="6"/>
+<file path=customXml/itemProps1.xml><?xml version="1.0" encoding="utf-8"?>
+<ds:datastoreItem xmlns:ds="http://schemas.openxmlformats.org/officeDocument/2006/customXml" ds:itemID="{D35F523B-6F79-453B-A31C-C014ADD7585A}">
+  <ds:schemaRefs>
+    <ds:schemaRef ds:uri="http://schemas.microsoft.com/sharepoint/v3/contenttype/forms"/>
+  </ds:schemaRefs>
+</ds:datastoreItem>
 </file>
 
-<file path=customXml/itemProps1.xml><?xml version="1.0" encoding="utf-8"?>
+<file path=customXml/itemProps2.xml><?xml version="1.0" encoding="utf-8"?>
 <ds:datastoreItem xmlns:ds="http://schemas.openxmlformats.org/officeDocument/2006/customXml" ds:itemID="{37B22DC9-F7CB-4A5F-80BF-56917C93D8DC}">
   <ds:schemaRefs>
     <ds:schemaRef ds:uri="http://schemas.microsoft.com/office/2006/metadata/contentType"/>
@@ -49982,15 +49967,15 @@
 </ds:datastoreItem>
 </file>
 
-<file path=customXml/itemProps2.xml><?xml version="1.0" encoding="utf-8"?>
-<ds:datastoreItem xmlns:ds="http://schemas.openxmlformats.org/officeDocument/2006/customXml" ds:itemID="{D35F523B-6F79-453B-A31C-C014ADD7585A}">
+<file path=customXml/itemProps3.xml><?xml version="1.0" encoding="utf-8"?>
+<ds:datastoreItem xmlns:ds="http://schemas.openxmlformats.org/officeDocument/2006/customXml" ds:itemID="{38C33FBC-40FF-4A5D-8B9B-F84FC0BC4310}">
   <ds:schemaRefs>
-    <ds:schemaRef ds:uri="http://schemas.microsoft.com/sharepoint/v3/contenttype/forms"/>
+    <ds:schemaRef ds:uri="http://schemas.openxmlformats.org/officeDocument/2006/bibliography"/>
   </ds:schemaRefs>
 </ds:datastoreItem>
 </file>
 
-<file path=customXml/itemProps3.xml><?xml version="1.0" encoding="utf-8"?>
+<file path=customXml/itemProps4.xml><?xml version="1.0" encoding="utf-8"?>
 <ds:datastoreItem xmlns:ds="http://schemas.openxmlformats.org/officeDocument/2006/customXml" ds:itemID="{08968B94-8DD6-4238-98DF-CB00A93A9214}">
   <ds:schemaRefs>
     <ds:schemaRef ds:uri="http://schemas.microsoft.com/office/2006/metadata/properties"/>
@@ -49998,12 +49983,4 @@
     <ds:schemaRef ds:uri="71af3243-3dd4-4a8d-8c0d-dd76da1f02a5"/>
   </ds:schemaRefs>
 </ds:datastoreItem>
-</file>
-
-<file path=customXml/itemProps4.xml><?xml version="1.0" encoding="utf-8"?>
-<ds:datastoreItem xmlns:ds="http://schemas.openxmlformats.org/officeDocument/2006/customXml" ds:itemID="{38C33FBC-40FF-4A5D-8B9B-F84FC0BC4310}">
-  <ds:schemaRefs>
-    <ds:schemaRef ds:uri="http://schemas.openxmlformats.org/officeDocument/2006/bibliography"/>
-  </ds:schemaRefs>
-</ds:datastoreItem>
 </file>
</xml_diff>